<commit_message>
cursor and selection fix
</commit_message>
<xml_diff>
--- a/dist/basic.docx
+++ b/dist/basic.docx
@@ -3,19 +3,48 @@
 <w:document xmlns:wpc="http://schemas.microsoft.com/office/word/2010/wordprocessingCanvas" xmlns:mc="http://schemas.openxmlformats.org/markup-compatibility/2006" xmlns:o="urn:schemas-microsoft-com:office:office" xmlns:r="http://schemas.openxmlformats.org/officeDocument/2006/relationships" xmlns:m="http://schemas.openxmlformats.org/officeDocument/2006/math" xmlns:v="urn:schemas-microsoft-com:vml" xmlns:wp14="http://schemas.microsoft.com/office/word/2010/wordprocessingDrawing" xmlns:wp="http://schemas.openxmlformats.org/drawingml/2006/wordprocessingDrawing" xmlns:w10="urn:schemas-microsoft-com:office:word" xmlns:w="http://schemas.openxmlformats.org/wordprocessingml/2006/main" xmlns:w14="http://schemas.microsoft.com/office/word/2010/wordml" xmlns:w15="http://schemas.microsoft.com/office/word/2012/wordml" xmlns:wpg="http://schemas.microsoft.com/office/word/2010/wordprocessingGroup" xmlns:wpi="http://schemas.microsoft.com/office/word/2010/wordprocessingInk" xmlns:wne="http://schemas.microsoft.com/office/word/2006/wordml" xmlns:wps="http://schemas.microsoft.com/office/word/2010/wordprocessingShape" mc:Ignorable="w14 w15 wp14">
   <w:body>
     <w:p>
+      <w:pPr>
+        <w:rPr>
+          <w:rFonts w:ascii="Verdana" w:hAnsi="Verdana"/>
+        </w:rPr>
+      </w:pPr>
       <w:r>
+        <w:rPr>
+          <w:rFonts w:ascii="Verdana" w:hAnsi="Verdana"/>
+        </w:rPr>
         <w:t>Video provides a powerful way to help you prove your point. When you click Online Video, you can paste in the embed code for the video you want to add.</w:t>
       </w:r>
     </w:p>
     <w:p>
+      <w:pPr>
+        <w:rPr>
+          <w:rFonts w:ascii="Verdana" w:hAnsi="Verdana"/>
+        </w:rPr>
+      </w:pPr>
       <w:r>
-        <w:t>You can also type a keyword to search online for the video that best fits your document. To make your document look professionally produced, Word provides header, footer, cover page, and text box designs that complement each other.</w:t>
+        <w:rPr>
+          <w:rFonts w:ascii="Verdana" w:hAnsi="Verdana"/>
+        </w:rPr>
+        <w:t>You can also type a keyword to search online for the video that best fits your document. To make your documen</w:t>
+      </w:r>
+      <w:bookmarkStart w:id="0" w:name="_GoBack"/>
+      <w:bookmarkEnd w:id="0"/>
+      <w:r>
+        <w:rPr>
+          <w:rFonts w:ascii="Verdana" w:hAnsi="Verdana"/>
+        </w:rPr>
+        <w:t>t look professionally produced, Word provides header, footer, cover page, and text box designs that complement each other.</w:t>
       </w:r>
     </w:p>
     <w:p>
-      <w:bookmarkStart w:id="0" w:name="_GoBack"/>
+      <w:pPr>
+        <w:rPr>
+          <w:rFonts w:ascii="Verdana" w:hAnsi="Verdana"/>
+        </w:rPr>
+      </w:pPr>
       <w:r>
         <w:rPr>
+          <w:rFonts w:ascii="Verdana" w:hAnsi="Verdana"/>
           <w:noProof/>
         </w:rPr>
         <w:drawing>
@@ -60,9 +89,14 @@
           </wp:inline>
         </w:drawing>
       </w:r>
-      <w:bookmarkEnd w:id="0"/>
     </w:p>
-    <w:p/>
+    <w:p>
+      <w:pPr>
+        <w:rPr>
+          <w:rFonts w:ascii="Verdana" w:hAnsi="Verdana"/>
+        </w:rPr>
+      </w:pPr>
+    </w:p>
     <w:sectPr>
       <w:pgSz w:w="12240" w:h="15840"/>
       <w:pgMar w:top="1440" w:right="1800" w:bottom="1440" w:left="1800" w:header="708" w:footer="708" w:gutter="0"/>
@@ -3168,7 +3202,7 @@
 </file>
 
 <file path=customXml/itemProps2.xml><?xml version="1.0" encoding="utf-8"?>
-<ds:datastoreItem xmlns:ds="http://schemas.openxmlformats.org/officeDocument/2006/customXml" ds:itemID="{9872974A-9970-40CC-8D54-7E3F0334283F}">
+<ds:datastoreItem xmlns:ds="http://schemas.openxmlformats.org/officeDocument/2006/customXml" ds:itemID="{67E9B575-4AFD-4EE9-A018-26CF72241FD0}">
   <ds:schemaRefs>
     <ds:schemaRef ds:uri="http://schemas.openxmlformats.org/officeDocument/2006/bibliography"/>
   </ds:schemaRefs>

</xml_diff>

<commit_message>
make more sense to edit table
</commit_message>
<xml_diff>
--- a/dist/basic.docx
+++ b/dist/basic.docx
@@ -2,111 +2,6 @@
 <file path=word/document.xml><?xml version="1.0" encoding="utf-8"?>
 <w:document xmlns:wpc="http://schemas.microsoft.com/office/word/2010/wordprocessingCanvas" xmlns:cx="http://schemas.microsoft.com/office/drawing/2014/chartex" xmlns:cx1="http://schemas.microsoft.com/office/drawing/2015/9/8/chartex" xmlns:cx2="http://schemas.microsoft.com/office/drawing/2015/10/21/chartex" xmlns:cx3="http://schemas.microsoft.com/office/drawing/2016/5/9/chartex" xmlns:cx4="http://schemas.microsoft.com/office/drawing/2016/5/10/chartex" xmlns:cx5="http://schemas.microsoft.com/office/drawing/2016/5/11/chartex" xmlns:cx6="http://schemas.microsoft.com/office/drawing/2016/5/12/chartex" xmlns:cx7="http://schemas.microsoft.com/office/drawing/2016/5/13/chartex" xmlns:cx8="http://schemas.microsoft.com/office/drawing/2016/5/14/chartex" xmlns:mc="http://schemas.openxmlformats.org/markup-compatibility/2006" xmlns:aink="http://schemas.microsoft.com/office/drawing/2016/ink" xmlns:am3d="http://schemas.microsoft.com/office/drawing/2017/model3d" xmlns:o="urn:schemas-microsoft-com:office:office" xmlns:r="http://schemas.openxmlformats.org/officeDocument/2006/relationships" xmlns:m="http://schemas.openxmlformats.org/officeDocument/2006/math" xmlns:v="urn:schemas-microsoft-com:vml" xmlns:wp14="http://schemas.microsoft.com/office/word/2010/wordprocessingDrawing" xmlns:wp="http://schemas.openxmlformats.org/drawingml/2006/wordprocessingDrawing" xmlns:w10="urn:schemas-microsoft-com:office:word" xmlns:w="http://schemas.openxmlformats.org/wordprocessingml/2006/main" xmlns:w14="http://schemas.microsoft.com/office/word/2010/wordml" xmlns:w15="http://schemas.microsoft.com/office/word/2012/wordml" xmlns:w16cid="http://schemas.microsoft.com/office/word/2016/wordml/cid" xmlns:w16se="http://schemas.microsoft.com/office/word/2015/wordml/symex" xmlns:wpg="http://schemas.microsoft.com/office/word/2010/wordprocessingGroup" xmlns:wpi="http://schemas.microsoft.com/office/word/2010/wordprocessingInk" xmlns:wne="http://schemas.microsoft.com/office/word/2006/wordml" xmlns:wps="http://schemas.microsoft.com/office/word/2010/wordprocessingShape" mc:Ignorable="w14 w15 w16se w16cid wp14">
   <w:body>
-    <w:p>
-      <w:pPr>
-        <w:ind w:left="360" w:right="-85"/>
-      </w:pPr>
-      <w:bookmarkStart w:id="0" w:name="_GoBack"/>
-      <w:bookmarkEnd w:id="0"/>
-      <w:r>
-        <w:t xml:space="preserve">Video provides a </w:t>
-      </w:r>
-      <w:r>
-        <w:rPr>
-          <w:color w:val="FF0000"/>
-        </w:rPr>
-        <w:t xml:space="preserve">powerful </w:t>
-      </w:r>
-      <w:r>
-        <w:t xml:space="preserve">way to help you prove your point. </w:t>
-      </w:r>
-      <w:r>
-        <w:rPr>
-          <w:color w:val="FF0000"/>
-        </w:rPr>
-        <w:t xml:space="preserve">When </w:t>
-      </w:r>
-      <w:r>
-        <w:t>you click Online Video, you can paste in the embed code for the video you want to add. You can also type a keyword to search online for the video that best fits your document.</w:t>
-      </w:r>
-      <w:r>
-        <w:t xml:space="preserve">                                          g</w:t>
-      </w:r>
-    </w:p>
-    <w:p>
-      <w:pPr>
-        <w:ind w:left="1080"/>
-      </w:pPr>
-      <w:r>
-        <w:t>To make your document look professionally produced, Word provides header, footer, cover page, and text box designs that complement each other. For example, you can add a matching cover page, header, and sidebar. Click Insert and then choose the elements you want from the different galleries.</w:t>
-      </w:r>
-    </w:p>
-    <w:p>
-      <w:pPr>
-        <w:ind w:left="360"/>
-      </w:pPr>
-      <w:r>
-        <w:t>Themes and styles also help keep your document coordinated. When you click Design and choose a new Theme, the pictures,</w:t>
-      </w:r>
-      <w:r>
-        <w:rPr>
-          <w:noProof/>
-        </w:rPr>
-        <w:drawing>
-          <wp:inline distT="0" distB="0" distL="0" distR="0" wp14:anchorId="61016EBA" wp14:editId="160EAD2B">
-            <wp:extent cx="1257300" cy="1047750"/>
-            <wp:effectExtent l="0" t="0" r="0" b="0"/>
-            <wp:docPr id="1" name="Picture 1"/>
-            <wp:cNvGraphicFramePr>
-              <a:graphicFrameLocks xmlns:a="http://schemas.openxmlformats.org/drawingml/2006/main" noChangeAspect="1"/>
-            </wp:cNvGraphicFramePr>
-            <a:graphic xmlns:a="http://schemas.openxmlformats.org/drawingml/2006/main">
-              <a:graphicData uri="http://schemas.openxmlformats.org/drawingml/2006/picture">
-                <pic:pic xmlns:pic="http://schemas.openxmlformats.org/drawingml/2006/picture">
-                  <pic:nvPicPr>
-                    <pic:cNvPr id="1" name="example.jpg"/>
-                    <pic:cNvPicPr/>
-                  </pic:nvPicPr>
-                  <pic:blipFill>
-                    <a:blip r:embed="rId7"/>
-                    <a:stretch>
-                      <a:fillRect/>
-                    </a:stretch>
-                  </pic:blipFill>
-                  <pic:spPr>
-                    <a:xfrm>
-                      <a:off x="0" y="0"/>
-                      <a:ext cx="1258549" cy="1048791"/>
-                    </a:xfrm>
-                    <a:prstGeom prst="rect">
-                      <a:avLst/>
-                    </a:prstGeom>
-                  </pic:spPr>
-                </pic:pic>
-              </a:graphicData>
-            </a:graphic>
-          </wp:inline>
-        </w:drawing>
-      </w:r>
-      <w:r>
-        <w:t xml:space="preserve"> charts, and SmartArt graphics change to match your new theme. When you apply styles, your headings change to match the new theme.</w:t>
-      </w:r>
-    </w:p>
-    <w:p>
-      <w:pPr>
-        <w:ind w:left="360"/>
-      </w:pPr>
-    </w:p>
-    <w:p>
-      <w:pPr>
-        <w:ind w:left="360"/>
-      </w:pPr>
-    </w:p>
-    <w:p>
-      <w:pPr>
-        <w:ind w:left="360"/>
-      </w:pPr>
-    </w:p>
     <w:tbl>
       <w:tblPr>
         <w:tblStyle w:val="TableGrid"/>
@@ -130,6 +25,9 @@
             <w:tcW w:w="1088" w:type="dxa"/>
           </w:tcPr>
           <w:p>
+            <w:pPr>
+              <w:ind w:left="-360"/>
+            </w:pPr>
             <w:r>
               <w:t>s</w:t>
             </w:r>
@@ -278,21 +176,9 @@
       </w:tr>
     </w:tbl>
     <w:p>
-      <w:pPr>
-        <w:ind w:left="360"/>
-      </w:pPr>
+      <w:bookmarkStart w:id="0" w:name="_GoBack"/>
+      <w:bookmarkEnd w:id="0"/>
     </w:p>
-    <w:p>
-      <w:pPr>
-        <w:ind w:left="360"/>
-      </w:pPr>
-    </w:p>
-    <w:p>
-      <w:pPr>
-        <w:ind w:left="360"/>
-      </w:pPr>
-    </w:p>
-    <w:p/>
     <w:sectPr>
       <w:pgSz w:w="9185" w:h="12984" w:code="28"/>
       <w:pgMar w:top="567" w:right="1800" w:bottom="1440" w:left="1800" w:header="708" w:footer="708" w:gutter="0"/>
@@ -3785,7 +3671,7 @@
 </file>
 
 <file path=customXml/itemProps2.xml><?xml version="1.0" encoding="utf-8"?>
-<ds:datastoreItem xmlns:ds="http://schemas.openxmlformats.org/officeDocument/2006/customXml" ds:itemID="{AE28C4A3-51A4-4530-B9FD-48E1C8AB0CDF}">
+<ds:datastoreItem xmlns:ds="http://schemas.openxmlformats.org/officeDocument/2006/customXml" ds:itemID="{6138FA3F-AED5-40B1-A9D0-66A36059022D}">
   <ds:schemaRefs>
     <ds:schemaRef ds:uri="http://schemas.openxmlformats.org/officeDocument/2006/bibliography"/>
   </ds:schemaRefs>

</xml_diff>

<commit_message>
event reducer for docx
</commit_message>
<xml_diff>
--- a/dist/basic.docx
+++ b/dist/basic.docx
@@ -2,179 +2,16 @@
 <file path=word/document.xml><?xml version="1.0" encoding="utf-8"?>
 <w:document xmlns:wpc="http://schemas.microsoft.com/office/word/2010/wordprocessingCanvas" xmlns:cx="http://schemas.microsoft.com/office/drawing/2014/chartex" xmlns:cx1="http://schemas.microsoft.com/office/drawing/2015/9/8/chartex" xmlns:cx2="http://schemas.microsoft.com/office/drawing/2015/10/21/chartex" xmlns:cx3="http://schemas.microsoft.com/office/drawing/2016/5/9/chartex" xmlns:cx4="http://schemas.microsoft.com/office/drawing/2016/5/10/chartex" xmlns:cx5="http://schemas.microsoft.com/office/drawing/2016/5/11/chartex" xmlns:cx6="http://schemas.microsoft.com/office/drawing/2016/5/12/chartex" xmlns:cx7="http://schemas.microsoft.com/office/drawing/2016/5/13/chartex" xmlns:cx8="http://schemas.microsoft.com/office/drawing/2016/5/14/chartex" xmlns:mc="http://schemas.openxmlformats.org/markup-compatibility/2006" xmlns:aink="http://schemas.microsoft.com/office/drawing/2016/ink" xmlns:am3d="http://schemas.microsoft.com/office/drawing/2017/model3d" xmlns:o="urn:schemas-microsoft-com:office:office" xmlns:r="http://schemas.openxmlformats.org/officeDocument/2006/relationships" xmlns:m="http://schemas.openxmlformats.org/officeDocument/2006/math" xmlns:v="urn:schemas-microsoft-com:vml" xmlns:wp14="http://schemas.microsoft.com/office/word/2010/wordprocessingDrawing" xmlns:wp="http://schemas.openxmlformats.org/drawingml/2006/wordprocessingDrawing" xmlns:w10="urn:schemas-microsoft-com:office:word" xmlns:w="http://schemas.openxmlformats.org/wordprocessingml/2006/main" xmlns:w14="http://schemas.microsoft.com/office/word/2010/wordml" xmlns:w15="http://schemas.microsoft.com/office/word/2012/wordml" xmlns:w16cid="http://schemas.microsoft.com/office/word/2016/wordml/cid" xmlns:w16se="http://schemas.microsoft.com/office/word/2015/wordml/symex" xmlns:wpg="http://schemas.microsoft.com/office/word/2010/wordprocessingGroup" xmlns:wpi="http://schemas.microsoft.com/office/word/2010/wordprocessingInk" xmlns:wne="http://schemas.microsoft.com/office/word/2006/wordml" xmlns:wps="http://schemas.microsoft.com/office/word/2010/wordprocessingShape" mc:Ignorable="w14 w15 w16se w16cid wp14">
   <w:body>
-    <w:tbl>
-      <w:tblPr>
-        <w:tblStyle w:val="TableGrid"/>
-        <w:tblW w:w="0" w:type="auto"/>
-        <w:tblInd w:w="360" w:type="dxa"/>
-        <w:tblLook w:val="04A0" w:firstRow="1" w:lastRow="0" w:firstColumn="1" w:lastColumn="0" w:noHBand="0" w:noVBand="1"/>
-      </w:tblPr>
-      <w:tblGrid>
-        <w:gridCol w:w="1088"/>
-        <w:gridCol w:w="1088"/>
-        <w:gridCol w:w="1088"/>
-        <w:gridCol w:w="1088"/>
-        <w:gridCol w:w="1089"/>
-      </w:tblGrid>
-      <w:tr>
-        <w:trPr>
-          <w:trHeight w:val="779"/>
-        </w:trPr>
-        <w:tc>
-          <w:tcPr>
-            <w:tcW w:w="1088" w:type="dxa"/>
-          </w:tcPr>
-          <w:p>
-            <w:pPr>
-              <w:ind w:left="-360"/>
-            </w:pPr>
-            <w:r>
-              <w:t>s</w:t>
-            </w:r>
-          </w:p>
-        </w:tc>
-        <w:tc>
-          <w:tcPr>
-            <w:tcW w:w="1088" w:type="dxa"/>
-          </w:tcPr>
-          <w:p/>
-        </w:tc>
-        <w:tc>
-          <w:tcPr>
-            <w:tcW w:w="1088" w:type="dxa"/>
-          </w:tcPr>
-          <w:p/>
-        </w:tc>
-        <w:tc>
-          <w:tcPr>
-            <w:tcW w:w="1088" w:type="dxa"/>
-          </w:tcPr>
-          <w:p>
-            <w:r>
-              <w:t>s</w:t>
-            </w:r>
-          </w:p>
-        </w:tc>
-        <w:tc>
-          <w:tcPr>
-            <w:tcW w:w="1089" w:type="dxa"/>
-          </w:tcPr>
-          <w:p/>
-        </w:tc>
-      </w:tr>
-      <w:tr>
-        <w:tc>
-          <w:tcPr>
-            <w:tcW w:w="1088" w:type="dxa"/>
-          </w:tcPr>
-          <w:p/>
-        </w:tc>
-        <w:tc>
-          <w:tcPr>
-            <w:tcW w:w="1088" w:type="dxa"/>
-          </w:tcPr>
-          <w:p/>
-        </w:tc>
-        <w:tc>
-          <w:tcPr>
-            <w:tcW w:w="1088" w:type="dxa"/>
-          </w:tcPr>
-          <w:p>
-            <w:r>
-              <w:t>s</w:t>
-            </w:r>
-          </w:p>
-        </w:tc>
-        <w:tc>
-          <w:tcPr>
-            <w:tcW w:w="1088" w:type="dxa"/>
-          </w:tcPr>
-          <w:p/>
-        </w:tc>
-        <w:tc>
-          <w:tcPr>
-            <w:tcW w:w="1089" w:type="dxa"/>
-          </w:tcPr>
-          <w:p/>
-        </w:tc>
-      </w:tr>
-      <w:tr>
-        <w:tc>
-          <w:tcPr>
-            <w:tcW w:w="1088" w:type="dxa"/>
-          </w:tcPr>
-          <w:p>
-            <w:r>
-              <w:t>s</w:t>
-            </w:r>
-          </w:p>
-        </w:tc>
-        <w:tc>
-          <w:tcPr>
-            <w:tcW w:w="1088" w:type="dxa"/>
-          </w:tcPr>
-          <w:p>
-            <w:r>
-              <w:t>s</w:t>
-            </w:r>
-          </w:p>
-        </w:tc>
-        <w:tc>
-          <w:tcPr>
-            <w:tcW w:w="1088" w:type="dxa"/>
-          </w:tcPr>
-          <w:p/>
-        </w:tc>
-        <w:tc>
-          <w:tcPr>
-            <w:tcW w:w="1088" w:type="dxa"/>
-          </w:tcPr>
-          <w:p/>
-        </w:tc>
-        <w:tc>
-          <w:tcPr>
-            <w:tcW w:w="1089" w:type="dxa"/>
-          </w:tcPr>
-          <w:p/>
-        </w:tc>
-      </w:tr>
-      <w:tr>
-        <w:tc>
-          <w:tcPr>
-            <w:tcW w:w="1088" w:type="dxa"/>
-          </w:tcPr>
-          <w:p/>
-        </w:tc>
-        <w:tc>
-          <w:tcPr>
-            <w:tcW w:w="1088" w:type="dxa"/>
-          </w:tcPr>
-          <w:p/>
-        </w:tc>
-        <w:tc>
-          <w:tcPr>
-            <w:tcW w:w="1088" w:type="dxa"/>
-          </w:tcPr>
-          <w:p/>
-        </w:tc>
-        <w:tc>
-          <w:tcPr>
-            <w:tcW w:w="1088" w:type="dxa"/>
-          </w:tcPr>
-          <w:p/>
-        </w:tc>
-        <w:tc>
-          <w:tcPr>
-            <w:tcW w:w="1089" w:type="dxa"/>
-          </w:tcPr>
-          <w:p>
-            <w:r>
-              <w:t>s</w:t>
-            </w:r>
-          </w:p>
-        </w:tc>
-      </w:tr>
-    </w:tbl>
+    <w:p>
+      <w:r>
+        <w:t>Video provides a powerful way to help you prove your point. When you click Online Video, you can paste in the embed code for the video you want to add. You can also type a keyword to search online for the video that best fits your document.</w:t>
+      </w:r>
+    </w:p>
+    <w:p>
+      <w:r>
+        <w:t>To make your document look professionally produced, Word provides header, footer, cover page, and text box designs that complement each other. For example, you can add a matching cover page, header, and sidebar. Click Insert and then choose the elements you want from the different galleries.</w:t>
+      </w:r>
+    </w:p>
     <w:p>
       <w:bookmarkStart w:id="0" w:name="_GoBack"/>
       <w:bookmarkEnd w:id="0"/>
@@ -3671,7 +3508,7 @@
 </file>
 
 <file path=customXml/itemProps2.xml><?xml version="1.0" encoding="utf-8"?>
-<ds:datastoreItem xmlns:ds="http://schemas.openxmlformats.org/officeDocument/2006/customXml" ds:itemID="{6138FA3F-AED5-40B1-A9D0-66A36059022D}">
+<ds:datastoreItem xmlns:ds="http://schemas.openxmlformats.org/officeDocument/2006/customXml" ds:itemID="{F162E865-82B5-0944-8F59-32FB6D94C7FD}">
   <ds:schemaRefs>
     <ds:schemaRef ds:uri="http://schemas.openxmlformats.org/officeDocument/2006/bibliography"/>
   </ds:schemaRefs>

</xml_diff>

<commit_message>
fix: cache works based on content hash, instead of content change
</commit_message>
<xml_diff>
--- a/dist/basic.docx
+++ b/dist/basic.docx
@@ -13,6 +13,7 @@
       </w:r>
     </w:p>
     <w:p>
+      <w:bookmarkStart w:id="0" w:name="_GoBack"/>
       <w:r>
         <w:t>For example, you can add a matching cover page, header, and sidebar. Click Insert and then choose the elements you want from the different galleries.</w:t>
       </w:r>
@@ -23,8 +24,6 @@
           <w:color w:val="FF0000"/>
         </w:rPr>
       </w:pPr>
-      <w:bookmarkStart w:id="0" w:name="_GoBack"/>
-      <w:bookmarkEnd w:id="0"/>
       <w:r>
         <w:rPr>
           <w:color w:val="FF0000"/>
@@ -38,11 +37,251 @@
         <w:t>Video provides a powerful way to help you prove your point. When you click Online Video, you can paste in the embed code for the video you want to add. You can also type a keyword to search online for the video that best fits your document.</w:t>
       </w:r>
     </w:p>
+    <w:p>
+      <w:r>
+        <w:t>Video provides a powerful way to help you prove your point. When you click Online Video, you can paste in the embed code for the vid</w:t>
+      </w:r>
+      <w:r>
+        <w:rPr>
+          <w:noProof/>
+        </w:rPr>
+        <w:drawing>
+          <wp:inline distT="0" distB="0" distL="0" distR="0" wp14:anchorId="4469BC45" wp14:editId="27688753">
+            <wp:extent cx="950704" cy="778213"/>
+            <wp:effectExtent l="0" t="0" r="1905" b="0"/>
+            <wp:docPr id="1" name="Picture 1"/>
+            <wp:cNvGraphicFramePr>
+              <a:graphicFrameLocks xmlns:a="http://schemas.openxmlformats.org/drawingml/2006/main" noChangeAspect="1"/>
+            </wp:cNvGraphicFramePr>
+            <a:graphic xmlns:a="http://schemas.openxmlformats.org/drawingml/2006/main">
+              <a:graphicData uri="http://schemas.openxmlformats.org/drawingml/2006/picture">
+                <pic:pic xmlns:pic="http://schemas.openxmlformats.org/drawingml/2006/picture">
+                  <pic:nvPicPr>
+                    <pic:cNvPr id="1" name="test.jpeg"/>
+                    <pic:cNvPicPr/>
+                  </pic:nvPicPr>
+                  <pic:blipFill>
+                    <a:blip r:embed="rId7"/>
+                    <a:stretch>
+                      <a:fillRect/>
+                    </a:stretch>
+                  </pic:blipFill>
+                  <pic:spPr>
+                    <a:xfrm>
+                      <a:off x="0" y="0"/>
+                      <a:ext cx="961569" cy="787107"/>
+                    </a:xfrm>
+                    <a:prstGeom prst="rect">
+                      <a:avLst/>
+                    </a:prstGeom>
+                  </pic:spPr>
+                </pic:pic>
+              </a:graphicData>
+            </a:graphic>
+          </wp:inline>
+        </w:drawing>
+      </w:r>
+      <w:proofErr w:type="spellStart"/>
+      <w:r>
+        <w:t>eo</w:t>
+      </w:r>
+      <w:proofErr w:type="spellEnd"/>
+      <w:r>
+        <w:t xml:space="preserve"> you want to add. You can also type a keyword to search online for the video that best fits your document.</w:t>
+      </w:r>
+    </w:p>
+    <w:p>
+      <w:r>
+        <w:t>To make your document look professionally produced, Word provides header, footer, cover page, and text box designs that complement each other. For example, you can add a matching cover page, header, and sidebar. Click Insert and then choose the elements you want from the different galleries.</w:t>
+      </w:r>
+    </w:p>
+    <w:tbl>
+      <w:tblPr>
+        <w:tblStyle w:val="TableGrid"/>
+        <w:tblW w:w="0" w:type="auto"/>
+        <w:tblLook w:val="04A0" w:firstRow="1" w:lastRow="0" w:firstColumn="1" w:lastColumn="0" w:noHBand="0" w:noVBand="1"/>
+      </w:tblPr>
+      <w:tblGrid>
+        <w:gridCol w:w="1450"/>
+        <w:gridCol w:w="1450"/>
+        <w:gridCol w:w="1450"/>
+        <w:gridCol w:w="1451"/>
+      </w:tblGrid>
+      <w:tr>
+        <w:tc>
+          <w:tcPr>
+            <w:tcW w:w="1450" w:type="dxa"/>
+          </w:tcPr>
+          <w:p>
+            <w:r>
+              <w:t>hello</w:t>
+            </w:r>
+          </w:p>
+        </w:tc>
+        <w:tc>
+          <w:tcPr>
+            <w:tcW w:w="1450" w:type="dxa"/>
+          </w:tcPr>
+          <w:p/>
+        </w:tc>
+        <w:tc>
+          <w:tcPr>
+            <w:tcW w:w="1450" w:type="dxa"/>
+          </w:tcPr>
+          <w:p/>
+        </w:tc>
+        <w:tc>
+          <w:tcPr>
+            <w:tcW w:w="1451" w:type="dxa"/>
+          </w:tcPr>
+          <w:p/>
+        </w:tc>
+      </w:tr>
+      <w:tr>
+        <w:tc>
+          <w:tcPr>
+            <w:tcW w:w="1450" w:type="dxa"/>
+          </w:tcPr>
+          <w:p/>
+        </w:tc>
+        <w:tc>
+          <w:tcPr>
+            <w:tcW w:w="1450" w:type="dxa"/>
+          </w:tcPr>
+          <w:p/>
+        </w:tc>
+        <w:tc>
+          <w:tcPr>
+            <w:tcW w:w="1450" w:type="dxa"/>
+          </w:tcPr>
+          <w:p>
+            <w:r>
+              <w:t>hello</w:t>
+            </w:r>
+          </w:p>
+        </w:tc>
+        <w:tc>
+          <w:tcPr>
+            <w:tcW w:w="1451" w:type="dxa"/>
+          </w:tcPr>
+          <w:p/>
+        </w:tc>
+      </w:tr>
+      <w:tr>
+        <w:tc>
+          <w:tcPr>
+            <w:tcW w:w="1450" w:type="dxa"/>
+          </w:tcPr>
+          <w:p/>
+        </w:tc>
+        <w:tc>
+          <w:tcPr>
+            <w:tcW w:w="1450" w:type="dxa"/>
+          </w:tcPr>
+          <w:p/>
+        </w:tc>
+        <w:tc>
+          <w:tcPr>
+            <w:tcW w:w="1450" w:type="dxa"/>
+          </w:tcPr>
+          <w:p/>
+        </w:tc>
+        <w:tc>
+          <w:tcPr>
+            <w:tcW w:w="1451" w:type="dxa"/>
+          </w:tcPr>
+          <w:p>
+            <w:r>
+              <w:t>good</w:t>
+            </w:r>
+          </w:p>
+        </w:tc>
+      </w:tr>
+    </w:tbl>
+    <w:p>
+      <w:r>
+        <w:lastRenderedPageBreak/>
+        <w:t>Video provides a powerful way to help you prove your point. When you click Online Video, you can paste in the embed code for the video you want to add.</w:t>
+      </w:r>
+    </w:p>
+    <w:p>
+      <w:r>
+        <w:t>You can also type a keyword to search online for the video that best fits your document. To make your document look professionally produced, Word provides header, footer, cover page, and text box designs that complement each other.</w:t>
+      </w:r>
+    </w:p>
+    <w:p>
+      <w:r>
+        <w:t>For example, you can add a matching cover page, header, and sidebar. Click Insert and then choose the elements you want from the different galleries.</w:t>
+      </w:r>
+    </w:p>
+    <w:p>
+      <w:pPr>
+        <w:sectPr>
+          <w:type w:val="continuous"/>
+          <w:pgSz w:w="9185" w:h="12984" w:code="28"/>
+          <w:pgMar w:top="567" w:right="1800" w:bottom="1440" w:left="1800" w:header="708" w:footer="708" w:gutter="0"/>
+          <w:cols w:space="720"/>
+          <w:docGrid w:linePitch="360"/>
+        </w:sectPr>
+      </w:pPr>
+    </w:p>
     <w:p/>
+    <w:p>
+      <w:r>
+        <w:t>Themes and styles also help keep your document coordinated. When you click Design and choose a new Theme, the pictures, charts, and SmartArt graphics change to match your new theme. When you apply styles, your headings change to match the new theme.</w:t>
+      </w:r>
+    </w:p>
+    <w:p>
+      <w:pPr>
+        <w:pStyle w:val="ListParagraph"/>
+        <w:numPr>
+          <w:ilvl w:val="0"/>
+          <w:numId w:val="10"/>
+        </w:numPr>
+      </w:pPr>
+      <w:r>
+        <w:t xml:space="preserve">Save time in Word with new buttons that show up where you need them. </w:t>
+      </w:r>
+    </w:p>
+    <w:p>
+      <w:pPr>
+        <w:pStyle w:val="ListParagraph"/>
+        <w:numPr>
+          <w:ilvl w:val="1"/>
+          <w:numId w:val="10"/>
+        </w:numPr>
+      </w:pPr>
+      <w:r>
+        <w:t xml:space="preserve">To change the way a picture fits </w:t>
+      </w:r>
+      <w:r>
+        <w:lastRenderedPageBreak/>
+        <w:t xml:space="preserve">in your document, click it and a button for layout options appears next to it. </w:t>
+      </w:r>
+    </w:p>
+    <w:p>
+      <w:pPr>
+        <w:pStyle w:val="ListParagraph"/>
+        <w:numPr>
+          <w:ilvl w:val="0"/>
+          <w:numId w:val="10"/>
+        </w:numPr>
+      </w:pPr>
+      <w:r>
+        <w:t>When you work on a table, click where you want to add a row or a column, and then click the plus sign.</w:t>
+      </w:r>
+    </w:p>
+    <w:p>
+      <w:r>
+        <w:lastRenderedPageBreak/>
+        <w:t>Reading is easier, too, in the new Reading view. You can collapse parts of the document and focus on the text you want. If you need to stop reading before you reach the end, Word remembers where you left off - even on another device.</w:t>
+      </w:r>
+    </w:p>
+    <w:p/>
+    <w:bookmarkEnd w:id="0"/>
     <w:p/>
     <w:sectPr>
-      <w:type w:val="continuous"/>
-      <w:pgSz w:w="9185" w:h="12984" w:code="28"/>
+      <w:pgSz w:w="5580" w:h="10800"/>
       <w:pgMar w:top="567" w:right="1800" w:bottom="1440" w:left="1800" w:header="708" w:footer="708" w:gutter="0"/>
       <w:cols w:space="720"/>
       <w:docGrid w:linePitch="360"/>
@@ -799,6 +1038,92 @@
     <w:nsid w:val="66970C16"/>
     <w:multiLevelType w:val="hybridMultilevel"/>
     <w:tmpl w:val="D09A39DA"/>
+    <w:lvl w:ilvl="0" w:tplc="0409000F">
+      <w:start w:val="1"/>
+      <w:numFmt w:val="decimal"/>
+      <w:lvlText w:val="%1."/>
+      <w:lvlJc w:val="left"/>
+      <w:pPr>
+        <w:ind w:left="720" w:hanging="360"/>
+      </w:pPr>
+    </w:lvl>
+    <w:lvl w:ilvl="1" w:tplc="04090019">
+      <w:start w:val="1"/>
+      <w:numFmt w:val="lowerLetter"/>
+      <w:lvlText w:val="%2."/>
+      <w:lvlJc w:val="left"/>
+      <w:pPr>
+        <w:ind w:left="1440" w:hanging="360"/>
+      </w:pPr>
+    </w:lvl>
+    <w:lvl w:ilvl="2" w:tplc="0409001B" w:tentative="1">
+      <w:start w:val="1"/>
+      <w:numFmt w:val="lowerRoman"/>
+      <w:lvlText w:val="%3."/>
+      <w:lvlJc w:val="right"/>
+      <w:pPr>
+        <w:ind w:left="2160" w:hanging="180"/>
+      </w:pPr>
+    </w:lvl>
+    <w:lvl w:ilvl="3" w:tplc="0409000F" w:tentative="1">
+      <w:start w:val="1"/>
+      <w:numFmt w:val="decimal"/>
+      <w:lvlText w:val="%4."/>
+      <w:lvlJc w:val="left"/>
+      <w:pPr>
+        <w:ind w:left="2880" w:hanging="360"/>
+      </w:pPr>
+    </w:lvl>
+    <w:lvl w:ilvl="4" w:tplc="04090019" w:tentative="1">
+      <w:start w:val="1"/>
+      <w:numFmt w:val="lowerLetter"/>
+      <w:lvlText w:val="%5."/>
+      <w:lvlJc w:val="left"/>
+      <w:pPr>
+        <w:ind w:left="3600" w:hanging="360"/>
+      </w:pPr>
+    </w:lvl>
+    <w:lvl w:ilvl="5" w:tplc="0409001B" w:tentative="1">
+      <w:start w:val="1"/>
+      <w:numFmt w:val="lowerRoman"/>
+      <w:lvlText w:val="%6."/>
+      <w:lvlJc w:val="right"/>
+      <w:pPr>
+        <w:ind w:left="4320" w:hanging="180"/>
+      </w:pPr>
+    </w:lvl>
+    <w:lvl w:ilvl="6" w:tplc="0409000F" w:tentative="1">
+      <w:start w:val="1"/>
+      <w:numFmt w:val="decimal"/>
+      <w:lvlText w:val="%7."/>
+      <w:lvlJc w:val="left"/>
+      <w:pPr>
+        <w:ind w:left="5040" w:hanging="360"/>
+      </w:pPr>
+    </w:lvl>
+    <w:lvl w:ilvl="7" w:tplc="04090019" w:tentative="1">
+      <w:start w:val="1"/>
+      <w:numFmt w:val="lowerLetter"/>
+      <w:lvlText w:val="%8."/>
+      <w:lvlJc w:val="left"/>
+      <w:pPr>
+        <w:ind w:left="5760" w:hanging="360"/>
+      </w:pPr>
+    </w:lvl>
+    <w:lvl w:ilvl="8" w:tplc="0409001B" w:tentative="1">
+      <w:start w:val="1"/>
+      <w:numFmt w:val="lowerRoman"/>
+      <w:lvlText w:val="%9."/>
+      <w:lvlJc w:val="right"/>
+      <w:pPr>
+        <w:ind w:left="6480" w:hanging="180"/>
+      </w:pPr>
+    </w:lvl>
+  </w:abstractNum>
+  <w:abstractNum w:abstractNumId="9" w15:restartNumberingAfterBreak="0">
+    <w:nsid w:val="7FCD40C0"/>
+    <w:multiLevelType w:val="hybridMultilevel"/>
+    <w:tmpl w:val="6FDA877C"/>
     <w:lvl w:ilvl="0" w:tplc="0409000F">
       <w:start w:val="1"/>
       <w:numFmt w:val="decimal"/>
@@ -907,6 +1232,9 @@
   </w:num>
   <w:num w:numId="9">
     <w:abstractNumId w:val="8"/>
+  </w:num>
+  <w:num w:numId="10">
+    <w:abstractNumId w:val="9"/>
   </w:num>
 </w:numbering>
 </file>
@@ -1034,6 +1362,7 @@
     <w:lsdException w:name="HTML Sample" w:semiHidden="1" w:unhideWhenUsed="1"/>
     <w:lsdException w:name="HTML Typewriter" w:semiHidden="1" w:unhideWhenUsed="1"/>
     <w:lsdException w:name="HTML Variable" w:semiHidden="1" w:unhideWhenUsed="1"/>
+    <w:lsdException w:name="Normal Table" w:semiHidden="1" w:unhideWhenUsed="1"/>
     <w:lsdException w:name="annotation subject" w:semiHidden="1" w:unhideWhenUsed="1"/>
     <w:lsdException w:name="No List" w:semiHidden="1" w:unhideWhenUsed="1"/>
     <w:lsdException w:name="Outline List 1" w:semiHidden="1" w:unhideWhenUsed="1"/>
@@ -1080,8 +1409,10 @@
     <w:lsdException w:name="Table Subtle 2" w:semiHidden="1" w:unhideWhenUsed="1"/>
     <w:lsdException w:name="Table Web 1" w:semiHidden="1" w:unhideWhenUsed="1"/>
     <w:lsdException w:name="Table Web 2" w:semiHidden="1" w:unhideWhenUsed="1"/>
+    <w:lsdException w:name="Table Web 3" w:semiHidden="1" w:unhideWhenUsed="1"/>
     <w:lsdException w:name="Balloon Text" w:semiHidden="1" w:unhideWhenUsed="1"/>
     <w:lsdException w:name="Table Grid" w:uiPriority="59"/>
+    <w:lsdException w:name="Table Theme" w:semiHidden="1" w:unhideWhenUsed="1"/>
     <w:lsdException w:name="Placeholder Text" w:semiHidden="1"/>
     <w:lsdException w:name="No Spacing" w:uiPriority="1" w:qFormat="1"/>
     <w:lsdException w:name="Light Shading" w:uiPriority="60"/>
@@ -3532,7 +3863,7 @@
 </file>
 
 <file path=customXml/itemProps2.xml><?xml version="1.0" encoding="utf-8"?>
-<ds:datastoreItem xmlns:ds="http://schemas.openxmlformats.org/officeDocument/2006/customXml" ds:itemID="{5879BB79-F749-F446-937F-121AF8AAC9EF}">
+<ds:datastoreItem xmlns:ds="http://schemas.openxmlformats.org/officeDocument/2006/customXml" ds:itemID="{7BC3CCC9-5BFA-0549-904D-B8E0994E6C7C}">
   <ds:schemaRefs>
     <ds:schemaRef ds:uri="http://schemas.openxmlformats.org/officeDocument/2006/bibliography"/>
   </ds:schemaRefs>

</xml_diff>

<commit_message>
fix move, not yet finished
</commit_message>
<xml_diff>
--- a/dist/basic.docx
+++ b/dist/basic.docx
@@ -13,7 +13,6 @@
       </w:r>
     </w:p>
     <w:p>
-      <w:bookmarkStart w:id="0" w:name="_GoBack"/>
       <w:r>
         <w:t>For example, you can add a matching cover page, header, and sidebar. Click Insert and then choose the elements you want from the different galleries.</w:t>
       </w:r>
@@ -41,14 +40,23 @@
       <w:r>
         <w:t>Video provides a powerful way to help you prove your point. When you click Online Video, you can paste in the embed code for the vid</w:t>
       </w:r>
+      <w:bookmarkStart w:id="0" w:name="_GoBack"/>
       <w:r>
         <w:rPr>
           <w:noProof/>
         </w:rPr>
         <w:drawing>
-          <wp:inline distT="0" distB="0" distL="0" distR="0" wp14:anchorId="4469BC45" wp14:editId="27688753">
-            <wp:extent cx="950704" cy="778213"/>
+          <wp:anchor distT="0" distB="0" distL="114300" distR="114300" simplePos="0" relativeHeight="251658240" behindDoc="0" locked="0" layoutInCell="1" allowOverlap="1" wp14:anchorId="4469BC45" wp14:editId="4A3DA0AE">
+            <wp:simplePos x="0" y="0"/>
+            <wp:positionH relativeFrom="column">
+              <wp:posOffset>889635</wp:posOffset>
+            </wp:positionH>
+            <wp:positionV relativeFrom="paragraph">
+              <wp:posOffset>392430</wp:posOffset>
+            </wp:positionV>
+            <wp:extent cx="950595" cy="777875"/>
             <wp:effectExtent l="0" t="0" r="1905" b="0"/>
+            <wp:wrapSquare wrapText="bothSides"/>
             <wp:docPr id="1" name="Picture 1"/>
             <wp:cNvGraphicFramePr>
               <a:graphicFrameLocks xmlns:a="http://schemas.openxmlformats.org/drawingml/2006/main" noChangeAspect="1"/>
@@ -69,7 +77,7 @@
                   <pic:spPr>
                     <a:xfrm>
                       <a:off x="0" y="0"/>
-                      <a:ext cx="961569" cy="787107"/>
+                      <a:ext cx="950595" cy="777875"/>
                     </a:xfrm>
                     <a:prstGeom prst="rect">
                       <a:avLst/>
@@ -78,9 +86,16 @@
                 </pic:pic>
               </a:graphicData>
             </a:graphic>
-          </wp:inline>
+            <wp14:sizeRelH relativeFrom="page">
+              <wp14:pctWidth>0</wp14:pctWidth>
+            </wp14:sizeRelH>
+            <wp14:sizeRelV relativeFrom="page">
+              <wp14:pctHeight>0</wp14:pctHeight>
+            </wp14:sizeRelV>
+          </wp:anchor>
         </w:drawing>
       </w:r>
+      <w:bookmarkEnd w:id="0"/>
       <w:proofErr w:type="spellStart"/>
       <w:r>
         <w:t>eo</w:t>
@@ -200,12 +215,12 @@
     </w:tbl>
     <w:p>
       <w:r>
-        <w:lastRenderedPageBreak/>
         <w:t>Video provides a powerful way to help you prove your point. When you click Online Video, you can paste in the embed code for the video you want to add.</w:t>
       </w:r>
     </w:p>
     <w:p>
       <w:r>
+        <w:lastRenderedPageBreak/>
         <w:t>You can also type a keyword to search online for the video that best fits your document. To make your document look professionally produced, Word provides header, footer, cover page, and text box designs that complement each other.</w:t>
       </w:r>
     </w:p>
@@ -278,7 +293,6 @@
       </w:r>
     </w:p>
     <w:p/>
-    <w:bookmarkEnd w:id="0"/>
     <w:p/>
     <w:sectPr>
       <w:pgSz w:w="5580" w:h="10800"/>
@@ -1256,7 +1270,7 @@
       </w:pPr>
     </w:pPrDefault>
   </w:docDefaults>
-  <w:latentStyles w:defLockedState="0" w:defUIPriority="99" w:defSemiHidden="0" w:defUnhideWhenUsed="0" w:defQFormat="0" w:count="377">
+  <w:latentStyles w:defLockedState="0" w:defUIPriority="99" w:defSemiHidden="0" w:defUnhideWhenUsed="0" w:defQFormat="0" w:count="376">
     <w:lsdException w:name="Normal" w:uiPriority="0" w:qFormat="1"/>
     <w:lsdException w:name="heading 1" w:uiPriority="9" w:qFormat="1"/>
     <w:lsdException w:name="heading 2" w:semiHidden="1" w:uiPriority="9" w:unhideWhenUsed="1" w:qFormat="1"/>
@@ -1624,7 +1638,6 @@
     <w:lsdException w:name="Hashtag" w:semiHidden="1" w:unhideWhenUsed="1"/>
     <w:lsdException w:name="Unresolved Mention" w:semiHidden="1" w:unhideWhenUsed="1"/>
     <w:lsdException w:name="Smart Link" w:semiHidden="1" w:unhideWhenUsed="1"/>
-    <w:lsdException w:name="Smart Link Error" w:semiHidden="1" w:unhideWhenUsed="1"/>
   </w:latentStyles>
   <w:style w:type="paragraph" w:default="1" w:styleId="Normal">
     <w:name w:val="Normal"/>
@@ -3863,7 +3876,7 @@
 </file>
 
 <file path=customXml/itemProps2.xml><?xml version="1.0" encoding="utf-8"?>
-<ds:datastoreItem xmlns:ds="http://schemas.openxmlformats.org/officeDocument/2006/customXml" ds:itemID="{7BC3CCC9-5BFA-0549-904D-B8E0994E6C7C}">
+<ds:datastoreItem xmlns:ds="http://schemas.openxmlformats.org/officeDocument/2006/customXml" ds:itemID="{37531147-34C2-E24B-8C7D-B15D4007238C}">
   <ds:schemaRefs>
     <ds:schemaRef ds:uri="http://schemas.openxmlformats.org/officeDocument/2006/bibliography"/>
   </ds:schemaRefs>

</xml_diff>

<commit_message>
more featured test document
</commit_message>
<xml_diff>
--- a/dist/basic.docx
+++ b/dist/basic.docx
@@ -4,16 +4,31 @@
   <w:body>
     <w:p>
       <w:pPr>
-        <w:ind w:left="340"/>
+        <w:ind w:firstLine="720"/>
         <w:jc w:val="right"/>
       </w:pPr>
       <w:r>
-        <w:t>Video provides a powerful way to help you prove your point. When you click Onlin</w:t>
+        <w:t xml:space="preserve">Video provides a powerful way to </w:t>
       </w:r>
       <w:bookmarkStart w:id="0" w:name="_GoBack"/>
       <w:bookmarkEnd w:id="0"/>
       <w:r>
-        <w:t>e Video, you can paste in the embed code for the video you want to add.</w:t>
+        <w:t>help you prove your</w:t>
+      </w:r>
+      <w:r>
+        <w:t xml:space="preserve">      </w:t>
+      </w:r>
+      <w:r>
+        <w:t xml:space="preserve"> point. When you click Online Video, you can paste in th</w:t>
+      </w:r>
+      <w:r>
+        <w:t>e</w:t>
+      </w:r>
+      <w:r>
+        <w:t xml:space="preserve"> em</w:t>
+      </w:r>
+      <w:r>
+        <w:t>bed code for the video you want to add.</w:t>
       </w:r>
     </w:p>
     <w:p>
@@ -68,7 +83,7 @@
           <w:noProof/>
         </w:rPr>
         <w:drawing>
-          <wp:anchor distT="0" distB="0" distL="114300" distR="114300" simplePos="0" relativeHeight="251658240" behindDoc="0" locked="0" layoutInCell="1" allowOverlap="1" wp14:anchorId="4469BC45" wp14:editId="3057DBF4">
+          <wp:anchor distT="0" distB="0" distL="114300" distR="114300" simplePos="0" relativeHeight="251658240" behindDoc="0" locked="0" layoutInCell="1" allowOverlap="1" wp14:anchorId="4469BC45" wp14:editId="14330D22">
             <wp:simplePos x="0" y="0"/>
             <wp:positionH relativeFrom="column">
               <wp:posOffset>889635</wp:posOffset>
@@ -78,7 +93,7 @@
             </wp:positionV>
             <wp:extent cx="950595" cy="777875"/>
             <wp:effectExtent l="0" t="0" r="1905" b="0"/>
-            <wp:wrapTopAndBottom/>
+            <wp:wrapSquare wrapText="bothSides"/>
             <wp:docPr id="1" name="Picture 1"/>
             <wp:cNvGraphicFramePr>
               <a:graphicFrameLocks xmlns:a="http://schemas.openxmlformats.org/drawingml/2006/main" noChangeAspect="1"/>
@@ -231,6 +246,7 @@
     </w:tbl>
     <w:p>
       <w:r>
+        <w:lastRenderedPageBreak/>
         <w:t>Video provides a powerful way to help you prove your point. When you click Online Video, you can paste in the embed code for the video you want to add.</w:t>
       </w:r>
     </w:p>
@@ -3980,7 +3996,7 @@
 </file>
 
 <file path=customXml/itemProps2.xml><?xml version="1.0" encoding="utf-8"?>
-<ds:datastoreItem xmlns:ds="http://schemas.openxmlformats.org/officeDocument/2006/customXml" ds:itemID="{6FC64C1A-AFE0-314F-A2F3-9902C4F827F8}">
+<ds:datastoreItem xmlns:ds="http://schemas.openxmlformats.org/officeDocument/2006/customXml" ds:itemID="{C3A7A062-EF42-C241-B978-AD933CB482CB}">
   <ds:schemaRefs>
     <ds:schemaRef ds:uri="http://schemas.openxmlformats.org/officeDocument/2006/bibliography"/>
   </ds:schemaRefs>

</xml_diff>

<commit_message>
more explaination for table layout
</commit_message>
<xml_diff>
--- a/dist/basic.docx
+++ b/dist/basic.docx
@@ -2,148 +2,7 @@
 <file path=word/document.xml><?xml version="1.0" encoding="utf-8"?>
 <w:document xmlns:wpc="http://schemas.microsoft.com/office/word/2010/wordprocessingCanvas" xmlns:cx="http://schemas.microsoft.com/office/drawing/2014/chartex" xmlns:cx1="http://schemas.microsoft.com/office/drawing/2015/9/8/chartex" xmlns:cx2="http://schemas.microsoft.com/office/drawing/2015/10/21/chartex" xmlns:cx3="http://schemas.microsoft.com/office/drawing/2016/5/9/chartex" xmlns:cx4="http://schemas.microsoft.com/office/drawing/2016/5/10/chartex" xmlns:cx5="http://schemas.microsoft.com/office/drawing/2016/5/11/chartex" xmlns:cx6="http://schemas.microsoft.com/office/drawing/2016/5/12/chartex" xmlns:cx7="http://schemas.microsoft.com/office/drawing/2016/5/13/chartex" xmlns:cx8="http://schemas.microsoft.com/office/drawing/2016/5/14/chartex" xmlns:mc="http://schemas.openxmlformats.org/markup-compatibility/2006" xmlns:aink="http://schemas.microsoft.com/office/drawing/2016/ink" xmlns:am3d="http://schemas.microsoft.com/office/drawing/2017/model3d" xmlns:o="urn:schemas-microsoft-com:office:office" xmlns:r="http://schemas.openxmlformats.org/officeDocument/2006/relationships" xmlns:m="http://schemas.openxmlformats.org/officeDocument/2006/math" xmlns:v="urn:schemas-microsoft-com:vml" xmlns:wp14="http://schemas.microsoft.com/office/word/2010/wordprocessingDrawing" xmlns:wp="http://schemas.openxmlformats.org/drawingml/2006/wordprocessingDrawing" xmlns:w10="urn:schemas-microsoft-com:office:word" xmlns:w="http://schemas.openxmlformats.org/wordprocessingml/2006/main" xmlns:w14="http://schemas.microsoft.com/office/word/2010/wordml" xmlns:w15="http://schemas.microsoft.com/office/word/2012/wordml" xmlns:w16cid="http://schemas.microsoft.com/office/word/2016/wordml/cid" xmlns:w16se="http://schemas.microsoft.com/office/word/2015/wordml/symex" xmlns:wpg="http://schemas.microsoft.com/office/word/2010/wordprocessingGroup" xmlns:wpi="http://schemas.microsoft.com/office/word/2010/wordprocessingInk" xmlns:wne="http://schemas.microsoft.com/office/word/2006/wordml" xmlns:wps="http://schemas.microsoft.com/office/word/2010/wordprocessingShape" mc:Ignorable="w14 w15 w16se w16cid wp14">
   <w:body>
-    <w:p>
-      <w:pPr>
-        <w:ind w:left="170" w:right="170" w:firstLine="720"/>
-      </w:pPr>
-      <w:r>
-        <w:t>Video p</w:t>
-      </w:r>
-      <w:bookmarkStart w:id="0" w:name="_GoBack"/>
-      <w:r>
-        <w:t>rovides a powerful way to help you prove your</w:t>
-      </w:r>
-      <w:r>
-        <w:t xml:space="preserve">      </w:t>
-      </w:r>
-      <w:r>
-        <w:t xml:space="preserve"> point. When you click Online Video, you can paste in th</w:t>
-      </w:r>
-      <w:r>
-        <w:t>e</w:t>
-      </w:r>
-      <w:r>
-        <w:t xml:space="preserve"> em</w:t>
-      </w:r>
-      <w:r>
-        <w:t>bed co</w:t>
-      </w:r>
-      <w:bookmarkEnd w:id="0"/>
-      <w:r>
-        <w:t>de for the video you want to add.</w:t>
-      </w:r>
-    </w:p>
-    <w:p>
-      <w:pPr>
-        <w:pStyle w:val="ListParagraph"/>
-        <w:numPr>
-          <w:ilvl w:val="0"/>
-          <w:numId w:val="11"/>
-        </w:numPr>
-      </w:pPr>
-      <w:r>
-        <w:t>You can also type a keyword to search online for the video that best fits your document. To make your document look professionally produced, Word provides header, footer, cover page, and text box designs that complement each other.</w:t>
-      </w:r>
-    </w:p>
-    <w:p>
-      <w:pPr>
-        <w:pStyle w:val="ListParagraph"/>
-        <w:numPr>
-          <w:ilvl w:val="0"/>
-          <w:numId w:val="11"/>
-        </w:numPr>
-      </w:pPr>
-      <w:r>
-        <w:t>For example, you can add a matching cover page, header, and sidebar. Click Insert and then choose the elements you want from the different galleries.</w:t>
-      </w:r>
-    </w:p>
-    <w:p>
-      <w:pPr>
-        <w:ind w:firstLine="720"/>
-        <w:rPr>
-          <w:color w:val="FF0000"/>
-        </w:rPr>
-      </w:pPr>
-      <w:r>
-        <w:rPr>
-          <w:color w:val="FF0000"/>
-        </w:rPr>
-        <w:t xml:space="preserve"> </w:t>
-      </w:r>
-      <w:r>
-        <w:rPr>
-          <w:color w:val="FF0000"/>
-        </w:rPr>
-        <w:t>Video provides a powerful way to help you prove your point. When you click Online Video, you can paste in the embed code for the video you want to add. You can also type a keyword to search online for the video that best fits your document.</w:t>
-      </w:r>
-    </w:p>
-    <w:p>
-      <w:r>
-        <w:t>Video provides a powerful way to help you prove your point. When you click Online Video, you can paste in the embed code for the vid</w:t>
-      </w:r>
-      <w:r>
-        <w:rPr>
-          <w:noProof/>
-        </w:rPr>
-        <w:drawing>
-          <wp:anchor distT="0" distB="0" distL="114300" distR="114300" simplePos="0" relativeHeight="251658240" behindDoc="0" locked="0" layoutInCell="1" allowOverlap="1" wp14:anchorId="4469BC45" wp14:editId="14330D22">
-            <wp:simplePos x="0" y="0"/>
-            <wp:positionH relativeFrom="column">
-              <wp:posOffset>889635</wp:posOffset>
-            </wp:positionH>
-            <wp:positionV relativeFrom="paragraph">
-              <wp:posOffset>391795</wp:posOffset>
-            </wp:positionV>
-            <wp:extent cx="950595" cy="777875"/>
-            <wp:effectExtent l="0" t="0" r="1905" b="0"/>
-            <wp:wrapSquare wrapText="bothSides"/>
-            <wp:docPr id="1" name="Picture 1"/>
-            <wp:cNvGraphicFramePr>
-              <a:graphicFrameLocks xmlns:a="http://schemas.openxmlformats.org/drawingml/2006/main" noChangeAspect="1"/>
-            </wp:cNvGraphicFramePr>
-            <a:graphic xmlns:a="http://schemas.openxmlformats.org/drawingml/2006/main">
-              <a:graphicData uri="http://schemas.openxmlformats.org/drawingml/2006/picture">
-                <pic:pic xmlns:pic="http://schemas.openxmlformats.org/drawingml/2006/picture">
-                  <pic:nvPicPr>
-                    <pic:cNvPr id="1" name="test.jpeg"/>
-                    <pic:cNvPicPr/>
-                  </pic:nvPicPr>
-                  <pic:blipFill>
-                    <a:blip r:embed="rId7"/>
-                    <a:stretch>
-                      <a:fillRect/>
-                    </a:stretch>
-                  </pic:blipFill>
-                  <pic:spPr>
-                    <a:xfrm>
-                      <a:off x="0" y="0"/>
-                      <a:ext cx="950595" cy="777875"/>
-                    </a:xfrm>
-                    <a:prstGeom prst="rect">
-                      <a:avLst/>
-                    </a:prstGeom>
-                  </pic:spPr>
-                </pic:pic>
-              </a:graphicData>
-            </a:graphic>
-            <wp14:sizeRelH relativeFrom="page">
-              <wp14:pctWidth>0</wp14:pctWidth>
-            </wp14:sizeRelH>
-            <wp14:sizeRelV relativeFrom="page">
-              <wp14:pctHeight>0</wp14:pctHeight>
-            </wp14:sizeRelV>
-          </wp:anchor>
-        </w:drawing>
-      </w:r>
-      <w:r>
-        <w:t>eo you want to add. You can also type a keyword to search online for the video that best fits your document.</w:t>
-      </w:r>
-    </w:p>
-    <w:p>
-      <w:r>
-        <w:t>To make your document look professionally produced, Word provides header, footer, cover page, and text box designs that complement each other. For example, you can add a matching cover page, header, and sidebar. Click Insert and then choose the elements you want from the different galleries.</w:t>
-      </w:r>
-    </w:p>
+    <w:p/>
     <w:tbl>
       <w:tblPr>
         <w:tblStyle w:val="TableGrid"/>
@@ -151,7 +10,7 @@
         <w:tblLook w:val="04A0" w:firstRow="1" w:lastRow="0" w:firstColumn="1" w:lastColumn="0" w:noHBand="0" w:noVBand="1"/>
       </w:tblPr>
       <w:tblGrid>
-        <w:gridCol w:w="1450"/>
+        <w:gridCol w:w="1462"/>
         <w:gridCol w:w="1450"/>
         <w:gridCol w:w="1450"/>
         <w:gridCol w:w="1451"/>
@@ -191,7 +50,29 @@
           <w:tcPr>
             <w:tcW w:w="1450" w:type="dxa"/>
           </w:tcPr>
-          <w:p/>
+          <w:p>
+            <w:r>
+              <w:t>Video provides a powerful way to help you prove your point. When you click Online Video, you can paste in the embed code for the video you want to add. You can also type a keyword to search online for the video that best fits your document. To make your document look professionally produced, Word provides header, footer, cover page, and text box designs that complement each other. For example, you can add a matching cover page, header, and sidebar.</w:t>
+            </w:r>
+          </w:p>
+          <w:p>
+            <w:r>
+              <w:t xml:space="preserve">Click Insert and then choose the elements you want from the different galleries. Themes and styles also help keep your document coordinated. When you click Design and choose a new Theme, the pictures, </w:t>
+            </w:r>
+            <w:r>
+              <w:lastRenderedPageBreak/>
+              <w:t>charts, and SmartArt graphics change to match your new theme. When you apply styles, your headings change to match the new theme. Save time in Word with new buttons that show up where you need them.</w:t>
+            </w:r>
+          </w:p>
+          <w:p>
+            <w:r>
+              <w:t>To change the way a picture fits in your document, click it and a button for layout options appears next to it. When you work on a table, click where you want to add a row or a column, and then click the plus sign. Reading is easier, too, in the new Reading view. You can collapse parts of the document and focus on the text you want. If you need to stop reading before you reach the end, Word remembers where you left off - even on another device.</w:t>
+            </w:r>
+          </w:p>
+          <w:p>
+            <w:bookmarkStart w:id="0" w:name="_GoBack"/>
+            <w:bookmarkEnd w:id="0"/>
+          </w:p>
         </w:tc>
         <w:tc>
           <w:tcPr>
@@ -247,89 +128,9 @@
         </w:tc>
       </w:tr>
     </w:tbl>
-    <w:p>
-      <w:r>
-        <w:lastRenderedPageBreak/>
-        <w:t>Video provides a powerful way to help you prove your point. When you click Online Video, you can paste in the embed code for the video you want to add.</w:t>
-      </w:r>
-    </w:p>
-    <w:p>
-      <w:r>
-        <w:t>You can also type a keyword to search online for the video that best fits your document. To make your document look professionally produced, Word provides header, footer, cover page, and text box designs that complement each other.</w:t>
-      </w:r>
-    </w:p>
-    <w:p>
-      <w:r>
-        <w:t>For example, you can add a matching cover page, header, and sidebar. Click Insert and then choose the elements you want from the different galleries.</w:t>
-      </w:r>
-    </w:p>
-    <w:p>
-      <w:pPr>
-        <w:sectPr>
-          <w:type w:val="continuous"/>
-          <w:pgSz w:w="9185" w:h="12984" w:code="28"/>
-          <w:pgMar w:top="567" w:right="1800" w:bottom="1440" w:left="1800" w:header="708" w:footer="708" w:gutter="0"/>
-          <w:cols w:space="720"/>
-          <w:docGrid w:linePitch="360"/>
-        </w:sectPr>
-      </w:pPr>
-    </w:p>
-    <w:p/>
-    <w:p>
-      <w:r>
-        <w:t>Themes and styles also help keep your document coordinated. When you click Design and choose a new Theme, the pictures, charts, and SmartArt graphics change to match your new theme. When you apply styles, your headings change to match the new theme.</w:t>
-      </w:r>
-    </w:p>
-    <w:p>
-      <w:pPr>
-        <w:pStyle w:val="ListParagraph"/>
-        <w:numPr>
-          <w:ilvl w:val="0"/>
-          <w:numId w:val="10"/>
-        </w:numPr>
-      </w:pPr>
-      <w:r>
-        <w:t xml:space="preserve">Save time in Word with new buttons that show up where you need them. </w:t>
-      </w:r>
-    </w:p>
-    <w:p>
-      <w:pPr>
-        <w:pStyle w:val="ListParagraph"/>
-        <w:numPr>
-          <w:ilvl w:val="1"/>
-          <w:numId w:val="10"/>
-        </w:numPr>
-      </w:pPr>
-      <w:r>
-        <w:t xml:space="preserve">To change the way a picture fits </w:t>
-      </w:r>
-      <w:r>
-        <w:lastRenderedPageBreak/>
-        <w:t xml:space="preserve">in your document, click it and a button for layout options appears next to it. </w:t>
-      </w:r>
-    </w:p>
-    <w:p>
-      <w:pPr>
-        <w:pStyle w:val="ListParagraph"/>
-        <w:numPr>
-          <w:ilvl w:val="0"/>
-          <w:numId w:val="10"/>
-        </w:numPr>
-      </w:pPr>
-      <w:r>
-        <w:t>When you work on a table, click where you want to add a row or a column, and then click the plus sign.</w:t>
-      </w:r>
-    </w:p>
-    <w:p>
-      <w:r>
-        <w:lastRenderedPageBreak/>
-        <w:t>Reading is easier, too, in the new Reading view. You can collapse parts of the document and focus on the text you want. If you need to stop reading before you reach the end, Word remembers where you left off - even on another device.</w:t>
-      </w:r>
-    </w:p>
-    <w:p/>
     <w:p/>
     <w:sectPr>
-      <w:pgSz w:w="5580" w:h="10800"/>
+      <w:pgSz w:w="12240" w:h="18720"/>
       <w:pgMar w:top="567" w:right="1800" w:bottom="1440" w:left="1800" w:header="708" w:footer="708" w:gutter="0"/>
       <w:cols w:space="720"/>
       <w:docGrid w:linePitch="360"/>
@@ -3999,7 +3800,7 @@
 </file>
 
 <file path=customXml/itemProps2.xml><?xml version="1.0" encoding="utf-8"?>
-<ds:datastoreItem xmlns:ds="http://schemas.openxmlformats.org/officeDocument/2006/customXml" ds:itemID="{9A56EA1F-BBFF-2B46-B509-0B8715497FE2}">
+<ds:datastoreItem xmlns:ds="http://schemas.openxmlformats.org/officeDocument/2006/customXml" ds:itemID="{F45E91BA-AF07-DE4D-A78F-925AFD80769A}">
   <ds:schemaRefs>
     <ds:schemaRef ds:uri="http://schemas.openxmlformats.org/officeDocument/2006/bibliography"/>
   </ds:schemaRefs>

</xml_diff>

<commit_message>
fix test of text and html document
</commit_message>
<xml_diff>
--- a/dist/basic.docx
+++ b/dist/basic.docx
@@ -3,22 +3,23 @@
 <w:document xmlns:wpc="http://schemas.microsoft.com/office/word/2010/wordprocessingCanvas" xmlns:cx="http://schemas.microsoft.com/office/drawing/2014/chartex" xmlns:cx1="http://schemas.microsoft.com/office/drawing/2015/9/8/chartex" xmlns:cx2="http://schemas.microsoft.com/office/drawing/2015/10/21/chartex" xmlns:cx3="http://schemas.microsoft.com/office/drawing/2016/5/9/chartex" xmlns:cx4="http://schemas.microsoft.com/office/drawing/2016/5/10/chartex" xmlns:cx5="http://schemas.microsoft.com/office/drawing/2016/5/11/chartex" xmlns:cx6="http://schemas.microsoft.com/office/drawing/2016/5/12/chartex" xmlns:cx7="http://schemas.microsoft.com/office/drawing/2016/5/13/chartex" xmlns:cx8="http://schemas.microsoft.com/office/drawing/2016/5/14/chartex" xmlns:mc="http://schemas.openxmlformats.org/markup-compatibility/2006" xmlns:aink="http://schemas.microsoft.com/office/drawing/2016/ink" xmlns:am3d="http://schemas.microsoft.com/office/drawing/2017/model3d" xmlns:o="urn:schemas-microsoft-com:office:office" xmlns:r="http://schemas.openxmlformats.org/officeDocument/2006/relationships" xmlns:m="http://schemas.openxmlformats.org/officeDocument/2006/math" xmlns:v="urn:schemas-microsoft-com:vml" xmlns:wp14="http://schemas.microsoft.com/office/word/2010/wordprocessingDrawing" xmlns:wp="http://schemas.openxmlformats.org/drawingml/2006/wordprocessingDrawing" xmlns:w10="urn:schemas-microsoft-com:office:word" xmlns:w="http://schemas.openxmlformats.org/wordprocessingml/2006/main" xmlns:w14="http://schemas.microsoft.com/office/word/2010/wordml" xmlns:w15="http://schemas.microsoft.com/office/word/2012/wordml" xmlns:w16cid="http://schemas.microsoft.com/office/word/2016/wordml/cid" xmlns:w16se="http://schemas.microsoft.com/office/word/2015/wordml/symex" xmlns:wpg="http://schemas.microsoft.com/office/word/2010/wordprocessingGroup" xmlns:wpi="http://schemas.microsoft.com/office/word/2010/wordprocessingInk" xmlns:wne="http://schemas.microsoft.com/office/word/2006/wordml" xmlns:wps="http://schemas.microsoft.com/office/word/2010/wordprocessingShape" mc:Ignorable="w14 w15 w16se w16cid wp14">
   <w:body>
     <w:p>
-      <w:pPr>
-        <w:spacing w:before="240" w:line="360" w:lineRule="auto"/>
-      </w:pPr>
-      <w:r>
-        <w:t>Video provides a powerful way to help you prove your point. When you click Online Video, you can paste in the embed code for the video you want to add. You can also</w:t>
-      </w:r>
-      <w:bookmarkStart w:id="0" w:name="_GoBack"/>
       <w:r>
         <w:rPr>
           <w:noProof/>
         </w:rPr>
         <w:drawing>
-          <wp:inline distT="0" distB="0" distL="0" distR="0" wp14:anchorId="6F470357" wp14:editId="0CE09D6F">
-            <wp:extent cx="1273888" cy="556152"/>
-            <wp:effectExtent l="25400" t="368300" r="0" b="371475"/>
-            <wp:docPr id="13" name="Picture 13"/>
+          <wp:anchor distT="0" distB="0" distL="114300" distR="114300" simplePos="0" relativeHeight="251658240" behindDoc="0" locked="0" layoutInCell="1" allowOverlap="1" wp14:anchorId="6EB42280" wp14:editId="3A829BC8">
+            <wp:simplePos x="0" y="0"/>
+            <wp:positionH relativeFrom="column">
+              <wp:posOffset>2107283</wp:posOffset>
+            </wp:positionH>
+            <wp:positionV relativeFrom="paragraph">
+              <wp:posOffset>701891</wp:posOffset>
+            </wp:positionV>
+            <wp:extent cx="1195705" cy="521970"/>
+            <wp:effectExtent l="25400" t="342900" r="23495" b="341630"/>
+            <wp:wrapSquare wrapText="bothSides"/>
+            <wp:docPr id="16" name="Picture 16" descr="A screenshot of a cell phone&#10;&#10;Description automatically generated"/>
             <wp:cNvGraphicFramePr>
               <a:graphicFrameLocks xmlns:a="http://schemas.openxmlformats.org/drawingml/2006/main" noChangeAspect="1"/>
             </wp:cNvGraphicFramePr>
@@ -26,7 +27,7 @@
               <a:graphicData uri="http://schemas.openxmlformats.org/drawingml/2006/picture">
                 <pic:pic xmlns:pic="http://schemas.openxmlformats.org/drawingml/2006/picture">
                   <pic:nvPicPr>
-                    <pic:cNvPr id="13" name="React-Component – React 12-30-2019 4-40-49 PM.png"/>
+                    <pic:cNvPr id="16" name="React-Component – React 12-30-2019 4-40-49 PM.png"/>
                     <pic:cNvPicPr/>
                   </pic:nvPicPr>
                   <pic:blipFill>
@@ -36,9 +37,9 @@
                     </a:stretch>
                   </pic:blipFill>
                   <pic:spPr>
-                    <a:xfrm rot="2595875">
+                    <a:xfrm rot="8259159">
                       <a:off x="0" y="0"/>
-                      <a:ext cx="1311298" cy="572484"/>
+                      <a:ext cx="1195705" cy="521970"/>
                     </a:xfrm>
                     <a:prstGeom prst="rect">
                       <a:avLst/>
@@ -47,17 +48,852 @@
                 </pic:pic>
               </a:graphicData>
             </a:graphic>
-          </wp:inline>
+            <wp14:sizeRelH relativeFrom="page">
+              <wp14:pctWidth>0</wp14:pctWidth>
+            </wp14:sizeRelH>
+            <wp14:sizeRelV relativeFrom="page">
+              <wp14:pctHeight>0</wp14:pctHeight>
+            </wp14:sizeRelV>
+          </wp:anchor>
         </w:drawing>
       </w:r>
-      <w:bookmarkEnd w:id="0"/>
-      <w:r>
-        <w:t xml:space="preserve"> type a keyword to search online for the video that best fits your document.</w:t>
-      </w:r>
-    </w:p>
+      <w:r>
+        <w:t>Video provides a powerful way to help you prove your point. When you click Online Video, you can paste in the embed code for the video you want to add. You can also type a keyword to search online for the video that best fits your document. To make your document look professionally produced, Word provides header, footer, cover page, and text box designs that complement each other.</w:t>
+      </w:r>
+    </w:p>
+    <w:p>
+      <w:r>
+        <w:rPr>
+          <w:noProof/>
+        </w:rPr>
+        <mc:AlternateContent>
+          <mc:Choice Requires="wps">
+            <w:drawing>
+              <wp:anchor distT="0" distB="0" distL="114300" distR="114300" simplePos="0" relativeHeight="251659264" behindDoc="0" locked="0" layoutInCell="1" allowOverlap="1" wp14:anchorId="611DF2A8" wp14:editId="413F561C">
+                <wp:simplePos x="0" y="0"/>
+                <wp:positionH relativeFrom="column">
+                  <wp:posOffset>1997075</wp:posOffset>
+                </wp:positionH>
+                <wp:positionV relativeFrom="paragraph">
+                  <wp:posOffset>939800</wp:posOffset>
+                </wp:positionV>
+                <wp:extent cx="1226820" cy="672465"/>
+                <wp:effectExtent l="88900" t="203200" r="93980" b="203835"/>
+                <wp:wrapSquare wrapText="bothSides"/>
+                <wp:docPr id="17" name="Text Box 17"/>
+                <wp:cNvGraphicFramePr/>
+                <a:graphic xmlns:a="http://schemas.openxmlformats.org/drawingml/2006/main">
+                  <a:graphicData uri="http://schemas.microsoft.com/office/word/2010/wordprocessingShape">
+                    <wps:wsp>
+                      <wps:cNvSpPr txBox="1"/>
+                      <wps:spPr>
+                        <a:xfrm rot="1250424">
+                          <a:off x="0" y="0"/>
+                          <a:ext cx="1226820" cy="672465"/>
+                        </a:xfrm>
+                        <a:prstGeom prst="rect">
+                          <a:avLst/>
+                        </a:prstGeom>
+                        <a:solidFill>
+                          <a:schemeClr val="lt1"/>
+                        </a:solidFill>
+                        <a:ln w="6350">
+                          <a:solidFill>
+                            <a:prstClr val="black"/>
+                          </a:solidFill>
+                        </a:ln>
+                      </wps:spPr>
+                      <wps:txbx>
+                        <w:txbxContent>
+                          <w:p>
+                            <w:r>
+                              <w:t>Video provides a powerful way to help you prove your point. When you click Online Video, you can paste in the embed code for the video you want to add. You can also type a keyword to search online for the video that best fits your document. To make your document look professionally produced, Word provides header, footer, cover page, and text box designs that complement each other. For example, you can add a matching cover page, header, and sidebar.</w:t>
+                            </w:r>
+                          </w:p>
+                          <w:p/>
+                        </w:txbxContent>
+                      </wps:txbx>
+                      <wps:bodyPr rot="0" spcFirstLastPara="0" vertOverflow="overflow" horzOverflow="overflow" vert="horz" wrap="square" lIns="91440" tIns="45720" rIns="91440" bIns="45720" numCol="1" spcCol="0" rtlCol="0" fromWordArt="0" anchor="t" anchorCtr="0" forceAA="0" compatLnSpc="1">
+                        <a:prstTxWarp prst="textNoShape">
+                          <a:avLst/>
+                        </a:prstTxWarp>
+                        <a:noAutofit/>
+                      </wps:bodyPr>
+                    </wps:wsp>
+                  </a:graphicData>
+                </a:graphic>
+                <wp14:sizeRelH relativeFrom="page">
+                  <wp14:pctWidth>0</wp14:pctWidth>
+                </wp14:sizeRelH>
+                <wp14:sizeRelV relativeFrom="page">
+                  <wp14:pctHeight>0</wp14:pctHeight>
+                </wp14:sizeRelV>
+              </wp:anchor>
+            </w:drawing>
+          </mc:Choice>
+          <mc:Fallback>
+            <w:pict>
+              <v:shapetype w14:anchorId="611DF2A8" id="_x0000_t202" coordsize="21600,21600" o:spt="202" path="m,l,21600r21600,l21600,xe">
+                <v:stroke joinstyle="miter"/>
+                <v:path gradientshapeok="t" o:connecttype="rect"/>
+              </v:shapetype>
+              <v:shape id="Text Box 17" o:spid="_x0000_s1026" type="#_x0000_t202" style="position:absolute;margin-left:157.25pt;margin-top:74pt;width:96.6pt;height:52.95pt;rotation:1365796fd;z-index:251659264;visibility:visible;mso-wrap-style:square;mso-width-percent:0;mso-height-percent:0;mso-wrap-distance-left:9pt;mso-wrap-distance-top:0;mso-wrap-distance-right:9pt;mso-wrap-distance-bottom:0;mso-position-horizontal:absolute;mso-position-horizontal-relative:text;mso-position-vertical:absolute;mso-position-vertical-relative:text;mso-width-percent:0;mso-height-percent:0;mso-width-relative:page;mso-height-relative:page;v-text-anchor:top" o:gfxdata="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" fillcolor="white [3201]" strokeweight=".5pt">
+                <v:textbox>
+                  <w:txbxContent>
+                    <w:p>
+                      <w:r>
+                        <w:t>Video provides a powerful way to help you prove your point. When you click Online Video, you can paste in the embed code for the video you want to add. You can also type a keyword to search online for the video that best fits your document. To make your document look professionally produced, Word provides header, footer, cover page, and text box designs that complement each other. For example, you can add a matching cover page, header, and sidebar.</w:t>
+                      </w:r>
+                    </w:p>
+                    <w:p/>
+                  </w:txbxContent>
+                </v:textbox>
+                <w10:wrap type="square"/>
+              </v:shape>
+            </w:pict>
+          </mc:Fallback>
+        </mc:AlternateContent>
+      </w:r>
+      <w:r>
+        <w:t>For example, you can add a matching cover page, header, and sidebar. Click Insert and then choose the elements you want from the different galleries. Themes and styles also help keep your document coordinated. When you click Design and choose a new Theme, the pictures, charts, and SmartArt graphics change to match your new theme.</w:t>
+      </w:r>
+    </w:p>
+    <w:p>
+      <w:r>
+        <w:t>When you apply styles, your headings change to match the new theme. Save time in Word with new buttons that show up where you need them. To change the way a picture fits in your document, click it and a button for layout options appears next to it. When you work on a table, click where you want to add a row or a column, and then click the plus sign.</w:t>
+      </w:r>
+    </w:p>
+    <w:p>
+      <w:r>
+        <w:t>Video provides a powerful way to help you prove your point. When you click Online Video, you can paste in the embed code for the video you want to add. You can also type a keyword to search online for the video that best fits your document. To make your document look professionally produced, Word provides header, footer, cover page, and text box designs that complement each other. For example, you can add a matching cover page, header, and sidebar. Click Insert and then choose the elements you want from the different galleries. Themes and styles also help keep your document coordinated. When you click Design and choose a new Theme, the pictures, charts, and SmartArt graphics change to match your new theme. When you apply styles, your headings change to match the new theme. Save time in Word with new buttons that show up where you need them.</w:t>
+      </w:r>
+    </w:p>
+    <w:p>
+      <w:r>
+        <w:t>To change the way a picture fits in your document, click it and a button for layout options appears next to it. When you work on a table, click where you want to add a row or a column, and then click the plus sign. Reading is easier, too, in the new Reading view. You can collapse parts of the document and focus on the text you want. If you need to stop reading before you reach the end, Word remembers where you left off - even on another device. Video provides a powerful way to help you prove your point. When you click Online Video, you can paste in the embed code for the video you want to add. You can also type a keyword to search online for the video that best fits your document. To make your document look professionally produced, Word provides header, footer, cover page, and text box designs that complement each other. For example, you can add a matching cover page, header, and sidebar.</w:t>
+      </w:r>
+    </w:p>
+    <w:p>
+      <w:r>
+        <w:t>Click Insert and then choose the elements you want from the different galleries. Themes and styles also help keep your document coordinated. When you click Design and choose a new Theme, the pictures, charts, and SmartArt graphics change to match your new theme. When you apply styles, your headings change to match the new theme. Save time in Word with new buttons that show up where you need them. To change the way a picture fits in your document, click it and a button for layout options appears next to it. When you work on a table, click where you want to add a row or a column, and then click the plus sign. Reading is easier, too, in the new Reading view. You can collapse parts of the document and focus on the text you want. If you need to stop reading before you reach the end, Word remembers where you left off - even on another device.</w:t>
+      </w:r>
+    </w:p>
+    <w:p>
+      <w:r>
+        <w:t xml:space="preserve">Video provides a powerful way to help you prove your point. When you click Online Video, you can paste in the embed code for the video you want to add. You can also type a keyword to search online for the video that best fits your document. To make your document look professionally produced, Word provides header, footer, cover page, and text box designs that complement each other. For example, </w:t>
+      </w:r>
+      <w:r>
+        <w:lastRenderedPageBreak/>
+        <w:t>you can add a matching cover page, header, and sidebar. Click Insert and then choose the elements you want from the different galleries. Themes and styles also help keep your document coordinated. When you click Design and choose a new Theme, the pictures, charts, and SmartArt graphics change to match your new theme. When you apply styles, your headings change to match the new theme. Save time in Word with new buttons that show up where you need them.</w:t>
+      </w:r>
+    </w:p>
+    <w:p>
+      <w:r>
+        <w:t>To change the way a picture fits in your document, click it and a button for layout options appears next to it. When you work on a table, click where you want to add a row or a column, and then click the plus sign. Reading is easier, too, in the new Reading view. You can collapse parts of the document and focus on the text you want. If you need to stop reading before you reach the end, Word remembers where you left off - even on another device. Video provides a powerful way to help you prove your point. When you click Online Video, you can paste in the embed code for the video you want to add. You can also type a keyword to search online for the video that best fits your document. To make your document look professionally produced, Word provides header, footer, cover page, and text box designs that complement each other. For example, you can add a matching cover page, header, and sidebar.</w:t>
+      </w:r>
+    </w:p>
+    <w:p>
+      <w:r>
+        <w:t>Click Insert and then choose the elements you want from the different galleries. Themes and styles also help keep your document coordinated. When you click Design and choose a new Theme, the pictures, charts, and SmartArt graphics change to match your new theme. When you apply styles, your headings change to match the new theme. Save time in Word with new buttons that show up where you need them. To change the way a picture fits in your document, click it and a button for layout options appears next to it. When you work on a table, click where you want to add a row or a column, and then click the plus sign. Reading is easier, too, in the new Reading view. You can collapse parts of the document and focus on the text you want. If you need to stop reading before you reach the end, Word remembers where you left off - even on another device.</w:t>
+      </w:r>
+    </w:p>
+    <w:p>
+      <w:r>
+        <w:t>Video provides a powerful way to help you prove your point. When you click Online Video, you can paste in the embed code for the video you want to add. You can also type a keyword to search online for the video that best fits your document. To make your document look professionally produced, Word provides header, footer, cover page, and text box designs that complement each other. For example, you can add a matching cover page, header, and sidebar. Click Insert and then choose the elements you want from the different galleries. Themes and styles also help keep your document coordinated. When you click Design and choose a new Theme, the pictures, charts, and SmartArt graphics change to match your new theme. When you apply styles, your headings change to match the new theme. Save time in Word with new buttons that show up where you need them.</w:t>
+      </w:r>
+    </w:p>
+    <w:p>
+      <w:r>
+        <w:t>To change the way a picture fits in your document, click it and a button for layout options appears next to it. When you work on a table, click where you want to add a row or a column, and then click the plus sign. Reading is easier, too, in the new Reading view. You can collapse parts of the document and focus on the text you want. If you need to stop reading before you reach the end, Word remembers where you left off - even on another device. Video provides a powerful way to help you prove your point. When you click Online Video, you can paste in the embed code for the video you want to add. You can also type a keyword to search online for the video that best fits your document. To make your document look professionally produced, Word provides header, footer, cover page, and text box designs that complement each other. For example, you can add a matching cover page, header, and sidebar.</w:t>
+      </w:r>
+    </w:p>
+    <w:p>
+      <w:r>
+        <w:t xml:space="preserve">Click Insert and then choose the elements you want from the different galleries. Themes and styles also help keep your document coordinated. When you click Design and choose a new Theme, the pictures, charts, and SmartArt graphics change to match your new theme. When you apply styles, your headings change to match the new theme. Save time in Word with new buttons that show up where you need them. To change the way a picture fits in your document, click it and a button for layout options appears next to it. When you work on a table, click where you want to add a row or a column, and then click the plus sign. Reading is easier, too, in the new Reading view. You can collapse parts of the document and </w:t>
+      </w:r>
+      <w:r>
+        <w:lastRenderedPageBreak/>
+        <w:t>focus on the text you want. If you need to stop reading before you reach the end, Word remembers where you left off - even on another device.</w:t>
+      </w:r>
+    </w:p>
+    <w:p>
+      <w:r>
+        <w:t>Video provides a powerful way to help you prove your point. When you click Online Video, you can paste in the embed code for the video you want to add. You can also type a keyword to search online for the video that best fits your document. To make your document look professionally produced, Word provides header, footer, cover page, and text box designs that complement each other. For example, you can add a matching cover page, header, and sidebar. Click Insert and then choose the elements you want from the different galleries. Themes and styles also help keep your document coordinated. When you click Design and choose a new Theme, the pictures, charts, and SmartArt graphics change to match your new theme. When you apply styles, your headings change to match the new theme. Save time in Word with new buttons that show up where you need them.</w:t>
+      </w:r>
+    </w:p>
+    <w:p>
+      <w:r>
+        <w:t>To change the way a picture fits in your document, click it and a button for layout options appears next to it. When you work on a table, click where you want to add a row or a column, and then click the plus sign. Reading is easier, too, in the new Reading view. You can collapse parts of the document and focus on the text you want. If you need to stop reading before you reach the end, Word remembers where you left off - even on another device. Video provides a powerful way to help you prove your point. When you click Online Video, you can paste in the embed code for the video you want to add. You can also type a keyword to search online for the video that best fits your document. To make your document look professionally produced, Word provides header, footer, cover page, and text box designs that complement each other. For example, you can add a matching cover page, header, and sidebar.</w:t>
+      </w:r>
+    </w:p>
+    <w:p>
+      <w:r>
+        <w:t>Click Insert and then choose the elements you want from the different galleries. Themes and styles also help keep your document coordinated. When you click Design and choose a new Theme, the pictures, charts, and SmartArt graphics change to match your new theme. When you apply styles, your headings change to match the new theme. Save time in Word with new buttons that show up where you need them. To change the way a picture fits in your document, click it and a button for layout options appears next to it. When you work on a table, click where you want to add a row or a column, and then click the plus sign. Reading is easier, too, in the new Reading view. You can collapse parts of the document and focus on the text you want. If you need to stop reading before you reach the end, Word remembers where you left off - even on another device.</w:t>
+      </w:r>
+    </w:p>
+    <w:p>
+      <w:r>
+        <w:t>Video provides a powerful way to help you prove your point. When you click Online Video, you can paste in the embed code for the video you want to add. You can also type a keyword to search online for the video that best fits your document. To make your document look professionally produced, Word provides header, footer, cover page, and text box designs that complement each other. For example, you can add a matching cover page, header, and sidebar. Click Insert and then choose the elements you want from the different galleries. Themes and styles also help keep your document coordinated. When you click Design and choose a new Theme, the pictures, charts, and SmartArt graphics change to match your new theme. When you apply styles, your headings change to match the new theme. Save time in Word with new buttons that show up where you need them.</w:t>
+      </w:r>
+    </w:p>
+    <w:p>
+      <w:r>
+        <w:t>To change the way a picture fits in your document, click it and a button for layout options appears next to it. When you work on a table, click where you want to add a row or a column, and then click the plus sign. Reading is easier, too, in the new Reading view. You can collapse parts of the document and focus on the text you want. If you need to stop reading before you reach the end, Word remembers where you left off - even on another device. Video provides a powerful way to help you prove your point. When you click Online Video, you can paste in the embed code for the video you want to add. You can also type a keyword to search online for the video that best fits your document. To make your document look professionally produced, Word provides header, footer, cover page, and text box designs that complement each other. For example, you can add a matching cover page, header, and sidebar.</w:t>
+      </w:r>
+    </w:p>
+    <w:p>
+      <w:r>
+        <w:lastRenderedPageBreak/>
+        <w:t>Click Insert and then choose the elements you want from the different galleries. Themes and styles also help keep your document coordinated. When you click Design and choose a new Theme, the pictures, charts, and SmartArt graphics change to match your new theme. When you apply styles, your headings change to match the new theme. Save time in Word with new buttons that show up where you need them. To change the way a picture fits in your document, click it and a button for layout options appears next to it. When you work on a table, click where you want to add a row or a column, and then click the plus sign. Reading is easier, too, in the new Reading view. You can collapse parts of the document and focus on the text you want. If you need to stop reading before you reach the end, Word remembers where you left off - even on another device.</w:t>
+      </w:r>
+    </w:p>
+    <w:tbl>
+      <w:tblPr>
+        <w:tblStyle w:val="TableGrid"/>
+        <w:tblW w:w="0" w:type="auto"/>
+        <w:tblLook w:val="04A0" w:firstRow="1" w:lastRow="0" w:firstColumn="1" w:lastColumn="0" w:noHBand="0" w:noVBand="1"/>
+      </w:tblPr>
+      <w:tblGrid>
+        <w:gridCol w:w="3192"/>
+        <w:gridCol w:w="3192"/>
+        <w:gridCol w:w="3192"/>
+      </w:tblGrid>
+      <w:tr>
+        <w:tc>
+          <w:tcPr>
+            <w:tcW w:w="3192" w:type="dxa"/>
+          </w:tcPr>
+          <w:p>
+            <w:r>
+              <w:t>good</w:t>
+            </w:r>
+          </w:p>
+        </w:tc>
+        <w:tc>
+          <w:tcPr>
+            <w:tcW w:w="3192" w:type="dxa"/>
+          </w:tcPr>
+          <w:p/>
+        </w:tc>
+        <w:tc>
+          <w:tcPr>
+            <w:tcW w:w="3192" w:type="dxa"/>
+          </w:tcPr>
+          <w:p/>
+        </w:tc>
+      </w:tr>
+      <w:tr>
+        <w:tc>
+          <w:tcPr>
+            <w:tcW w:w="3192" w:type="dxa"/>
+          </w:tcPr>
+          <w:p>
+            <w:r>
+              <w:t xml:space="preserve">How </w:t>
+            </w:r>
+            <w:bookmarkStart w:id="0" w:name="_GoBack"/>
+            <w:bookmarkEnd w:id="0"/>
+          </w:p>
+        </w:tc>
+        <w:tc>
+          <w:tcPr>
+            <w:tcW w:w="3192" w:type="dxa"/>
+          </w:tcPr>
+          <w:p>
+            <w:r>
+              <w:t>Video provides a powerful way to help you prove your point. When you click Online Video, you can paste in the embed code for the video you want to add. You can also type a keyword to search online for the video that best fits your document. To make your document look professionally produced, Word provides header, footer, cover page, and text box designs that complement each other. For example, you can add a matching cover page, header, and sidebar.</w:t>
+            </w:r>
+          </w:p>
+          <w:p>
+            <w:r>
+              <w:t>Click Insert and then choose the elements you want from the different galleries. Themes and styles also help keep your document coordinated. When you click Design and choose a new Theme, the pictures, charts, and SmartArt graphics change to match your new theme. When you apply styles, your headings change to match the new theme. Save time in Word with new buttons that show up where you need them.</w:t>
+            </w:r>
+          </w:p>
+          <w:p>
+            <w:r>
+              <w:t>To change the way a picture fits in your document, click it and a button for layout options appears next to it. When you work on a table, click where you want to add a row or a column, and then click the plus sign. Reading is easier, too, in the new Reading view. You can collapse parts of the document and focus on the text you want. If you need to stop reading before you reach the end, Word remembers where you left off - even on another device.</w:t>
+            </w:r>
+          </w:p>
+          <w:p>
+            <w:r>
+              <w:t xml:space="preserve">Video provides a powerful way </w:t>
+            </w:r>
+            <w:r>
+              <w:lastRenderedPageBreak/>
+              <w:t>to help you prove your point. When you click Online Video, you can paste in the embed code for the video you want to add. You can also type a keyword to search online for the video that best fits your document. To make your document look professionally produced, Word provides header, footer, cover page, and text box designs that complement each other. For example, you can add a matching cover page, header, and sidebar.</w:t>
+            </w:r>
+          </w:p>
+          <w:p>
+            <w:r>
+              <w:t>Click Insert and then choose the elements you want from the different galleries. Themes and styles also help keep your document coordinated. When you click Design and choose a new Theme, the pictures, charts, and SmartArt graphics change to match your new theme. When you apply styles, your headings change to match the new theme. Save time in Word with new buttons that show up where you need them.</w:t>
+            </w:r>
+          </w:p>
+          <w:p>
+            <w:r>
+              <w:t>To change the way a picture fits in your document, click it and a button for layout options appears next to it. When you work on a table, click where you want to add a row or a column, and then click the plus sign. Reading is easier, too, in the new Reading view. You can collapse parts of the document and focus on the text you want. If you need to stop reading before you reach the end, Word remembers where you left off - even on another device.</w:t>
+            </w:r>
+          </w:p>
+          <w:p>
+            <w:r>
+              <w:t xml:space="preserve">Video provides a powerful way to help you prove your point. When you click Online Video, you can paste in the embed code for the video you want to add. You can also type a keyword to search online for the video that best fits your document. To make your document look professionally produced, Word provides header, footer, cover page, and text box designs that complement each other. For example, you can add a </w:t>
+            </w:r>
+            <w:r>
+              <w:lastRenderedPageBreak/>
+              <w:t>matching cover page, header, and sidebar.</w:t>
+            </w:r>
+          </w:p>
+          <w:p>
+            <w:r>
+              <w:t>Click Insert and then choose the elements you want from the different galleries. Themes and styles also help keep your document coordinated. When you click Design and choose a new Theme, the pictures, charts, and SmartArt graphics change to match your new theme. When you apply styles, your headings change to match the new theme. Save time in Word with new buttons that show up where you need them.</w:t>
+            </w:r>
+          </w:p>
+          <w:p>
+            <w:r>
+              <w:t>To change the way a picture fits in your document, click it and a button for layout options appears next to it. When you work on a table, click where you want to add a row or a column, and then click the plus sign. Reading is easier, too, in the new Reading view. You can collapse parts of the document and focus on the text you want. If you need to stop reading before you reach the end, Word remembers where you left off - even on another device.</w:t>
+            </w:r>
+          </w:p>
+          <w:p>
+            <w:r>
+              <w:t>Video provides a powerful way to help you prove your point. When you click Online Video, you can paste in the embed code for the video you want to add. You can also type a keyword to search online for the video that best fits your document. To make your document look professionally produced, Word provides header, footer, cover page, and text box designs that complement each other. For example, you can add a matching cover page, header, and sidebar.</w:t>
+            </w:r>
+          </w:p>
+          <w:p/>
+        </w:tc>
+        <w:tc>
+          <w:tcPr>
+            <w:tcW w:w="3192" w:type="dxa"/>
+          </w:tcPr>
+          <w:p/>
+        </w:tc>
+      </w:tr>
+      <w:tr>
+        <w:tc>
+          <w:tcPr>
+            <w:tcW w:w="3192" w:type="dxa"/>
+          </w:tcPr>
+          <w:p/>
+        </w:tc>
+        <w:tc>
+          <w:tcPr>
+            <w:tcW w:w="3192" w:type="dxa"/>
+          </w:tcPr>
+          <w:p/>
+        </w:tc>
+        <w:tc>
+          <w:tcPr>
+            <w:tcW w:w="3192" w:type="dxa"/>
+          </w:tcPr>
+          <w:p/>
+        </w:tc>
+      </w:tr>
+      <w:tr>
+        <w:tc>
+          <w:tcPr>
+            <w:tcW w:w="3192" w:type="dxa"/>
+          </w:tcPr>
+          <w:p/>
+        </w:tc>
+        <w:tc>
+          <w:tcPr>
+            <w:tcW w:w="3192" w:type="dxa"/>
+          </w:tcPr>
+          <w:p/>
+        </w:tc>
+        <w:tc>
+          <w:tcPr>
+            <w:tcW w:w="3192" w:type="dxa"/>
+          </w:tcPr>
+          <w:p/>
+        </w:tc>
+      </w:tr>
+      <w:tr>
+        <w:tc>
+          <w:tcPr>
+            <w:tcW w:w="3192" w:type="dxa"/>
+          </w:tcPr>
+          <w:p/>
+        </w:tc>
+        <w:tc>
+          <w:tcPr>
+            <w:tcW w:w="3192" w:type="dxa"/>
+          </w:tcPr>
+          <w:p/>
+        </w:tc>
+        <w:tc>
+          <w:tcPr>
+            <w:tcW w:w="3192" w:type="dxa"/>
+          </w:tcPr>
+          <w:p/>
+        </w:tc>
+      </w:tr>
+    </w:tbl>
+    <w:p/>
+    <w:p>
+      <w:r>
+        <w:t xml:space="preserve">Video provides a powerful way to help you prove your point. When you click Online Video, you can paste in the embed code for the video you want to add. You can also type a keyword to search online for the video that best fits your document. To make your document look professionally produced, Word provides header, footer, cover page, and text box designs that complement each other. For example, you can add a matching cover page, header, and sidebar. Click Insert and then choose the elements you </w:t>
+      </w:r>
+      <w:r>
+        <w:lastRenderedPageBreak/>
+        <w:t>want from the different galleries. Themes and styles also help keep your document coordinated. When you click Design and choose a new Theme, the pictures, charts, and SmartArt graphics change to match your new theme. When you apply styles, your headings change to match the new theme. Save time in Word with new buttons that show up where you need them.</w:t>
+      </w:r>
+    </w:p>
+    <w:p>
+      <w:r>
+        <w:t>To change the way a picture fits in your document, click it and a button for layout options appears next to it. When you work on a table, click where you want to add a row or a column, and then click the plus sign. Reading is easier, too, in the new Reading view. You can collapse parts of the document and focus on the text you want. If you need to stop reading before you reach the end, Word remembers where you left off - even on another device. Video provides a powerful way to help you prove your point. When you click Online Video, you can paste in the embed code for the video you want to add. You can also type a keyword to search online for the video that best fits your document. To make your document look professionally produced, Word provides header, footer, cover page, and text box designs that complement each other. For example, you can add a matching cover page, header, and sidebar.</w:t>
+      </w:r>
+    </w:p>
+    <w:p>
+      <w:r>
+        <w:t>Click Insert and then choose the elements you want from the different galleries. Themes and styles also help keep your document coordinated. When you click Design and choose a new Theme, the pictures, charts, and SmartArt graphics change to match your new theme. When you apply styles, your headings change to match the new theme. Save time in Word with new buttons that show up where you need them. To change the way a picture fits in your document, click it and a button for layout options appears next to it. When you work on a table, click where you want to add a row or a column, and then click the plus sign. Reading is easier, too, in the new Reading view. You can collapse parts of the document and focus on the text you want. If you need to stop reading before you reach the end, Word remembers where you left off - even on another device.</w:t>
+      </w:r>
+    </w:p>
+    <w:p>
+      <w:r>
+        <w:t>Video provides a powerful way to help you prove your point. When you click Online Video, you can paste in the embed code for the video you want to add. You can also type a keyword to search online for the video that best fits your document. To make your document look professionally produced, Word provides header, footer, cover page, and text box designs that complement each other. For example, you can add a matching cover page, header, and sidebar. Click Insert and then choose the elements you want from the different galleries. Themes and styles also help keep your document coordinated. When you click Design and choose a new Theme, the pictures, charts, and SmartArt graphics change to match your new theme. When you apply styles, your headings change to match the new theme. Save time in Word with new buttons that show up where you need them.</w:t>
+      </w:r>
+    </w:p>
+    <w:p>
+      <w:r>
+        <w:t>To change the way a picture fits in your document, click it and a button for layout options appears next to it. When you work on a table, click where you want to add a row or a column, and then click the plus sign. Reading is easier, too, in the new Reading view. You can collapse parts of the document and focus on the text you want. If you need to stop reading before you reach the end, Word remembers where you left off - even on another device. Video provides a powerful way to help you prove your point. When you click Online Video, you can paste in the embed code for the video you want to add. You can also type a keyword to search online for the video that best fits your document. To make your document look professionally produced, Word provides header, footer, cover page, and text box designs that complement each other. For example, you can add a matching cover page, header, and sidebar.</w:t>
+      </w:r>
+    </w:p>
+    <w:p>
+      <w:r>
+        <w:t xml:space="preserve">Click Insert and then choose the elements you want from the different galleries. Themes and styles also help keep your document coordinated. When you click Design and choose a new Theme, the pictures, charts, and SmartArt graphics change to match your new theme. When you apply styles, your headings change to match the new theme. Save time in Word with new buttons that show up where you need them. To change the way a picture fits in your document, click it and a button for layout options appears next to it. When you work on a table, click where you want to add a row or a column, and then click the plus sign. Reading is easier, too, in the new Reading view. You can collapse parts of the document and </w:t>
+      </w:r>
+      <w:r>
+        <w:lastRenderedPageBreak/>
+        <w:t>focus on the text you want. If you need to stop reading before you reach the end, Word remembers where you left off - even on another device.</w:t>
+      </w:r>
+    </w:p>
+    <w:p>
+      <w:r>
+        <w:t>Video provides a powerful way to help you prove your point. When you click Online Video, you can paste in the embed code for the video you want to add. You can also type a keyword to search online for the video that best fits your document. To make your document look professionally produced, Word provides header, footer, cover page, and text box designs that complement each other. For example, you can add a matching cover page, header, and sidebar. Click Insert and then choose the elements you want from the different galleries. Themes and styles also help keep your document coordinated. When you click Design and choose a new Theme, the pictures, charts, and SmartArt graphics change to match your new theme. When you apply styles, your headings change to match the new theme. Save time in Word with new buttons that show up where you need them.</w:t>
+      </w:r>
+    </w:p>
+    <w:p>
+      <w:r>
+        <w:t>To change the way a picture fits in your document, click it and a button for layout options appears next to it. When you work on a table, click where you want to add a row or a column, and then click the plus sign. Reading is easier, too, in the new Reading view. You can collapse parts of the document and focus on the text you want. If you need to stop reading before you reach the end, Word remembers where you left off - even on another device. Video provides a powerful way to help you prove your point. When you click Online Video, you can paste in the embed code for the video you want to add. You can also type a keyword to search online for the video that best fits your document. To make your document look professionally produced, Word provides header, footer, cover page, and text box designs that complement each other. For example, you can add a matching cover page, header, and sidebar.</w:t>
+      </w:r>
+    </w:p>
+    <w:p>
+      <w:r>
+        <w:t>Click Insert and then choose the elements you want from the different galleries. Themes and styles also help keep your document coordinated. When you click Design and choose a new Theme, the pictures, charts, and SmartArt graphics change to match your new theme. When you apply styles, your headings change to match the new theme. Save time in Word with new buttons that show up where you need them. To change the way a picture fits in your document, click it and a button for layout options appears next to it. When you work on a table, click where you want to add a row or a column, and then click the plus sign. Reading is easier, too, in the new Reading view. You can collapse parts of the document and focus on the text you want. If you need to stop reading before you reach the end, Word remembers where you left off - even on another device.</w:t>
+      </w:r>
+    </w:p>
+    <w:p>
+      <w:r>
+        <w:t>Video provides a powerful way to help you prove your point. When you click Online Video, you can paste in the embed code for the video you want to add. You can also type a keyword to search online for the video that best fits your document. To make your document look professionally produced, Word provides header, footer, cover page, and text box designs that complement each other. For example, you can add a matching cover page, header, and sidebar. Click Insert and then choose the elements you want from the different galleries. Themes and styles also help keep your document coordinated. When you click Design and choose a new Theme, the pictures, charts, and SmartArt graphics change to match your new theme. When you apply styles, your headings change to match the new theme. Save time in Word with new buttons that show up where you need them.</w:t>
+      </w:r>
+    </w:p>
+    <w:p>
+      <w:r>
+        <w:t>To change the way a picture fits in your document, click it and a button for layout options appears next to it. When you work on a table, click where you want to add a row or a column, and then click the plus sign. Reading is easier, too, in the new Reading view. You can collapse parts of the document and focus on the text you want. If you need to stop reading before you reach the end, Word remembers where you left off - even on another device. Video provides a powerful way to help you prove your point. When you click Online Video, you can paste in the embed code for the video you want to add. You can also type a keyword to search online for the video that best fits your document. To make your document look professionally produced, Word provides header, footer, cover page, and text box designs that complement each other. For example, you can add a matching cover page, header, and sidebar.</w:t>
+      </w:r>
+    </w:p>
+    <w:p>
+      <w:r>
+        <w:lastRenderedPageBreak/>
+        <w:t>Click Insert and then choose the elements you want from the different galleries. Themes and styles also help keep your document coordinated. When you click Design and choose a new Theme, the pictures, charts, and SmartArt graphics change to match your new theme. When you apply styles, your headings change to match the new theme. Save time in Word with new buttons that show up where you need them. To change the way a picture fits in your document, click it and a button for layout options appears next to it. When you work on a table, click where you want to add a row or a column, and then click the plus sign. Reading is easier, too, in the new Reading view. You can collapse parts of the document and focus on the text you want. If you need to stop reading before you reach the end, Word remembers where you left off - even on another device.</w:t>
+      </w:r>
+    </w:p>
+    <w:p>
+      <w:r>
+        <w:t>Video provides a powerful way to help you prove your point. When you click Online Video, you can paste in the embed code for the video you want to add. You can also type a keyword to search online for the video that best fits your document. To make your document look professionally produced, Word provides header, footer, cover page, and text box designs that complement each other. For example, you can add a matching cover page, header, and sidebar. Click Insert and then choose the elements you want from the different galleries. Themes and styles also help keep your document coordinated. When you click Design and choose a new Theme, the pictures, charts, and SmartArt graphics change to match your new theme. When you apply styles, your headings change to match the new theme. Save time in Word with new buttons that show up where you need them.</w:t>
+      </w:r>
+    </w:p>
+    <w:p>
+      <w:r>
+        <w:t>To change the way a picture fits in your document, click it and a button for layout options appears next to it. When you work on a table, click where you want to add a row or a column, and then click the plus sign. Reading is easier, too, in the new Reading view. You can collapse parts of the document and focus on the text you want. If you need to stop reading before you reach the end, Word remembers where you left off - even on another device. Video provides a powerful way to help you prove your point. When you click Online Video, you can paste in the embed code for the video you want to add. You can also type a keyword to search online for the video that best fits your document. To make your document look professionally produced, Word provides header, footer, cover page, and text box designs that complement each other. For example, you can add a matching cover page, header, and sidebar.</w:t>
+      </w:r>
+    </w:p>
+    <w:p>
+      <w:r>
+        <w:t>Click Insert and then choose the elements you want from the different galleries. Themes and styles also help keep your document coordinated. When you click Design and choose a new Theme, the pictures, charts, and SmartArt graphics change to match your new theme. When you apply styles, your headings change to match the new theme. Save time in Word with new buttons that show up where you need them. To change the way a picture fits in your document, click it and a button for layout options appears next to it. When you work on a table, click where you want to add a row or a column, and then click the plus sign. Reading is easier, too, in the new Reading view. You can collapse parts of the document and focus on the text you want. If you need to stop reading before you reach the end, Word remembers where you left off - even on another device.</w:t>
+      </w:r>
+    </w:p>
+    <w:p>
+      <w:r>
+        <w:t>Video provides a powerful way to help you prove your point. When you click Online Video, you can paste in the embed code for the video you want to add. You can also type a keyword to search online for the video that best fits your document. To make your document look professionally produced, Word provides header, footer, cover page, and text box designs that complement each other. For example, you can add a matching cover page, header, and sidebar. Click Insert and then choose the elements you want from the different galleries. Themes and styles also help keep your document coordinated. When you click Design and choose a new Theme, the pictures, charts, and SmartArt graphics change to match your new theme. When you apply styles, your headings change to match the new theme. Save time in Word with new buttons that show up where you need them.</w:t>
+      </w:r>
+    </w:p>
+    <w:p>
+      <w:r>
+        <w:t xml:space="preserve">To change the way a picture fits in your document, click it and a button for layout options appears next to it. When you work on a table, click where you want to add a row or a column, and then click the plus sign. Reading is easier, too, in the new Reading view. You can collapse parts of the document and focus </w:t>
+      </w:r>
+      <w:r>
+        <w:lastRenderedPageBreak/>
+        <w:t>on the text you want. If you need to stop reading before you reach the end, Word remembers where you left off - even on another device. Video provides a powerful way to help you prove your point. When you click Online Video, you can paste in the embed code for the video you want to add. You can also type a keyword to search online for the video that best fits your document. To make your document look professionally produced, Word provides header, footer, cover page, and text box designs that complement each other. For example, you can add a matching cover page, header, and sidebar.</w:t>
+      </w:r>
+    </w:p>
+    <w:p>
+      <w:r>
+        <w:t>Click Insert and then choose the elements you want from the different galleries. Themes and styles also help keep your document coordinated. When you click Design and choose a new Theme, the pictures, charts, and SmartArt graphics change to match your new theme. When you apply styles, your headings change to match the new theme. Save time in Word with new buttons that show up where you need them. To change the way a picture fits in your document, click it and a button for layout options appears next to it. When you work on a table, click where you want to add a row or a column, and then click the plus sign. Reading is easier, too, in the new Reading view. You can collapse parts of the document and focus on the text you want. If you need to stop reading before you reach the end, Word remembers where you left off - even on another device.</w:t>
+      </w:r>
+    </w:p>
+    <w:p>
+      <w:r>
+        <w:t>Video provides a powerful way to help you prove your point. When you click Online Video, you can paste in the embed code for the video you want to add. You can also type a keyword to search online for the video that best fits your document. To make your document look professionally produced, Word provides header, footer, cover page, and text box designs that complement each other. For example, you can add a matching cover page, header, and sidebar. Click Insert and then choose the elements you want from the different galleries. Themes and styles also help keep your document coordinated. When you click Design and choose a new Theme, the pictures, charts, and SmartArt graphics change to match your new theme. When you apply styles, your headings change to match the new theme. Save time in Word with new buttons that show up where you need them.</w:t>
+      </w:r>
+    </w:p>
+    <w:p>
+      <w:r>
+        <w:t>To change the way a picture fits in your document, click it and a button for layout options appears next to it. When you work on a table, click where you want to add a row or a column, and then click the plus sign. Reading is easier, too, in the new Reading view. You can collapse parts of the document and focus on the text you want. If you need to stop reading before you reach the end, Word remembers where you left off - even on another device. Video provides a powerful way to help you prove your point. When you click Online Video, you can paste in the embed code for the video you want to add. You can also type a keyword to search online for the video that best fits your document. To make your document look professionally produced, Word provides header, footer, cover page, and text box designs that complement each other. For example, you can add a matching cover page, header, and sidebar.</w:t>
+      </w:r>
+    </w:p>
+    <w:p>
+      <w:r>
+        <w:t>Click Insert and then choose the elements you want from the different galleries. Themes and styles also help keep your document coordinated. When you click Design and choose a new Theme, the pictures, charts, and SmartArt graphics change to match your new theme. When you apply styles, your headings change to match the new theme. Save time in Word with new buttons that show up where you need them. To change the way a picture fits in your document, click it and a button for layout options appears next to it. When you work on a table, click where you want to add a row or a column, and then click the plus sign. Reading is easier, too, in the new Reading view. You can collapse parts of the document and focus on the text you want. If you need to stop reading before you reach the end, Word remembers where you left off - even on another device.</w:t>
+      </w:r>
+    </w:p>
+    <w:p>
+      <w:r>
+        <w:t xml:space="preserve">Video provides a powerful way to help you prove your point. When you click Online Video, you can paste in the embed code for the video you want to add. You can also type a keyword to search online for the video that best fits your document. To make your document look professionally produced, Word provides header, footer, cover page, and text box designs that complement each other. For example, you can add a matching cover page, header, and sidebar. Click Insert and then choose the elements you want from the different galleries. Themes and styles also help keep your document coordinated. When </w:t>
+      </w:r>
+      <w:r>
+        <w:lastRenderedPageBreak/>
+        <w:t>you click Design and choose a new Theme, the pictures, charts, and SmartArt graphics change to match your new theme. When you apply styles, your headings change to match the new theme. Save time in Word with new buttons that show up where you need them.</w:t>
+      </w:r>
+    </w:p>
+    <w:p>
+      <w:r>
+        <w:t>To change the way a picture fits in your document, click it and a button for layout options appears next to it. When you work on a table, click where you want to add a row or a column, and then click the plus sign. Reading is easier, too, in the new Reading view. You can collapse parts of the document and focus on the text you want. If you need to stop reading before you reach the end, Word remembers where you left off - even on another device. Video provides a powerful way to help you prove your point. When you click Online Video, you can paste in the embed code for the video you want to add. You can also type a keyword to search online for the video that best fits your document. To make your document look professionally produced, Word provides header, footer, cover page, and text box designs that complement each other. For example, you can add a matching cover page, header, and sidebar.</w:t>
+      </w:r>
+    </w:p>
+    <w:p>
+      <w:r>
+        <w:t>Click Insert and then choose the elements you want from the different galleries. Themes and styles also help keep your document coordinated. When you click Design and choose a new Theme, the pictures, charts, and SmartArt graphics change to match your new theme. When you apply styles, your headings change to match the new theme. Save time in Word with new buttons that show up where you need them. To change the way a picture fits in your document, click it and a button for layout options appears next to it. When you work on a table, click where you want to add a row or a column, and then click the plus sign. Reading is easier, too, in the new Reading view. You can collapse parts of the document and focus on the text you want. If you need to stop reading before you reach the end, Word remembers where you left off - even on another device.</w:t>
+      </w:r>
+    </w:p>
+    <w:p>
+      <w:r>
+        <w:t>Video provides a powerful way to help you prove your point. When you click Online Video, you can paste in the embed code for the video you want to add. You can also type a keyword to search online for the video that best fits your document. To make your document look professionally produced, Word provides header, footer, cover page, and text box designs that complement each other. For example, you can add a matching cover page, header, and sidebar. Click Insert and then choose the elements you want from the different galleries. Themes and styles also help keep your document coordinated. When you click Design and choose a new Theme, the pictures, charts, and SmartArt graphics change to match your new theme. When you apply styles, your headings change to match the new theme. Save time in Word with new buttons that show up where you need them.</w:t>
+      </w:r>
+    </w:p>
+    <w:p>
+      <w:r>
+        <w:t>To change the way a picture fits in your document, click it and a button for layout options appears next to it. When you work on a table, click where you want to add a row or a column, and then click the plus sign. Reading is easier, too, in the new Reading view. You can collapse parts of the document and focus on the text you want. If you need to stop reading before you reach the end, Word remembers where you left off - even on another device. Video provides a powerful way to help you prove your point. When you click Online Video, you can paste in the embed code for the video you want to add. You can also type a keyword to search online for the video that best fits your document. To make your document look professionally produced, Word provides header, footer, cover page, and text box designs that complement each other. For example, you can add a matching cover page, header, and sidebar.</w:t>
+      </w:r>
+    </w:p>
+    <w:p>
+      <w:r>
+        <w:t>Click Insert and then choose the elements you want from the different galleries. Themes and styles also help keep your document coordinated. When you click Design and choose a new Theme, the pictures, charts, and SmartArt graphics change to match your new theme. When you apply styles, your headings change to match the new theme. Save time in Word with new buttons that show up where you need them. To change the way a picture fits in your document, click it and a button for layout options appears next to it. When you work on a table, click where you want to add a row or a column, and then click the plus sign. Reading is easier, too, in the new Reading view. You can collapse parts of the document and focus on the text you want. If you need to stop reading before you reach the end, Word remembers where you left off - even on another device.</w:t>
+      </w:r>
+    </w:p>
+    <w:p>
+      <w:r>
+        <w:lastRenderedPageBreak/>
+        <w:t>Video provides a powerful way to help you prove your point. When you click Online Video, you can paste in the embed code for the video you want to add. You can also type a keyword to search online for the video that best fits your document. To make your document look professionally produced, Word provides header, footer, cover page, and text box designs that complement each other. For example, you can add a matching cover page, header, and sidebar. Click Insert and then choose the elements you want from the different galleries. Themes and styles also help keep your document coordinated. When you click Design and choose a new Theme, the pictures, charts, and SmartArt graphics change to match your new theme. When you apply styles, your headings change to match the new theme. Save time in Word with new buttons that show up where you need them.</w:t>
+      </w:r>
+    </w:p>
+    <w:p>
+      <w:r>
+        <w:t>To change the way a picture fits in your document, click it and a button for layout options appears next to it. When you work on a table, click where you want to add a row or a column, and then click the plus sign. Reading is easier, too, in the new Reading view. You can collapse parts of the document and focus on the text you want. If you need to stop reading before you reach the end, Word remembers where you left off - even on another device. Video provides a powerful way to help you prove your point. When you click Online Video, you can paste in the embed code for the video you want to add. You can also type a keyword to search online for the video that best fits your document. To make your document look professionally produced, Word provides header, footer, cover page, and text box designs that complement each other. For example, you can add a matching cover page, header, and sidebar.</w:t>
+      </w:r>
+    </w:p>
+    <w:p>
+      <w:r>
+        <w:t>Click Insert and then choose the elements you want from the different galleries. Themes and styles also help keep your document coordinated. When you click Design and choose a new Theme, the pictures, charts, and SmartArt graphics change to match your new theme. When you apply styles, your headings change to match the new theme. Save time in Word with new buttons that show up where you need them. To change the way a picture fits in your document, click it and a button for layout options appears next to it. When you work on a table, click where you want to add a row or a column, and then click the plus sign. Reading is easier, too, in the new Reading view. You can collapse parts of the document and focus on the text you want. If you need to stop reading before you reach the end, Word remembers where you left off - even on another device.</w:t>
+      </w:r>
+    </w:p>
+    <w:p>
+      <w:r>
+        <w:t>Video provides a powerful way to help you prove your point. When you click Online Video, you can paste in the embed code for the video you want to add. You can also type a keyword to search online for the video that best fits your document. To make your document look professionally produced, Word provides header, footer, cover page, and text box designs that complement each other. For example, you can add a matching cover page, header, and sidebar. Click Insert and then choose the elements you want from the different galleries. Themes and styles also help keep your document coordinated. When you click Design and choose a new Theme, the pictures, charts, and SmartArt graphics change to match your new theme. When you apply styles, your headings change to match the new theme. Save time in Word with new buttons that show up where you need them.</w:t>
+      </w:r>
+    </w:p>
+    <w:p>
+      <w:r>
+        <w:t>To change the way a picture fits in your document, click it and a button for layout options appears next to it. When you work on a table, click where you want to add a row or a column, and then click the plus sign. Reading is easier, too, in the new Reading view. You can collapse parts of the document and focus on the text you want. If you need to stop reading before you reach the end, Word remembers where you left off - even on another device. Video provides a powerful way to help you prove your point. When you click Online Video, you can paste in the embed code for the video you want to add. You can also type a keyword to search online for the video that best fits your document. To make your document look professionally produced, Word provides header, footer, cover page, and text box designs that complement each other. For example, you can add a matching cover page, header, and sidebar.</w:t>
+      </w:r>
+    </w:p>
+    <w:p>
+      <w:r>
+        <w:t xml:space="preserve">Click Insert and then choose the elements you want from the different galleries. Themes and styles also help keep your document coordinated. When you click Design and choose a new Theme, the pictures, charts, and SmartArt graphics change to match your new theme. When you apply styles, your headings </w:t>
+      </w:r>
+      <w:r>
+        <w:lastRenderedPageBreak/>
+        <w:t>change to match the new theme. Save time in Word with new buttons that show up where you need them. To change the way a picture fits in your document, click it and a button for layout options appears next to it. When you work on a table, click where you want to add a row or a column, and then click the plus sign. Reading is easier, too, in the new Reading view. You can collapse parts of the document and focus on the text you want. If you need to stop reading before you reach the end, Word remembers where you left off - even on another device.</w:t>
+      </w:r>
+    </w:p>
+    <w:p>
+      <w:r>
+        <w:t>Video provides a powerful way to help you prove your point. When you click Online Video, you can paste in the embed code for the video you want to add. You can also type a keyword to search online for the video that best fits your document. To make your document look professionally produced, Word provides header, footer, cover page, and text box designs that complement each other. For example, you can add a matching cover page, header, and sidebar. Click Insert and then choose the elements you want from the different galleries. Themes and styles also help keep your document coordinated. When you click Design and choose a new Theme, the pictures, charts, and SmartArt graphics change to match your new theme. When you apply styles, your headings change to match the new theme. Save time in Word with new buttons that show up where you need them.</w:t>
+      </w:r>
+    </w:p>
+    <w:p>
+      <w:r>
+        <w:t>To change the way a picture fits in your document, click it and a button for layout options appears next to it. When you work on a table, click where you want to add a row or a column, and then click the plus sign. Reading is easier, too, in the new Reading view. You can collapse parts of the document and focus on the text you want. If you need to stop reading before you reach the end, Word remembers where you left off - even on another device. Video provides a powerful way to help you prove your point. When you click Online Video, you can paste in the embed code for the video you want to add. You can also type a keyword to search online for the video that best fits your document. To make your document look professionally produced, Word provides header, footer, cover page, and text box designs that complement each other. For example, you can add a matching cover page, header, and sidebar.</w:t>
+      </w:r>
+    </w:p>
+    <w:p>
+      <w:r>
+        <w:t>Click Insert and then choose the elements you want from the different galleries. Themes and styles also help keep your document coordinated. When you click Design and choose a new Theme, the pictures, charts, and SmartArt graphics change to match your new theme. When you apply styles, your headings change to match the new theme. Save time in Word with new buttons that show up where you need them. To change the way a picture fits in your document, click it and a button for layout options appears next to it. When you work on a table, click where you want to add a row or a column, and then click the plus sign. Reading is easier, too, in the new Reading view. You can collapse parts of the document and focus on the text you want. If you need to stop reading before you reach the end, Word remembers where you left off - even on another device.</w:t>
+      </w:r>
+    </w:p>
+    <w:p>
+      <w:r>
+        <w:t>Video provides a powerful way to help you prove your point. When you click Online Video, you can paste in the embed code for the video you want to add. You can also type a keyword to search online for the video that best fits your document. To make your document look professionally produced, Word provides header, footer, cover page, and text box designs that complement each other. For example, you can add a matching cover page, header, and sidebar. Click Insert and then choose the elements you want from the different galleries. Themes and styles also help keep your document coordinated. When you click Design and choose a new Theme, the pictures, charts, and SmartArt graphics change to match your new theme. When you apply styles, your headings change to match the new theme. Save time in Word with new buttons that show up where you need them.</w:t>
+      </w:r>
+    </w:p>
+    <w:p>
+      <w:r>
+        <w:t xml:space="preserve">To change the way a picture fits in your document, click it and a button for layout options appears next to it. When you work on a table, click where you want to add a row or a column, and then click the plus sign. Reading is easier, too, in the new Reading view. You can collapse parts of the document and focus on the text you want. If you need to stop reading before you reach the end, Word remembers where you left off - even on another device. Video provides a powerful way to help you prove your point. When you click Online Video, you can paste in the embed code for the video you want to add. You can </w:t>
+      </w:r>
+      <w:r>
+        <w:lastRenderedPageBreak/>
+        <w:t>also type a keyword to search online for the video that best fits your document. To make your document look professionally produced, Word provides header, footer, cover page, and text box designs that complement each other. For example, you can add a matching cover page, header, and sidebar.</w:t>
+      </w:r>
+    </w:p>
+    <w:p>
+      <w:r>
+        <w:t>Click Insert and then choose the elements you want from the different galleries. Themes and styles also help keep your document coordinated. When you click Design and choose a new Theme, the pictures, charts, and SmartArt graphics change to match your new theme. When you apply styles, your headings change to match the new theme. Save time in Word with new buttons that show up where you need them. To change the way a picture fits in your document, click it and a button for layout options appears next to it. When you work on a table, click where you want to add a row or a column, and then click the plus sign. Reading is easier, too, in the new Reading view. You can collapse parts of the document and focus on the text you want. If you need to stop reading before you reach the end, Word remembers where you left off - even on another device.</w:t>
+      </w:r>
+    </w:p>
+    <w:p>
+      <w:r>
+        <w:t>Video provides a powerful way to help you prove your point. When you click Online Video, you can paste in the embed code for the video you want to add. You can also type a keyword to search online for the video that best fits your document. To make your document look professionally produced, Word provides header, footer, cover page, and text box designs that complement each other. For example, you can add a matching cover page, header, and sidebar. Click Insert and then choose the elements you want from the different galleries. Themes and styles also help keep your document coordinated. When you click Design and choose a new Theme, the pictures, charts, and SmartArt graphics change to match your new theme. When you apply styles, your headings change to match the new theme. Save time in Word with new buttons that show up where you need them.</w:t>
+      </w:r>
+    </w:p>
+    <w:p>
+      <w:r>
+        <w:t>To change the way a picture fits in your document, click it and a button for layout options appears next to it. When you work on a table, click where you want to add a row or a column, and then click the plus sign. Reading is easier, too, in the new Reading view. You can collapse parts of the document and focus on the text you want. If you need to stop reading before you reach the end, Word remembers where you left off - even on another device. Video provides a powerful way to help you prove your point. When you click Online Video, you can paste in the embed code for the video you want to add. You can also type a keyword to search online for the video that best fits your document. To make your document look professionally produced, Word provides header, footer, cover page, and text box designs that complement each other. For example, you can add a matching cover page, header, and sidebar.</w:t>
+      </w:r>
+    </w:p>
+    <w:p>
+      <w:r>
+        <w:t>Click Insert and then choose the elements you want from the different galleries. Themes and styles also help keep your document coordinated. When you click Design and choose a new Theme, the pictures, charts, and SmartArt graphics change to match your new theme. When you apply styles, your headings change to match the new theme. Save time in Word with new buttons that show up where you need them. To change the way a picture fits in your document, click it and a button for layout options appears next to it. When you work on a table, click where you want to add a row or a column, and then click the plus sign. Reading is easier, too, in the new Reading view. You can collapse parts of the document and focus on the text you want. If you need to stop reading before you reach the end, Word remembers where you left off - even on another device.</w:t>
+      </w:r>
+    </w:p>
+    <w:p>
+      <w:r>
+        <w:t>Video provides a powerful way to help you prove your point. When you click Online Video, you can paste in the embed code for the video you want to add. You can also type a keyword to search online for the video that best fits your document. To make your document look professionally produced, Word provides header, footer, cover page, and text box designs that complement each other. For example, you can add a matching cover page, header, and sidebar. Click Insert and then choose the elements you want from the different galleries. Themes and styles also help keep your document coordinated. When you click Design and choose a new Theme, the pictures, charts, and SmartArt graphics change to match your new theme. When you apply styles, your headings change to match the new theme. Save time in Word with new buttons that show up where you need them.</w:t>
+      </w:r>
+    </w:p>
+    <w:p>
+      <w:r>
+        <w:lastRenderedPageBreak/>
+        <w:t>To change the way a picture fits in your document, click it and a button for layout options appears next to it. When you work on a table, click where you want to add a row or a column, and then click the plus sign. Reading is easier, too, in the new Reading view. You can collapse parts of the document and focus on the text you want. If you need to stop reading before you reach the end, Word remembers where you left off - even on another device. Video provides a powerful way to help you prove your point. When you click Online Video, you can paste in the embed code for the video you want to add. You can also type a keyword to search online for the video that best fits your document. To make your document look professionally produced, Word provides header, footer, cover page, and text box designs that complement each other. For example, you can add a matching cover page, header, and sidebar.</w:t>
+      </w:r>
+    </w:p>
+    <w:p>
+      <w:r>
+        <w:t>Click Insert and then choose the elements you want from the different galleries. Themes and styles also help keep your document coordinated. When you click Design and choose a new Theme, the pictures, charts, and SmartArt graphics change to match your new theme. When you apply styles, your headings change to match the new theme. Save time in Word with new buttons that show up where you need them. To change the way a picture fits in your document, click it and a button for layout options appears next to it. When you work on a table, click where you want to add a row or a column, and then click the plus sign. Reading is easier, too, in the new Reading view. You can collapse parts of the document and focus on the text you want. If you need to stop reading before you reach the end, Word remembers where you left off - even on another device.</w:t>
+      </w:r>
+    </w:p>
+    <w:p>
+      <w:r>
+        <w:t>Video provides a powerful way to help you prove your point. When you click Online Video, you can paste in the embed code for the video you want to add. You can also type a keyword to search online for the video that best fits your document. To make your document look professionally produced, Word provides header, footer, cover page, and text box designs that complement each other. For example, you can add a matching cover page, header, and sidebar. Click Insert and then choose the elements you want from the different galleries. Themes and styles also help keep your document coordinated. When you click Design and choose a new Theme, the pictures, charts, and SmartArt graphics change to match your new theme. When you apply styles, your headings change to match the new theme. Save time in Word with new buttons that show up where you need them.</w:t>
+      </w:r>
+    </w:p>
+    <w:p>
+      <w:r>
+        <w:t>To change the way a picture fits in your document, click it and a button for layout options appears next to it. When you work on a table, click where you want to add a row or a column, and then click the plus sign. Reading is easier, too, in the new Reading view. You can collapse parts of the document and focus on the text you want. If you need to stop reading before you reach the end, Word remembers where you left off - even on another device. Video provides a powerful way to help you prove your point. When you click Online Video, you can paste in the embed code for the video you want to add. You can also type a keyword to search online for the video that best fits your document. To make your document look professionally produced, Word provides header, footer, cover page, and text box designs that complement each other. For example, you can add a matching cover page, header, and sidebar.</w:t>
+      </w:r>
+    </w:p>
+    <w:p>
+      <w:r>
+        <w:t>Click Insert and then choose the elements you want from the different galleries. Themes and styles also help keep your document coordinated. When you click Design and choose a new Theme, the pictures, charts, and SmartArt graphics change to match your new theme. When you apply styles, your headings change to match the new theme. Save time in Word with new buttons that show up where you need them. To change the way a picture fits in your document, click it and a button for layout options appears next to it. When you work on a table, click where you want to add a row or a column, and then click the plus sign. Reading is easier, too, in the new Reading view. You can collapse parts of the document and focus on the text you want. If you need to stop reading before you reach the end, Word remembers where you left off - even on another device.</w:t>
+      </w:r>
+    </w:p>
+    <w:p>
+      <w:r>
+        <w:t xml:space="preserve">Video provides a powerful way to help you prove your point. When you click Online Video, you can paste in the embed code for the video you want to add. You can also type a keyword to search online for the video that best fits your document. To make your document look professionally produced, Word </w:t>
+      </w:r>
+      <w:r>
+        <w:lastRenderedPageBreak/>
+        <w:t>provides header, footer, cover page, and text box designs that complement each other. For example, you can add a matching cover page, header, and sidebar. Click Insert and then choose the elements you want from the different galleries. Themes and styles also help keep your document coordinated. When you click Design and choose a new Theme, the pictures, charts, and SmartArt graphics change to match your new theme. When you apply styles, your headings change to match the new theme. Save time in Word with new buttons that show up where you need them.</w:t>
+      </w:r>
+    </w:p>
+    <w:p>
+      <w:r>
+        <w:t>To change the way a picture fits in your document, click it and a button for layout options appears next to it. When you work on a table, click where you want to add a row or a column, and then click the plus sign. Reading is easier, too, in the new Reading view. You can collapse parts of the document and focus on the text you want. If you need to stop reading before you reach the end, Word remembers where you left off - even on another device. Video provides a powerful way to help you prove your point. When you click Online Video, you can paste in the embed code for the video you want to add. You can also type a keyword to search online for the video that best fits your document. To make your document look professionally produced, Word provides header, footer, cover page, and text box designs that complement each other. For example, you can add a matching cover page, header, and sidebar.</w:t>
+      </w:r>
+    </w:p>
+    <w:p>
+      <w:r>
+        <w:t>Click Insert and then choose the elements you want from the different galleries. Themes and styles also help keep your document coordinated. When you click Design and choose a new Theme, the pictures, charts, and SmartArt graphics change to match your new theme. When you apply styles, your headings change to match the new theme. Save time in Word with new buttons that show up where you need them. To change the way a picture fits in your document, click it and a button for layout options appears next to it. When you work on a table, click where you want to add a row or a column, and then click the plus sign. Reading is easier, too, in the new Reading view. You can collapse parts of the document and focus on the text you want. If you need to stop reading before you reach the end, Word remembers where you left off - even on another device.</w:t>
+      </w:r>
+    </w:p>
+    <w:p>
+      <w:r>
+        <w:t>Video provides a powerful way to help you prove your point. When you click Online Video, you can paste in the embed code for the video you want to add. You can also type a keyword to search online for the video that best fits your document. To make your document look professionally produced, Word provides header, footer, cover page, and text box designs that complement each other. For example, you can add a matching cover page, header, and sidebar. Click Insert and then choose the elements you want from the different galleries. Themes and styles also help keep your document coordinated. When you click Design and choose a new Theme, the pictures, charts, and SmartArt graphics change to match your new theme. When you apply styles, your headings change to match the new theme. Save time in Word with new buttons that show up where you need them.</w:t>
+      </w:r>
+    </w:p>
+    <w:p>
+      <w:r>
+        <w:t>To change the way a picture fits in your document, click it and a button for layout options appears next to it. When you work on a table, click where you want to add a row or a column, and then click the plus sign. Reading is easier, too, in the new Reading view. You can collapse parts of the document and focus on the text you want. If you need to stop reading before you reach the end, Word remembers where you left off - even on another device. Video provides a powerful way to help you prove your point. When you click Online Video, you can paste in the embed code for the video you want to add. You can also type a keyword to search online for the video that best fits your document. To make your document look professionally produced, Word provides header, footer, cover page, and text box designs that complement each other. For example, you can add a matching cover page, header, and sidebar.</w:t>
+      </w:r>
+    </w:p>
+    <w:p>
+      <w:r>
+        <w:t xml:space="preserve">Click Insert and then choose the elements you want from the different galleries. Themes and styles also help keep your document coordinated. When you click Design and choose a new Theme, the pictures, charts, and SmartArt graphics change to match your new theme. When you apply styles, your headings change to match the new theme. Save time in Word with new buttons that show up where you need them. To change the way a picture fits in your document, click it and a button for layout options appears next to it. When you work on a table, click where you want to add a row or a column, and then click the </w:t>
+      </w:r>
+      <w:r>
+        <w:lastRenderedPageBreak/>
+        <w:t>plus sign. Reading is easier, too, in the new Reading view. You can collapse parts of the document and focus on the text you want. If you need to stop reading before you reach the end, Word remembers where you left off - even on another device.</w:t>
+      </w:r>
+    </w:p>
+    <w:p>
+      <w:r>
+        <w:t>Video provides a powerful way to help you prove your point. When you click Online Video, you can paste in the embed code for the video you want to add. You can also type a keyword to search online for the video that best fits your document. To make your document look professionally produced, Word provides header, footer, cover page, and text box designs that complement each other. For example, you can add a matching cover page, header, and sidebar. Click Insert and then choose the elements you want from the different galleries. Themes and styles also help keep your document coordinated. When you click Design and choose a new Theme, the pictures, charts, and SmartArt graphics change to match your new theme. When you apply styles, your headings change to match the new theme. Save time in Word with new buttons that show up where you need them.</w:t>
+      </w:r>
+    </w:p>
+    <w:p>
+      <w:r>
+        <w:t>To change the way a picture fits in your document, click it and a button for layout options appears next to it. When you work on a table, click where you want to add a row or a column, and then click the plus sign. Reading is easier, too, in the new Reading view. You can collapse parts of the document and focus on the text you want. If you need to stop reading before you reach the end, Word remembers where you left off - even on another device. Video provides a powerful way to help you prove your point. When you click Online Video, you can paste in the embed code for the video you want to add. You can also type a keyword to search online for the video that best fits your document. To make your document look professionally produced, Word provides header, footer, cover page, and text box designs that complement each other. For example, you can add a matching cover page, header, and sidebar.</w:t>
+      </w:r>
+    </w:p>
+    <w:p>
+      <w:r>
+        <w:t>Click Insert and then choose the elements you want from the different galleries. Themes and styles also help keep your document coordinated. When you click Design and choose a new Theme, the pictures, charts, and SmartArt graphics change to match your new theme. When you apply styles, your headings change to match the new theme. Save time in Word with new buttons that show up where you need them. To change the way a picture fits in your document, click it and a button for layout options appears next to it. When you work on a table, click where you want to add a row or a column, and then click the plus sign. Reading is easier, too, in the new Reading view. You can collapse parts of the document and focus on the text you want. If you need to stop reading before you reach the end, Word remembers where you left off - even on another device.</w:t>
+      </w:r>
+    </w:p>
+    <w:p>
+      <w:r>
+        <w:t>Video provides a powerful way to help you prove your point. When you click Online Video, you can paste in the embed code for the video you want to add. You can also type a keyword to search online for the video that best fits your document. To make your document look professionally produced, Word provides header, footer, cover page, and text box designs that complement each other. For example, you can add a matching cover page, header, and sidebar. Click Insert and then choose the elements you want from the different galleries. Themes and styles also help keep your document coordinated. When you click Design and choose a new Theme, the pictures, charts, and SmartArt graphics change to match your new theme. When you apply styles, your headings change to match the new theme. Save time in Word with new buttons that show up where you need them.</w:t>
+      </w:r>
+    </w:p>
+    <w:p>
+      <w:r>
+        <w:t>To change the way a picture fits in your document, click it and a button for layout options appears next to it. When you work on a table, click where you want to add a row or a column, and then click the plus sign. Reading is easier, too, in the new Reading view. You can collapse parts of the document and focus on the text you want. If you need to stop reading before you reach the end, Word remembers where you left off - even on another device. Video provides a powerful way to help you prove your point. When you click Online Video, you can paste in the embed code for the video you want to add. You can also type a keyword to search online for the video that best fits your document. To make your document look professionally produced, Word provides header, footer, cover page, and text box designs that complement each other. For example, you can add a matching cover page, header, and sidebar.</w:t>
+      </w:r>
+    </w:p>
+    <w:p>
+      <w:r>
+        <w:t>Click Insert and then choose the elements you want from the different galleries. Themes and styles also help keep your document coordinated. When you click Design and choose a new Theme, the pictures, charts, and SmartArt graphics change to match your new theme. When you apply styles, your headings change to match the new theme. Save time in Word with new buttons that show up where you need them. To change the way a picture fits in your document, click it and a button for layout options appears next to it. When you work on a table, click where you want to add a row or a column, and then click the plus sign. Reading is easier, too, in the new Reading view. You can collapse parts of the document and focus on the text you want. If you need to stop reading before you reach the end, Word remembers where you left off - even on another device.</w:t>
+      </w:r>
+    </w:p>
+    <w:p>
+      <w:r>
+        <w:t>Video provides a powerful way to help you prove your point. When you click Online Video, you can paste in the embed code for the video you want to add. You can also type a keyword to search online for the video that best fits your document. To make your document look professionally produced, Word provides header, footer, cover page, and text box designs that complement each other. For example, you can add a matching cover page, header, and sidebar. Click Insert and then choose the elements you want from the different galleries. Themes and styles also help keep your document coordinated. When you click Design and choose a new Theme, the pictures, charts, and SmartArt graphics change to match your new theme. When you apply styles, your headings change to match the new theme. Save time in Word with new buttons that show up where you need them.</w:t>
+      </w:r>
+    </w:p>
+    <w:p>
+      <w:r>
+        <w:t>To change the way a picture fits in your document, click it and a button for layout options appears next to it. When you work on a table, click where you want to add a row or a column, and then click the plus sign. Reading is easier, too, in the new Reading view. You can collapse parts of the document and focus on the text you want. If you need to stop reading before you reach the end, Word remembers where you left off - even on another device. Video provides a powerful way to help you prove your point. When you click Online Video, you can paste in the embed code for the video you want to add. You can also type a keyword to search online for the video that best fits your document. To make your document look professionally produced, Word provides header, footer, cover page, and text box designs that complement each other. For example, you can add a matching cover page, header, and sidebar.</w:t>
+      </w:r>
+    </w:p>
+    <w:p>
+      <w:r>
+        <w:t>Click Insert and then choose the elements you want from the different galleries. Themes and styles also help keep your document coordinated. When you click Design and choose a new Theme, the pictures, charts, and SmartArt graphics change to match your new theme. When you apply styles, your headings change to match the new theme. Save time in Word with new buttons that show up where you need them. To change the way a picture fits in your document, click it and a button for layout options appears next to it. When you work on a table, click where you want to add a row or a column, and then click the plus sign. Reading is easier, too, in the new Reading view. You can collapse parts of the document and focus on the text you want. If you need to stop reading before you reach the end, Word remembers where you left off - even on another device.</w:t>
+      </w:r>
+    </w:p>
+    <w:p>
+      <w:r>
+        <w:t>Video provides a powerful way to help you prove your point. When you click Online Video, you can paste in the embed code for the video you want to add. You can also type a keyword to search online for the video that best fits your document. To make your document look professionally produced, Word provides header, footer, cover page, and text box designs that complement each other. For example, you can add a matching cover page, header, and sidebar. Click Insert and then choose the elements you want from the different galleries. Themes and styles also help keep your document coordinated. When you click Design and choose a new Theme, the pictures, charts, and SmartArt graphics change to match your new theme. When you apply styles, your headings change to match the new theme. Save time in Word with new buttons that show up where you need them.</w:t>
+      </w:r>
+    </w:p>
+    <w:p>
+      <w:r>
+        <w:t>To change the way a picture fits in your document, click it and a button for layout options appears next to it. When you work on a table, click where you want to add a row or a column, and then click the plus sign. Reading is easier, too, in the new Reading view. You can collapse parts of the document and focus on the text you want. If you need to stop reading before you reach the end, Word remembers where you left off - even on another device. Video provides a powerful way to help you prove your point. When you click Online Video, you can paste in the embed code for the video you want to add. You can also type a keyword to search online for the video that best fits your document. To make your document look professionally produced, Word provides header, footer, cover page, and text box designs that complement each other. For example, you can add a matching cover page, header, and sidebar.</w:t>
+      </w:r>
+    </w:p>
+    <w:p>
+      <w:r>
+        <w:t>Click Insert and then choose the elements you want from the different galleries. Themes and styles also help keep your document coordinated. When you click Design and choose a new Theme, the pictures, charts, and SmartArt graphics change to match your new theme. When you apply styles, your headings change to match the new theme. Save time in Word with new buttons that show up where you need them. To change the way a picture fits in your document, click it and a button for layout options appears next to it. When you work on a table, click where you want to add a row or a column, and then click the plus sign. Reading is easier, too, in the new Reading view. You can collapse parts of the document and focus on the text you want. If you need to stop reading before you reach the end, Word remembers where you left off - even on another device.</w:t>
+      </w:r>
+    </w:p>
+    <w:p>
+      <w:r>
+        <w:t>Video provides a powerful way to help you prove your point. When you click Online Video, you can paste in the embed code for the video you want to add. You can also type a keyword to search online for the video that best fits your document. To make your document look professionally produced, Word provides header, footer, cover page, and text box designs that complement each other. For example, you can add a matching cover page, header, and sidebar. Click Insert and then choose the elements you want from the different galleries. Themes and styles also help keep your document coordinated. When you click Design and choose a new Theme, the pictures, charts, and SmartArt graphics change to match your new theme. When you apply styles, your headings change to match the new theme. Save time in Word with new buttons that show up where you need them.</w:t>
+      </w:r>
+    </w:p>
+    <w:p>
+      <w:r>
+        <w:t>To change the way a picture fits in your document, click it and a button for layout options appears next to it. When you work on a table, click where you want to add a row or a column, and then click the plus sign. Reading is easier, too, in the new Reading view. You can collapse parts of the document and focus on the text you want. If you need to stop reading before you reach the end, Word remembers where you left off - even on another device. Video provides a powerful way to help you prove your point. When you click Online Video, you can paste in the embed code for the video you want to add. You can also type a keyword to search online for the video that best fits your document. To make your document look professionally produced, Word provides header, footer, cover page, and text box designs that complement each other. For example, you can add a matching cover page, header, and sidebar.</w:t>
+      </w:r>
+    </w:p>
+    <w:p>
+      <w:r>
+        <w:t>Click Insert and then choose the elements you want from the different galleries. Themes and styles also help keep your document coordinated. When you click Design and choose a new Theme, the pictures, charts, and SmartArt graphics change to match your new theme. When you apply styles, your headings change to match the new theme. Save time in Word with new buttons that show up where you need them. To change the way a picture fits in your document, click it and a button for layout options appears next to it. When you work on a table, click where you want to add a row or a column, and then click the plus sign. Reading is easier, too, in the new Reading view. You can collapse parts of the document and focus on the text you want. If you need to stop reading before you reach the end, Word remembers where you left off - even on another device.</w:t>
+      </w:r>
+    </w:p>
+    <w:p>
+      <w:r>
+        <w:t>Video provides a powerful way to help you prove your point. When you click Online Video, you can paste in the embed code for the video you want to add. You can also type a keyword to search online for the video that best fits your document. To make your document look professionally produced, Word provides header, footer, cover page, and text box designs that complement each other. For example, you can add a matching cover page, header, and sidebar. Click Insert and then choose the elements you want from the different galleries. Themes and styles also help keep your document coordinated. When you click Design and choose a new Theme, the pictures, charts, and SmartArt graphics change to match your new theme. When you apply styles, your headings change to match the new theme. Save time in Word with new buttons that show up where you need them.</w:t>
+      </w:r>
+    </w:p>
+    <w:p>
+      <w:r>
+        <w:t>To change the way a picture fits in your document, click it and a button for layout options appears next to it. When you work on a table, click where you want to add a row or a column, and then click the plus sign. Reading is easier, too, in the new Reading view. You can collapse parts of the document and focus on the text you want. If you need to stop reading before you reach the end, Word remembers where you left off - even on another device. Video provides a powerful way to help you prove your point. When you click Online Video, you can paste in the embed code for the video you want to add. You can also type a keyword to search online for the video that best fits your document. To make your document look professionally produced, Word provides header, footer, cover page, and text box designs that complement each other. For example, you can add a matching cover page, header, and sidebar.</w:t>
+      </w:r>
+    </w:p>
+    <w:p>
+      <w:r>
+        <w:t>Click Insert and then choose the elements you want from the different galleries. Themes and styles also help keep your document coordinated. When you click Design and choose a new Theme, the pictures, charts, and SmartArt graphics change to match your new theme. When you apply styles, your headings change to match the new theme. Save time in Word with new buttons that show up where you need them. To change the way a picture fits in your document, click it and a button for layout options appears next to it. When you work on a table, click where you want to add a row or a column, and then click the plus sign. Reading is easier, too, in the new Reading view. You can collapse parts of the document and focus on the text you want. If you need to stop reading before you reach the end, Word remembers where you left off - even on another device.</w:t>
+      </w:r>
+    </w:p>
+    <w:p>
+      <w:r>
+        <w:t>Video provides a powerful way to help you prove your point. When you click Online Video, you can paste in the embed code for the video you want to add. You can also type a keyword to search online for the video that best fits your document. To make your document look professionally produced, Word provides header, footer, cover page, and text box designs that complement each other. For example, you can add a matching cover page, header, and sidebar. Click Insert and then choose the elements you want from the different galleries. Themes and styles also help keep your document coordinated. When you click Design and choose a new Theme, the pictures, charts, and SmartArt graphics change to match your new theme. When you apply styles, your headings change to match the new theme. Save time in Word with new buttons that show up where you need them.</w:t>
+      </w:r>
+    </w:p>
+    <w:p>
+      <w:r>
+        <w:t>To change the way a picture fits in your document, click it and a button for layout options appears next to it. When you work on a table, click where you want to add a row or a column, and then click the plus sign. Reading is easier, too, in the new Reading view. You can collapse parts of the document and focus on the text you want. If you need to stop reading before you reach the end, Word remembers where you left off - even on another device. Video provides a powerful way to help you prove your point. When you click Online Video, you can paste in the embed code for the video you want to add. You can also type a keyword to search online for the video that best fits your document. To make your document look professionally produced, Word provides header, footer, cover page, and text box designs that complement each other. For example, you can add a matching cover page, header, and sidebar.</w:t>
+      </w:r>
+    </w:p>
+    <w:p>
+      <w:r>
+        <w:t>Click Insert and then choose the elements you want from the different galleries. Themes and styles also help keep your document coordinated. When you click Design and choose a new Theme, the pictures, charts, and SmartArt graphics change to match your new theme. When you apply styles, your headings change to match the new theme. Save time in Word with new buttons that show up where you need them. To change the way a picture fits in your document, click it and a button for layout options appears next to it. When you work on a table, click where you want to add a row or a column, and then click the plus sign. Reading is easier, too, in the new Reading view. You can collapse parts of the document and focus on the text you want. If you need to stop reading before you reach the end, Word remembers where you left off - even on another device.</w:t>
+      </w:r>
+    </w:p>
+    <w:p>
+      <w:r>
+        <w:t>Video provides a powerful way to help you prove your point. When you click Online Video, you can paste in the embed code for the video you want to add. You can also type a keyword to search online for the video that best fits your document. To make your document look professionally produced, Word provides header, footer, cover page, and text box designs that complement each other. For example, you can add a matching cover page, header, and sidebar. Click Insert and then choose the elements you want from the different galleries. Themes and styles also help keep your document coordinated. When you click Design and choose a new Theme, the pictures, charts, and SmartArt graphics change to match your new theme. When you apply styles, your headings change to match the new theme. Save time in Word with new buttons that show up where you need them.</w:t>
+      </w:r>
+    </w:p>
+    <w:p>
+      <w:r>
+        <w:t>To change the way a picture fits in your document, click it and a button for layout options appears next to it. When you work on a table, click where you want to add a row or a column, and then click the plus sign. Reading is easier, too, in the new Reading view. You can collapse parts of the document and focus on the text you want. If you need to stop reading before you reach the end, Word remembers where you left off - even on another device. Video provides a powerful way to help you prove your point. When you click Online Video, you can paste in the embed code for the video you want to add. You can also type a keyword to search online for the video that best fits your document. To make your document look professionally produced, Word provides header, footer, cover page, and text box designs that complement each other. For example, you can add a matching cover page, header, and sidebar.</w:t>
+      </w:r>
+    </w:p>
+    <w:p>
+      <w:r>
+        <w:t>Click Insert and then choose the elements you want from the different galleries. Themes and styles also help keep your document coordinated. When you click Design and choose a new Theme, the pictures, charts, and SmartArt graphics change to match your new theme. When you apply styles, your headings change to match the new theme. Save time in Word with new buttons that show up where you need them. To change the way a picture fits in your document, click it and a button for layout options appears next to it. When you work on a table, click where you want to add a row or a column, and then click the plus sign. Reading is easier, too, in the new Reading view. You can collapse parts of the document and focus on the text you want. If you need to stop reading before you reach the end, Word remembers where you left off - even on another device.</w:t>
+      </w:r>
+    </w:p>
+    <w:p>
+      <w:r>
+        <w:t>Video provides a powerful way to help you prove your point. When you click Online Video, you can paste in the embed code for the video you want to add. You can also type a keyword to search online for the video that best fits your document. To make your document look professionally produced, Word provides header, footer, cover page, and text box designs that complement each other. For example, you can add a matching cover page, header, and sidebar. Click Insert and then choose the elements you want from the different galleries. Themes and styles also help keep your document coordinated. When you click Design and choose a new Theme, the pictures, charts, and SmartArt graphics change to match your new theme. When you apply styles, your headings change to match the new theme. Save time in Word with new buttons that show up where you need them.</w:t>
+      </w:r>
+    </w:p>
+    <w:p>
+      <w:r>
+        <w:t>To change the way a picture fits in your document, click it and a button for layout options appears next to it. When you work on a table, click where you want to add a row or a column, and then click the plus sign. Reading is easier, too, in the new Reading view. You can collapse parts of the document and focus on the text you want. If you need to stop reading before you reach the end, Word remembers where you left off - even on another device. Video provides a powerful way to help you prove your point. When you click Online Video, you can paste in the embed code for the video you want to add. You can also type a keyword to search online for the video that best fits your document. To make your document look professionally produced, Word provides header, footer, cover page, and text box designs that complement each other. For example, you can add a matching cover page, header, and sidebar.</w:t>
+      </w:r>
+    </w:p>
+    <w:p>
+      <w:r>
+        <w:t>Click Insert and then choose the elements you want from the different galleries. Themes and styles also help keep your document coordinated. When you click Design and choose a new Theme, the pictures, charts, and SmartArt graphics change to match your new theme. When you apply styles, your headings change to match the new theme. Save time in Word with new buttons that show up where you need them. To change the way a picture fits in your document, click it and a button for layout options appears next to it. When you work on a table, click where you want to add a row or a column, and then click the plus sign. Reading is easier, too, in the new Reading view. You can collapse parts of the document and focus on the text you want. If you need to stop reading before you reach the end, Word remembers where you left off - even on another device.</w:t>
+      </w:r>
+    </w:p>
+    <w:p>
+      <w:r>
+        <w:t>Video provides a powerful way to help you prove your point. When you click Online Video, you can paste in the embed code for the video you want to add. You can also type a keyword to search online for the video that best fits your document. To make your document look professionally produced, Word provides header, footer, cover page, and text box designs that complement each other. For example, you can add a matching cover page, header, and sidebar. Click Insert and then choose the elements you want from the different galleries. Themes and styles also help keep your document coordinated. When you click Design and choose a new Theme, the pictures, charts, and SmartArt graphics change to match your new theme. When you apply styles, your headings change to match the new theme. Save time in Word with new buttons that show up where you need them.</w:t>
+      </w:r>
+    </w:p>
+    <w:p>
+      <w:r>
+        <w:t>To change the way a picture fits in your document, click it and a button for layout options appears next to it. When you work on a table, click where you want to add a row or a column, and then click the plus sign. Reading is easier, too, in the new Reading view. You can collapse parts of the document and focus on the text you want. If you need to stop reading before you reach the end, Word remembers where you left off - even on another device. Video provides a powerful way to help you prove your point. When you click Online Video, you can paste in the embed code for the video you want to add. You can also type a keyword to search online for the video that best fits your document. To make your document look professionally produced, Word provides header, footer, cover page, and text box designs that complement each other. For example, you can add a matching cover page, header, and sidebar.</w:t>
+      </w:r>
+    </w:p>
+    <w:p>
+      <w:r>
+        <w:t>Click Insert and then choose the elements you want from the different galleries. Themes and styles also help keep your document coordinated. When you click Design and choose a new Theme, the pictures, charts, and SmartArt graphics change to match your new theme. When you apply styles, your headings change to match the new theme. Save time in Word with new buttons that show up where you need them. To change the way a picture fits in your document, click it and a button for layout options appears next to it. When you work on a table, click where you want to add a row or a column, and then click the plus sign. Reading is easier, too, in the new Reading view. You can collapse parts of the document and focus on the text you want. If you need to stop reading before you reach the end, Word remembers where you left off - even on another device.</w:t>
+      </w:r>
+    </w:p>
+    <w:p>
+      <w:r>
+        <w:t>Video provides a powerful way to help you prove your point. When you click Online Video, you can paste in the embed code for the video you want to add. You can also type a keyword to search online for the video that best fits your document. To make your document look professionally produced, Word provides header, footer, cover page, and text box designs that complement each other. For example, you can add a matching cover page, header, and sidebar. Click Insert and then choose the elements you want from the different galleries. Themes and styles also help keep your document coordinated. When you click Design and choose a new Theme, the pictures, charts, and SmartArt graphics change to match your new theme. When you apply styles, your headings change to match the new theme. Save time in Word with new buttons that show up where you need them.</w:t>
+      </w:r>
+    </w:p>
+    <w:p/>
     <w:sectPr>
+      <w:headerReference w:type="default" r:id="rId10"/>
+      <w:footerReference w:type="default" r:id="rId11"/>
       <w:pgSz w:w="12240" w:h="18720"/>
-      <w:pgMar w:top="720" w:right="720" w:bottom="720" w:left="720" w:header="708" w:footer="708" w:gutter="0"/>
+      <w:pgMar w:top="1440" w:right="1440" w:bottom="1440" w:left="1440" w:header="708" w:footer="708" w:gutter="0"/>
       <w:cols w:space="720"/>
       <w:docGrid w:linePitch="360"/>
     </w:sectPr>
@@ -90,6 +926,19 @@
 </w:endnotes>
 </file>
 
+<file path=word/footer1.xml><?xml version="1.0" encoding="utf-8"?>
+<w:ftr xmlns:wpc="http://schemas.microsoft.com/office/word/2010/wordprocessingCanvas" xmlns:cx="http://schemas.microsoft.com/office/drawing/2014/chartex" xmlns:cx1="http://schemas.microsoft.com/office/drawing/2015/9/8/chartex" xmlns:cx2="http://schemas.microsoft.com/office/drawing/2015/10/21/chartex" xmlns:cx3="http://schemas.microsoft.com/office/drawing/2016/5/9/chartex" xmlns:cx4="http://schemas.microsoft.com/office/drawing/2016/5/10/chartex" xmlns:cx5="http://schemas.microsoft.com/office/drawing/2016/5/11/chartex" xmlns:cx6="http://schemas.microsoft.com/office/drawing/2016/5/12/chartex" xmlns:cx7="http://schemas.microsoft.com/office/drawing/2016/5/13/chartex" xmlns:cx8="http://schemas.microsoft.com/office/drawing/2016/5/14/chartex" xmlns:mc="http://schemas.openxmlformats.org/markup-compatibility/2006" xmlns:aink="http://schemas.microsoft.com/office/drawing/2016/ink" xmlns:am3d="http://schemas.microsoft.com/office/drawing/2017/model3d" xmlns:o="urn:schemas-microsoft-com:office:office" xmlns:r="http://schemas.openxmlformats.org/officeDocument/2006/relationships" xmlns:m="http://schemas.openxmlformats.org/officeDocument/2006/math" xmlns:v="urn:schemas-microsoft-com:vml" xmlns:wp14="http://schemas.microsoft.com/office/word/2010/wordprocessingDrawing" xmlns:wp="http://schemas.openxmlformats.org/drawingml/2006/wordprocessingDrawing" xmlns:w10="urn:schemas-microsoft-com:office:word" xmlns:w="http://schemas.openxmlformats.org/wordprocessingml/2006/main" xmlns:w14="http://schemas.microsoft.com/office/word/2010/wordml" xmlns:w15="http://schemas.microsoft.com/office/word/2012/wordml" xmlns:w16cid="http://schemas.microsoft.com/office/word/2016/wordml/cid" xmlns:w16se="http://schemas.microsoft.com/office/word/2015/wordml/symex" xmlns:wpg="http://schemas.microsoft.com/office/word/2010/wordprocessingGroup" xmlns:wpi="http://schemas.microsoft.com/office/word/2010/wordprocessingInk" xmlns:wne="http://schemas.microsoft.com/office/word/2006/wordml" xmlns:wps="http://schemas.microsoft.com/office/word/2010/wordprocessingShape" mc:Ignorable="w14 w15 w16se w16cid wp14">
+  <w:p>
+    <w:pPr>
+      <w:pStyle w:val="Footer"/>
+    </w:pPr>
+    <w:r>
+      <w:t>good</w:t>
+    </w:r>
+  </w:p>
+</w:ftr>
+</file>
+
 <file path=word/footnotes.xml><?xml version="1.0" encoding="utf-8"?>
 <w:footnotes xmlns:wpc="http://schemas.microsoft.com/office/word/2010/wordprocessingCanvas" xmlns:cx="http://schemas.microsoft.com/office/drawing/2014/chartex" xmlns:cx1="http://schemas.microsoft.com/office/drawing/2015/9/8/chartex" xmlns:cx2="http://schemas.microsoft.com/office/drawing/2015/10/21/chartex" xmlns:cx3="http://schemas.microsoft.com/office/drawing/2016/5/9/chartex" xmlns:cx4="http://schemas.microsoft.com/office/drawing/2016/5/10/chartex" xmlns:cx5="http://schemas.microsoft.com/office/drawing/2016/5/11/chartex" xmlns:cx6="http://schemas.microsoft.com/office/drawing/2016/5/12/chartex" xmlns:cx7="http://schemas.microsoft.com/office/drawing/2016/5/13/chartex" xmlns:cx8="http://schemas.microsoft.com/office/drawing/2016/5/14/chartex" xmlns:mc="http://schemas.openxmlformats.org/markup-compatibility/2006" xmlns:aink="http://schemas.microsoft.com/office/drawing/2016/ink" xmlns:am3d="http://schemas.microsoft.com/office/drawing/2017/model3d" xmlns:o="urn:schemas-microsoft-com:office:office" xmlns:r="http://schemas.openxmlformats.org/officeDocument/2006/relationships" xmlns:m="http://schemas.openxmlformats.org/officeDocument/2006/math" xmlns:v="urn:schemas-microsoft-com:vml" xmlns:wp14="http://schemas.microsoft.com/office/word/2010/wordprocessingDrawing" xmlns:wp="http://schemas.openxmlformats.org/drawingml/2006/wordprocessingDrawing" xmlns:w10="urn:schemas-microsoft-com:office:word" xmlns:w="http://schemas.openxmlformats.org/wordprocessingml/2006/main" xmlns:w14="http://schemas.microsoft.com/office/word/2010/wordml" xmlns:w15="http://schemas.microsoft.com/office/word/2012/wordml" xmlns:w16cid="http://schemas.microsoft.com/office/word/2016/wordml/cid" xmlns:w16se="http://schemas.microsoft.com/office/word/2015/wordml/symex" xmlns:wpg="http://schemas.microsoft.com/office/word/2010/wordprocessingGroup" xmlns:wpi="http://schemas.microsoft.com/office/word/2010/wordprocessingInk" xmlns:wne="http://schemas.microsoft.com/office/word/2006/wordml" xmlns:wps="http://schemas.microsoft.com/office/word/2010/wordprocessingShape" mc:Ignorable="w14 w15 w16se w16cid wp14">
   <w:footnote w:type="separator" w:id="-1">
@@ -113,6 +962,19 @@
     </w:p>
   </w:footnote>
 </w:footnotes>
+</file>
+
+<file path=word/header1.xml><?xml version="1.0" encoding="utf-8"?>
+<w:hdr xmlns:wpc="http://schemas.microsoft.com/office/word/2010/wordprocessingCanvas" xmlns:cx="http://schemas.microsoft.com/office/drawing/2014/chartex" xmlns:cx1="http://schemas.microsoft.com/office/drawing/2015/9/8/chartex" xmlns:cx2="http://schemas.microsoft.com/office/drawing/2015/10/21/chartex" xmlns:cx3="http://schemas.microsoft.com/office/drawing/2016/5/9/chartex" xmlns:cx4="http://schemas.microsoft.com/office/drawing/2016/5/10/chartex" xmlns:cx5="http://schemas.microsoft.com/office/drawing/2016/5/11/chartex" xmlns:cx6="http://schemas.microsoft.com/office/drawing/2016/5/12/chartex" xmlns:cx7="http://schemas.microsoft.com/office/drawing/2016/5/13/chartex" xmlns:cx8="http://schemas.microsoft.com/office/drawing/2016/5/14/chartex" xmlns:mc="http://schemas.openxmlformats.org/markup-compatibility/2006" xmlns:aink="http://schemas.microsoft.com/office/drawing/2016/ink" xmlns:am3d="http://schemas.microsoft.com/office/drawing/2017/model3d" xmlns:o="urn:schemas-microsoft-com:office:office" xmlns:r="http://schemas.openxmlformats.org/officeDocument/2006/relationships" xmlns:m="http://schemas.openxmlformats.org/officeDocument/2006/math" xmlns:v="urn:schemas-microsoft-com:vml" xmlns:wp14="http://schemas.microsoft.com/office/word/2010/wordprocessingDrawing" xmlns:wp="http://schemas.openxmlformats.org/drawingml/2006/wordprocessingDrawing" xmlns:w10="urn:schemas-microsoft-com:office:word" xmlns:w="http://schemas.openxmlformats.org/wordprocessingml/2006/main" xmlns:w14="http://schemas.microsoft.com/office/word/2010/wordml" xmlns:w15="http://schemas.microsoft.com/office/word/2012/wordml" xmlns:w16cid="http://schemas.microsoft.com/office/word/2016/wordml/cid" xmlns:w16se="http://schemas.microsoft.com/office/word/2015/wordml/symex" xmlns:wpg="http://schemas.microsoft.com/office/word/2010/wordprocessingGroup" xmlns:wpi="http://schemas.microsoft.com/office/word/2010/wordprocessingInk" xmlns:wne="http://schemas.microsoft.com/office/word/2006/wordml" xmlns:wps="http://schemas.microsoft.com/office/word/2010/wordprocessingShape" mc:Ignorable="w14 w15 w16se w16cid wp14">
+  <w:p>
+    <w:pPr>
+      <w:pStyle w:val="Header"/>
+    </w:pPr>
+    <w:r>
+      <w:t>Video provides a powerful way to help you prove your point.</w:t>
+    </w:r>
+  </w:p>
+</w:hdr>
 </file>
 
 <file path=word/numbering.xml><?xml version="1.0" encoding="utf-8"?>
@@ -3909,7 +4771,7 @@
 </file>
 
 <file path=customXml/itemProps2.xml><?xml version="1.0" encoding="utf-8"?>
-<ds:datastoreItem xmlns:ds="http://schemas.openxmlformats.org/officeDocument/2006/customXml" ds:itemID="{D7D761DB-B661-824A-811E-C3BFF6CAAD74}">
+<ds:datastoreItem xmlns:ds="http://schemas.openxmlformats.org/officeDocument/2006/customXml" ds:itemID="{B2F2B7B1-5CD5-FC40-B3CC-522FC42FBC09}">
   <ds:schemaRefs>
     <ds:schemaRef ds:uri="http://schemas.openxmlformats.org/officeDocument/2006/bibliography"/>
   </ds:schemaRefs>

</xml_diff>

<commit_message>
dont' scroll into view if cursor/shape is zero width/height
</commit_message>
<xml_diff>
--- a/dist/basic.docx
+++ b/dist/basic.docx
@@ -58,7 +58,12 @@
         </w:drawing>
       </w:r>
       <w:r>
-        <w:t>Video provides a powerful way to help you prove your point. When you click Online Video, you can paste in the embed code for the video you want to add. You can also type a keyword to search online for the video that best fits your document. To make your document look professionally produced, Word provides header, footer, cover page, and text box designs that complement each other.</w:t>
+        <w:t>Video prov</w:t>
+      </w:r>
+      <w:bookmarkStart w:id="0" w:name="_GoBack"/>
+      <w:bookmarkEnd w:id="0"/>
+      <w:r>
+        <w:t>ides a powerful way to help you prove your point. When you click Online Video, you can paste in the embed code for the video you want to add. You can also type a keyword to search online for the video that best fits your document. To make your document look professionally produced, Word provides header, footer, cover page, and text box designs that complement each other.</w:t>
       </w:r>
     </w:p>
     <w:p>
@@ -291,8 +296,6 @@
             <w:r>
               <w:t xml:space="preserve">How </w:t>
             </w:r>
-            <w:bookmarkStart w:id="0" w:name="_GoBack"/>
-            <w:bookmarkEnd w:id="0"/>
           </w:p>
         </w:tc>
         <w:tc>
@@ -325,7 +328,11 @@
           </w:p>
           <w:p>
             <w:r>
-              <w:t>Click Insert and then choose the elements you want from the different galleries. Themes and styles also help keep your document coordinated. When you click Design and choose a new Theme, the pictures, charts, and SmartArt graphics change to match your new theme. When you apply styles, your headings change to match the new theme. Save time in Word with new buttons that show up where you need them.</w:t>
+              <w:t xml:space="preserve">Click Insert and then choose the elements you want from the different galleries. Themes and styles also help keep your document coordinated. When you click Design and choose a </w:t>
+            </w:r>
+            <w:r>
+              <w:lastRenderedPageBreak/>
+              <w:t>new Theme, the pictures, charts, and SmartArt graphics change to match your new theme. When you apply styles, your headings change to match the new theme. Save time in Word with new buttons that show up where you need them.</w:t>
             </w:r>
           </w:p>
           <w:p>
@@ -335,11 +342,7 @@
           </w:p>
           <w:p>
             <w:r>
-              <w:t xml:space="preserve">Video provides a powerful way to help you prove your point. When you click Online Video, you can paste in the embed code for the video you want to add. You can also type a keyword to search online for the video that best fits your document. To make your document look professionally produced, Word provides header, footer, cover page, and text box designs that complement each other. For example, you can add a </w:t>
-            </w:r>
-            <w:r>
-              <w:lastRenderedPageBreak/>
-              <w:t>matching cover page, header, and sidebar.</w:t>
+              <w:t>Video provides a powerful way to help you prove your point. When you click Online Video, you can paste in the embed code for the video you want to add. You can also type a keyword to search online for the video that best fits your document. To make your document look professionally produced, Word provides header, footer, cover page, and text box designs that complement each other. For example, you can add a matching cover page, header, and sidebar.</w:t>
             </w:r>
           </w:p>
           <w:p>
@@ -349,7 +352,11 @@
           </w:p>
           <w:p>
             <w:r>
-              <w:t>To change the way a picture fits in your document, click it and a button for layout options appears next to it. When you work on a table, click where you want to add a row or a column, and then click the plus sign. Reading is easier, too, in the new Reading view. You can collapse parts of the document and focus on the text you want. If you need to stop reading before you reach the end, Word remembers where you left off - even on another device.</w:t>
+              <w:t xml:space="preserve">To change the way a picture fits in your document, click it and a button for layout options appears next to it. When you work on a table, click where you </w:t>
+            </w:r>
+            <w:r>
+              <w:lastRenderedPageBreak/>
+              <w:t>want to add a row or a column, and then click the plus sign. Reading is easier, too, in the new Reading view. You can collapse parts of the document and focus on the text you want. If you need to stop reading before you reach the end, Word remembers where you left off - even on another device.</w:t>
             </w:r>
           </w:p>
           <w:p>
@@ -430,11 +437,26 @@
     <w:p/>
     <w:p>
       <w:r>
-        <w:t xml:space="preserve">Video provides a powerful way to help you prove your point. When you click Online Video, you can paste in the embed code for the video you want to add. You can also type a keyword to search online for the video that best fits your document. To make your document look professionally produced, Word provides header, footer, cover page, and text box designs that complement each other. For example, you can add a matching cover page, header, and sidebar. Click Insert and then choose the elements you </w:t>
+        <w:t>Video provides a powerful way to help you prove your point. When you click Online Video, you can paste in the embed code for the video you want to add. You can also type a keyword to search online for the video that best fits your document. To make your document look professionally produced, Word provides header, footer, cover page, and text box designs that complement each other. For example, you can add a matching cover page, header, and sidebar. Click Insert and then choose the elements you want from the different galleries. Themes and styles also help keep your document coordinated. When you click Design and choose a new Theme, the pictures, charts, and SmartArt graphics change to match your new theme. When you apply styles, your headings change to match the new theme. Save time in Word with new buttons that show up where you need them.</w:t>
+      </w:r>
+    </w:p>
+    <w:p>
+      <w:r>
+        <w:t>To change the way a picture fits in your document, click it and a button for layout options appears next to it. When you work on a table, click where you want to add a row or a column, and then click the plus sign. Reading is easier, too, in the new Reading view. You can collapse parts of the document and focus on the text you want. If you need to stop reading before you reach the end, Word remembers where you left off - even on another device. Video provides a powerful way to help you prove your point. When you click Online Video, you can paste in the embed code for the video you want to add. You can also type a keyword to search online for the video that best fits your document. To make your document look professionally produced, Word provides header, footer, cover page, and text box designs that complement each other. For example, you can add a matching cover page, header, and sidebar.</w:t>
+      </w:r>
+    </w:p>
+    <w:p>
+      <w:r>
+        <w:t xml:space="preserve">Click Insert and then choose the elements you want from the different galleries. Themes and styles also help keep your document coordinated. When you click Design and choose a new Theme, the pictures, charts, and SmartArt graphics change to match your new theme. When you apply styles, your headings change to match the new theme. Save time in Word with new buttons that show up where you need </w:t>
       </w:r>
       <w:r>
         <w:lastRenderedPageBreak/>
-        <w:t>want from the different galleries. Themes and styles also help keep your document coordinated. When you click Design and choose a new Theme, the pictures, charts, and SmartArt graphics change to match your new theme. When you apply styles, your headings change to match the new theme. Save time in Word with new buttons that show up where you need them.</w:t>
+        <w:t>them. To change the way a picture fits in your document, click it and a button for layout options appears next to it. When you work on a table, click where you want to add a row or a column, and then click the plus sign. Reading is easier, too, in the new Reading view. You can collapse parts of the document and focus on the text you want. If you need to stop reading before you reach the end, Word remembers where you left off - even on another device.</w:t>
+      </w:r>
+    </w:p>
+    <w:p>
+      <w:r>
+        <w:t>Video provides a powerful way to help you prove your point. When you click Online Video, you can paste in the embed code for the video you want to add. You can also type a keyword to search online for the video that best fits your document. To make your document look professionally produced, Word provides header, footer, cover page, and text box designs that complement each other. For example, you can add a matching cover page, header, and sidebar. Click Insert and then choose the elements you want from the different galleries. Themes and styles also help keep your document coordinated. When you click Design and choose a new Theme, the pictures, charts, and SmartArt graphics change to match your new theme. When you apply styles, your headings change to match the new theme. Save time in Word with new buttons that show up where you need them.</w:t>
       </w:r>
     </w:p>
     <w:p>
@@ -454,16 +476,100 @@
     </w:p>
     <w:p>
       <w:r>
+        <w:t xml:space="preserve">To change the way a picture fits in your document, click it and a button for layout options appears next to it. When you work on a table, click where you want to add a row or a column, and then click the plus sign. Reading is easier, too, in the new Reading view. You can collapse parts of the document and focus on the text you want. If you need to stop reading before you reach the end, Word remembers where you left off - even on another device. Video provides a powerful way to help you prove your point. When you click Online Video, you can paste in the embed code for the video you want to add. You can also type a keyword to search online for the video that best fits your document. To make your document </w:t>
+      </w:r>
+      <w:r>
+        <w:lastRenderedPageBreak/>
+        <w:t>look professionally produced, Word provides header, footer, cover page, and text box designs that complement each other. For example, you can add a matching cover page, header, and sidebar.</w:t>
+      </w:r>
+    </w:p>
+    <w:p>
+      <w:r>
+        <w:t>Click Insert and then choose the elements you want from the different galleries. Themes and styles also help keep your document coordinated. When you click Design and choose a new Theme, the pictures, charts, and SmartArt graphics change to match your new theme. When you apply styles, your headings change to match the new theme. Save time in Word with new buttons that show up where you need them. To change the way a picture fits in your document, click it and a button for layout options appears next to it. When you work on a table, click where you want to add a row or a column, and then click the plus sign. Reading is easier, too, in the new Reading view. You can collapse parts of the document and focus on the text you want. If you need to stop reading before you reach the end, Word remembers where you left off - even on another device.</w:t>
+      </w:r>
+    </w:p>
+    <w:p>
+      <w:r>
+        <w:t>Video provides a powerful way to help you prove your point. When you click Online Video, you can paste in the embed code for the video you want to add. You can also type a keyword to search online for the video that best fits your document. To make your document look professionally produced, Word provides header, footer, cover page, and text box designs that complement each other. For example, you can add a matching cover page, header, and sidebar. Click Insert and then choose the elements you want from the different galleries. Themes and styles also help keep your document coordinated. When you click Design and choose a new Theme, the pictures, charts, and SmartArt graphics change to match your new theme. When you apply styles, your headings change to match the new theme. Save time in Word with new buttons that show up where you need them.</w:t>
+      </w:r>
+    </w:p>
+    <w:p>
+      <w:r>
         <w:t>To change the way a picture fits in your document, click it and a button for layout options appears next to it. When you work on a table, click where you want to add a row or a column, and then click the plus sign. Reading is easier, too, in the new Reading view. You can collapse parts of the document and focus on the text you want. If you need to stop reading before you reach the end, Word remembers where you left off - even on another device. Video provides a powerful way to help you prove your point. When you click Online Video, you can paste in the embed code for the video you want to add. You can also type a keyword to search online for the video that best fits your document. To make your document look professionally produced, Word provides header, footer, cover page, and text box designs that complement each other. For example, you can add a matching cover page, header, and sidebar.</w:t>
       </w:r>
     </w:p>
     <w:p>
       <w:r>
-        <w:t xml:space="preserve">Click Insert and then choose the elements you want from the different galleries. Themes and styles also help keep your document coordinated. When you click Design and choose a new Theme, the pictures, charts, and SmartArt graphics change to match your new theme. When you apply styles, your headings change to match the new theme. Save time in Word with new buttons that show up where you need them. To change the way a picture fits in your document, click it and a button for layout options appears next to it. When you work on a table, click where you want to add a row or a column, and then click the plus sign. Reading is easier, too, in the new Reading view. You can collapse parts of the document and </w:t>
-      </w:r>
+        <w:t>Click Insert and then choose the elements you want from the different galleries. Themes and styles also help keep your document coordinated. When you click Design and choose a new Theme, the pictures, charts, and SmartArt graphics change to match your new theme. When you apply styles, your headings change to match the new theme. Save time in Word with new buttons that show up where you need them. To change the way a picture fits in your document, click it and a button for layout options appears next to it. When you work on a table, click where you want to add a row or a column, and then click the plus sign. Reading is easier, too, in the new Reading view. You can collapse parts of the document and focus on the text you want. If you need to stop reading before you reach the end, Word remembers where you left off - even on another device.</w:t>
+      </w:r>
+    </w:p>
+    <w:p>
+      <w:r>
+        <w:t>Video provides a powerful way to help you prove your point. When you click Online Video, you can paste in the embed code for the video you want to add. You can also type a keyword to search online for the video that best fits your document. To make your document look professionally produced, Word provides header, footer, cover page, and text box designs that complement each other. For example, you can add a matching cover page, header, and sidebar. Click Insert and then choose the elements you want from the different galleries. Themes and styles also help keep your document coordinated. When you click Design and choose a new Theme, the pictures, charts, and SmartArt graphics change to match your new theme. When you apply styles, your headings change to match the new theme. Save time in Word with new buttons that show up where you need them.</w:t>
+      </w:r>
+    </w:p>
+    <w:p>
       <w:r>
         <w:lastRenderedPageBreak/>
-        <w:t>focus on the text you want. If you need to stop reading before you reach the end, Word remembers where you left off - even on another device.</w:t>
+        <w:t>To change the way a picture fits in your document, click it and a button for layout options appears next to it. When you work on a table, click where you want to add a row or a column, and then click the plus sign. Reading is easier, too, in the new Reading view. You can collapse parts of the document and focus on the text you want. If you need to stop reading before you reach the end, Word remembers where you left off - even on another device. Video provides a powerful way to help you prove your point. When you click Online Video, you can paste in the embed code for the video you want to add. You can also type a keyword to search online for the video that best fits your document. To make your document look professionally produced, Word provides header, footer, cover page, and text box designs that complement each other. For example, you can add a matching cover page, header, and sidebar.</w:t>
+      </w:r>
+    </w:p>
+    <w:p>
+      <w:r>
+        <w:t>Click Insert and then choose the elements you want from the different galleries. Themes and styles also help keep your document coordinated. When you click Design and choose a new Theme, the pictures, charts, and SmartArt graphics change to match your new theme. When you apply styles, your headings change to match the new theme. Save time in Word with new buttons that show up where you need them. To change the way a picture fits in your document, click it and a button for layout options appears next to it. When you work on a table, click where you want to add a row or a column, and then click the plus sign. Reading is easier, too, in the new Reading view. You can collapse parts of the document and focus on the text you want. If you need to stop reading before you reach the end, Word remembers where you left off - even on another device.</w:t>
+      </w:r>
+    </w:p>
+    <w:p>
+      <w:r>
+        <w:t>Video provides a powerful way to help you prove your point. When you click Online Video, you can paste in the embed code for the video you want to add. You can also type a keyword to search online for the video that best fits your document. To make your document look professionally produced, Word provides header, footer, cover page, and text box designs that complement each other. For example, you can add a matching cover page, header, and sidebar. Click Insert and then choose the elements you want from the different galleries. Themes and styles also help keep your document coordinated. When you click Design and choose a new Theme, the pictures, charts, and SmartArt graphics change to match your new theme. When you apply styles, your headings change to match the new theme. Save time in Word with new buttons that show up where you need them.</w:t>
+      </w:r>
+    </w:p>
+    <w:p>
+      <w:r>
+        <w:t>To change the way a picture fits in your document, click it and a button for layout options appears next to it. When you work on a table, click where you want to add a row or a column, and then click the plus sign. Reading is easier, too, in the new Reading view. You can collapse parts of the document and focus on the text you want. If you need to stop reading before you reach the end, Word remembers where you left off - even on another device. Video provides a powerful way to help you prove your point. When you click Online Video, you can paste in the embed code for the video you want to add. You can also type a keyword to search online for the video that best fits your document. To make your document look professionally produced, Word provides header, footer, cover page, and text box designs that complement each other. For example, you can add a matching cover page, header, and sidebar.</w:t>
+      </w:r>
+    </w:p>
+    <w:p>
+      <w:r>
+        <w:t>Click Insert and then choose the elements you want from the different galleries. Themes and styles also help keep your document coordinated. When you click Design and choose a new Theme, the pictures, charts, and SmartArt graphics change to match your new theme. When you apply styles, your headings change to match the new theme. Save time in Word with new buttons that show up where you need them. To change the way a picture fits in your document, click it and a button for layout options appears next to it. When you work on a table, click where you want to add a row or a column, and then click the plus sign. Reading is easier, too, in the new Reading view. You can collapse parts of the document and focus on the text you want. If you need to stop reading before you reach the end, Word remembers where you left off - even on another device.</w:t>
+      </w:r>
+    </w:p>
+    <w:p>
+      <w:r>
+        <w:t xml:space="preserve">Video provides a powerful way to help you prove your point. When you click Online Video, you can paste in the embed code for the video you want to add. You can also type a keyword to search online for the video that best fits your document. To make your document look professionally produced, Word </w:t>
+      </w:r>
+      <w:r>
+        <w:lastRenderedPageBreak/>
+        <w:t>provides header, footer, cover page, and text box designs that complement each other. For example, you can add a matching cover page, header, and sidebar. Click Insert and then choose the elements you want from the different galleries. Themes and styles also help keep your document coordinated. When you click Design and choose a new Theme, the pictures, charts, and SmartArt graphics change to match your new theme. When you apply styles, your headings change to match the new theme. Save time in Word with new buttons that show up where you need them.</w:t>
+      </w:r>
+    </w:p>
+    <w:p>
+      <w:r>
+        <w:t>To change the way a picture fits in your document, click it and a button for layout options appears next to it. When you work on a table, click where you want to add a row or a column, and then click the plus sign. Reading is easier, too, in the new Reading view. You can collapse parts of the document and focus on the text you want. If you need to stop reading before you reach the end, Word remembers where you left off - even on another device. Video provides a powerful way to help you prove your point. When you click Online Video, you can paste in the embed code for the video you want to add. You can also type a keyword to search online for the video that best fits your document. To make your document look professionally produced, Word provides header, footer, cover page, and text box designs that complement each other. For example, you can add a matching cover page, header, and sidebar.</w:t>
+      </w:r>
+    </w:p>
+    <w:p>
+      <w:r>
+        <w:t>Click Insert and then choose the elements you want from the different galleries. Themes and styles also help keep your document coordinated. When you click Design and choose a new Theme, the pictures, charts, and SmartArt graphics change to match your new theme. When you apply styles, your headings change to match the new theme. Save time in Word with new buttons that show up where you need them. To change the way a picture fits in your document, click it and a button for layout options appears next to it. When you work on a table, click where you want to add a row or a column, and then click the plus sign. Reading is easier, too, in the new Reading view. You can collapse parts of the document and focus on the text you want. If you need to stop reading before you reach the end, Word remembers where you left off - even on another device.</w:t>
+      </w:r>
+    </w:p>
+    <w:p>
+      <w:r>
+        <w:t>Video provides a powerful way to help you prove your point. When you click Online Video, you can paste in the embed code for the video you want to add. You can also type a keyword to search online for the video that best fits your document. To make your document look professionally produced, Word provides header, footer, cover page, and text box designs that complement each other. For example, you can add a matching cover page, header, and sidebar. Click Insert and then choose the elements you want from the different galleries. Themes and styles also help keep your document coordinated. When you click Design and choose a new Theme, the pictures, charts, and SmartArt graphics change to match your new theme. When you apply styles, your headings change to match the new theme. Save time in Word with new buttons that show up where you need them.</w:t>
+      </w:r>
+    </w:p>
+    <w:p>
+      <w:r>
+        <w:t>To change the way a picture fits in your document, click it and a button for layout options appears next to it. When you work on a table, click where you want to add a row or a column, and then click the plus sign. Reading is easier, too, in the new Reading view. You can collapse parts of the document and focus on the text you want. If you need to stop reading before you reach the end, Word remembers where you left off - even on another device. Video provides a powerful way to help you prove your point. When you click Online Video, you can paste in the embed code for the video you want to add. You can also type a keyword to search online for the video that best fits your document. To make your document look professionally produced, Word provides header, footer, cover page, and text box designs that complement each other. For example, you can add a matching cover page, header, and sidebar.</w:t>
+      </w:r>
+    </w:p>
+    <w:p>
+      <w:r>
+        <w:t xml:space="preserve">Click Insert and then choose the elements you want from the different galleries. Themes and styles also help keep your document coordinated. When you click Design and choose a new Theme, the pictures, charts, and SmartArt graphics change to match your new theme. When you apply styles, your headings change to match the new theme. Save time in Word with new buttons that show up where you need them. To change the way a picture fits in your document, click it and a button for layout options appears next to it. When you work on a table, click where you want to add a row or a column, and then click the </w:t>
+      </w:r>
+      <w:r>
+        <w:lastRenderedPageBreak/>
+        <w:t>plus sign. Reading is easier, too, in the new Reading view. You can collapse parts of the document and focus on the text you want. If you need to stop reading before you reach the end, Word remembers where you left off - even on another device.</w:t>
       </w:r>
     </w:p>
     <w:p>
@@ -760,6 +866,7 @@
     </w:p>
     <w:p>
       <w:r>
+        <w:lastRenderedPageBreak/>
         <w:t>Click Insert and then choose the elements you want from the different galleries. Themes and styles also help keep your document coordinated. When you click Design and choose a new Theme, the pictures, charts, and SmartArt graphics change to match your new theme. When you apply styles, your headings change to match the new theme. Save time in Word with new buttons that show up where you need them. To change the way a picture fits in your document, click it and a button for layout options appears next to it. When you work on a table, click where you want to add a row or a column, and then click the plus sign. Reading is easier, too, in the new Reading view. You can collapse parts of the document and focus on the text you want. If you need to stop reading before you reach the end, Word remembers where you left off - even on another device.</w:t>
       </w:r>
     </w:p>
@@ -785,97 +892,11 @@
     </w:p>
     <w:p>
       <w:r>
-        <w:t>To change the way a picture fits in your document, click it and a button for layout options appears next to it. When you work on a table, click where you want to add a row or a column, and then click the plus sign. Reading is easier, too, in the new Reading view. You can collapse parts of the document and focus on the text you want. If you need to stop reading before you reach the end, Word remembers where you left off - even on another device. Video provides a powerful way to help you prove your point. When you click Online Video, you can paste in the embed code for the video you want to add. You can also type a keyword to search online for the video that best fits your document. To make your document look professionally produced, Word provides header, footer, cover page, and text box designs that complement each other. For example, you can add a matching cover page, header, and sidebar.</w:t>
-      </w:r>
-    </w:p>
-    <w:p>
-      <w:r>
-        <w:t>Click Insert and then choose the elements you want from the different galleries. Themes and styles also help keep your document coordinated. When you click Design and choose a new Theme, the pictures, charts, and SmartArt graphics change to match your new theme. When you apply styles, your headings change to match the new theme. Save time in Word with new buttons that show up where you need them. To change the way a picture fits in your document, click it and a button for layout options appears next to it. When you work on a table, click where you want to add a row or a column, and then click the plus sign. Reading is easier, too, in the new Reading view. You can collapse parts of the document and focus on the text you want. If you need to stop reading before you reach the end, Word remembers where you left off - even on another device.</w:t>
-      </w:r>
-    </w:p>
-    <w:p>
-      <w:r>
-        <w:t>Video provides a powerful way to help you prove your point. When you click Online Video, you can paste in the embed code for the video you want to add. You can also type a keyword to search online for the video that best fits your document. To make your document look professionally produced, Word provides header, footer, cover page, and text box designs that complement each other. For example, you can add a matching cover page, header, and sidebar. Click Insert and then choose the elements you want from the different galleries. Themes and styles also help keep your document coordinated. When you click Design and choose a new Theme, the pictures, charts, and SmartArt graphics change to match your new theme. When you apply styles, your headings change to match the new theme. Save time in Word with new buttons that show up where you need them.</w:t>
-      </w:r>
-    </w:p>
-    <w:p>
-      <w:r>
-        <w:t>To change the way a picture fits in your document, click it and a button for layout options appears next to it. When you work on a table, click where you want to add a row or a column, and then click the plus sign. Reading is easier, too, in the new Reading view. You can collapse parts of the document and focus on the text you want. If you need to stop reading before you reach the end, Word remembers where you left off - even on another device. Video provides a powerful way to help you prove your point. When you click Online Video, you can paste in the embed code for the video you want to add. You can also type a keyword to search online for the video that best fits your document. To make your document look professionally produced, Word provides header, footer, cover page, and text box designs that complement each other. For example, you can add a matching cover page, header, and sidebar.</w:t>
-      </w:r>
-    </w:p>
-    <w:p>
-      <w:r>
-        <w:t>Click Insert and then choose the elements you want from the different galleries. Themes and styles also help keep your document coordinated. When you click Design and choose a new Theme, the pictures, charts, and SmartArt graphics change to match your new theme. When you apply styles, your headings change to match the new theme. Save time in Word with new buttons that show up where you need them. To change the way a picture fits in your document, click it and a button for layout options appears next to it. When you work on a table, click where you want to add a row or a column, and then click the plus sign. Reading is easier, too, in the new Reading view. You can collapse parts of the document and focus on the text you want. If you need to stop reading before you reach the end, Word remembers where you left off - even on another device.</w:t>
-      </w:r>
-    </w:p>
-    <w:p>
-      <w:r>
-        <w:t>Video provides a powerful way to help you prove your point. When you click Online Video, you can paste in the embed code for the video you want to add. You can also type a keyword to search online for the video that best fits your document. To make your document look professionally produced, Word provides header, footer, cover page, and text box designs that complement each other. For example, you can add a matching cover page, header, and sidebar. Click Insert and then choose the elements you want from the different galleries. Themes and styles also help keep your document coordinated. When you click Design and choose a new Theme, the pictures, charts, and SmartArt graphics change to match your new theme. When you apply styles, your headings change to match the new theme. Save time in Word with new buttons that show up where you need them.</w:t>
-      </w:r>
-    </w:p>
-    <w:p>
-      <w:r>
-        <w:t>To change the way a picture fits in your document, click it and a button for layout options appears next to it. When you work on a table, click where you want to add a row or a column, and then click the plus sign. Reading is easier, too, in the new Reading view. You can collapse parts of the document and focus on the text you want. If you need to stop reading before you reach the end, Word remembers where you left off - even on another device. Video provides a powerful way to help you prove your point. When you click Online Video, you can paste in the embed code for the video you want to add. You can also type a keyword to search online for the video that best fits your document. To make your document look professionally produced, Word provides header, footer, cover page, and text box designs that complement each other. For example, you can add a matching cover page, header, and sidebar.</w:t>
-      </w:r>
-    </w:p>
-    <w:p>
-      <w:r>
-        <w:t>Click Insert and then choose the elements you want from the different galleries. Themes and styles also help keep your document coordinated. When you click Design and choose a new Theme, the pictures, charts, and SmartArt graphics change to match your new theme. When you apply styles, your headings change to match the new theme. Save time in Word with new buttons that show up where you need them. To change the way a picture fits in your document, click it and a button for layout options appears next to it. When you work on a table, click where you want to add a row or a column, and then click the plus sign. Reading is easier, too, in the new Reading view. You can collapse parts of the document and focus on the text you want. If you need to stop reading before you reach the end, Word remembers where you left off - even on another device.</w:t>
-      </w:r>
-    </w:p>
-    <w:p>
-      <w:r>
-        <w:t>Video provides a powerful way to help you prove your point. When you click Online Video, you can paste in the embed code for the video you want to add. You can also type a keyword to search online for the video that best fits your document. To make your document look professionally produced, Word provides header, footer, cover page, and text box designs that complement each other. For example, you can add a matching cover page, header, and sidebar. Click Insert and then choose the elements you want from the different galleries. Themes and styles also help keep your document coordinated. When you click Design and choose a new Theme, the pictures, charts, and SmartArt graphics change to match your new theme. When you apply styles, your headings change to match the new theme. Save time in Word with new buttons that show up where you need them.</w:t>
-      </w:r>
-    </w:p>
-    <w:p>
-      <w:r>
-        <w:t>To change the way a picture fits in your document, click it and a button for layout options appears next to it. When you work on a table, click where you want to add a row or a column, and then click the plus sign. Reading is easier, too, in the new Reading view. You can collapse parts of the document and focus on the text you want. If you need to stop reading before you reach the end, Word remembers where you left off - even on another device. Video provides a powerful way to help you prove your point. When you click Online Video, you can paste in the embed code for the video you want to add. You can also type a keyword to search online for the video that best fits your document. To make your document look professionally produced, Word provides header, footer, cover page, and text box designs that complement each other. For example, you can add a matching cover page, header, and sidebar.</w:t>
-      </w:r>
-    </w:p>
-    <w:p>
-      <w:r>
-        <w:t>Click Insert and then choose the elements you want from the different galleries. Themes and styles also help keep your document coordinated. When you click Design and choose a new Theme, the pictures, charts, and SmartArt graphics change to match your new theme. When you apply styles, your headings change to match the new theme. Save time in Word with new buttons that show up where you need them. To change the way a picture fits in your document, click it and a button for layout options appears next to it. When you work on a table, click where you want to add a row or a column, and then click the plus sign. Reading is easier, too, in the new Reading view. You can collapse parts of the document and focus on the text you want. If you need to stop reading before you reach the end, Word remembers where you left off - even on another device.</w:t>
-      </w:r>
-    </w:p>
-    <w:p>
-      <w:r>
-        <w:t>Video provides a powerful way to help you prove your point. When you click Online Video, you can paste in the embed code for the video you want to add. You can also type a keyword to search online for the video that best fits your document. To make your document look professionally produced, Word provides header, footer, cover page, and text box designs that complement each other. For example, you can add a matching cover page, header, and sidebar. Click Insert and then choose the elements you want from the different galleries. Themes and styles also help keep your document coordinated. When you click Design and choose a new Theme, the pictures, charts, and SmartArt graphics change to match your new theme. When you apply styles, your headings change to match the new theme. Save time in Word with new buttons that show up where you need them.</w:t>
-      </w:r>
-    </w:p>
-    <w:p>
-      <w:r>
-        <w:t>To change the way a picture fits in your document, click it and a button for layout options appears next to it. When you work on a table, click where you want to add a row or a column, and then click the plus sign. Reading is easier, too, in the new Reading view. You can collapse parts of the document and focus on the text you want. If you need to stop reading before you reach the end, Word remembers where you left off - even on another device. Video provides a powerful way to help you prove your point. When you click Online Video, you can paste in the embed code for the video you want to add. You can also type a keyword to search online for the video that best fits your document. To make your document look professionally produced, Word provides header, footer, cover page, and text box designs that complement each other. For example, you can add a matching cover page, header, and sidebar.</w:t>
-      </w:r>
-    </w:p>
-    <w:p>
-      <w:r>
-        <w:t>Click Insert and then choose the elements you want from the different galleries. Themes and styles also help keep your document coordinated. When you click Design and choose a new Theme, the pictures, charts, and SmartArt graphics change to match your new theme. When you apply styles, your headings change to match the new theme. Save time in Word with new buttons that show up where you need them. To change the way a picture fits in your document, click it and a button for layout options appears next to it. When you work on a table, click where you want to add a row or a column, and then click the plus sign. Reading is easier, too, in the new Reading view. You can collapse parts of the document and focus on the text you want. If you need to stop reading before you reach the end, Word remembers where you left off - even on another device.</w:t>
-      </w:r>
-    </w:p>
-    <w:p>
-      <w:r>
-        <w:t>Video provides a powerful way to help you prove your point. When you click Online Video, you can paste in the embed code for the video you want to add. You can also type a keyword to search online for the video that best fits your document. To make your document look professionally produced, Word provides header, footer, cover page, and text box designs that complement each other. For example, you can add a matching cover page, header, and sidebar. Click Insert and then choose the elements you want from the different galleries. Themes and styles also help keep your document coordinated. When you click Design and choose a new Theme, the pictures, charts, and SmartArt graphics change to match your new theme. When you apply styles, your headings change to match the new theme. Save time in Word with new buttons that show up where you need them.</w:t>
-      </w:r>
-    </w:p>
-    <w:p>
-      <w:r>
-        <w:t>To change the way a picture fits in your document, click it and a button for layout options appears next to it. When you work on a table, click where you want to add a row or a column, and then click the plus sign. Reading is easier, too, in the new Reading view. You can collapse parts of the document and focus on the text you want. If you need to stop reading before you reach the end, Word remembers where you left off - even on another device. Video provides a powerful way to help you prove your point. When you click Online Video, you can paste in the embed code for the video you want to add. You can also type a keyword to search online for the video that best fits your document. To make your document look professionally produced, Word provides header, footer, cover page, and text box designs that complement each other. For example, you can add a matching cover page, header, and sidebar.</w:t>
-      </w:r>
-    </w:p>
-    <w:p>
-      <w:r>
-        <w:t>Click Insert and then choose the elements you want from the different galleries. Themes and styles also help keep your document coordinated. When you click Design and choose a new Theme, the pictures, charts, and SmartArt graphics change to match your new theme. When you apply styles, your headings change to match the new theme. Save time in Word with new buttons that show up where you need them. To change the way a picture fits in your document, click it and a button for layout options appears next to it. When you work on a table, click where you want to add a row or a column, and then click the plus sign. Reading is easier, too, in the new Reading view. You can collapse parts of the document and focus on the text you want. If you need to stop reading before you reach the end, Word remembers where you left off - even on another device.</w:t>
-      </w:r>
-    </w:p>
-    <w:p>
-      <w:r>
-        <w:t>Video provides a powerful way to help you prove your point. When you click Online Video, you can paste in the embed code for the video you want to add. You can also type a keyword to search online for the video that best fits your document. To make your document look professionally produced, Word provides header, footer, cover page, and text box designs that complement each other. For example, you can add a matching cover page, header, and sidebar. Click Insert and then choose the elements you want from the different galleries. Themes and styles also help keep your document coordinated. When you click Design and choose a new Theme, the pictures, charts, and SmartArt graphics change to match your new theme. When you apply styles, your headings change to match the new theme. Save time in Word with new buttons that show up where you need them.</w:t>
-      </w:r>
-    </w:p>
-    <w:p>
-      <w:r>
-        <w:t>To change the way a picture fits in your document, click it and a button for layout options appears next to it. When you work on a table, click where you want to add a row or a column, and then click the plus sign. Reading is easier, too, in the new Reading view. You can collapse parts of the document and focus on the text you want. If you need to stop reading before you reach the end, Word remembers where you left off - even on another device. Video provides a powerful way to help you prove your point. When you click Online Video, you can paste in the embed code for the video you want to add. You can also type a keyword to search online for the video that best fits your document. To make your document look professionally produced, Word provides header, footer, cover page, and text box designs that complement each other. For example, you can add a matching cover page, header, and sidebar.</w:t>
+        <w:t xml:space="preserve">To change the way a picture fits in your document, click it and a button for layout options appears next to it. When you work on a table, click where you want to add a row or a column, and then click the plus sign. Reading is easier, too, in the new Reading view. You can collapse parts of the document and focus </w:t>
+      </w:r>
+      <w:r>
+        <w:lastRenderedPageBreak/>
+        <w:t>on the text you want. If you need to stop reading before you reach the end, Word remembers where you left off - even on another device. Video provides a powerful way to help you prove your point. When you click Online Video, you can paste in the embed code for the video you want to add. You can also type a keyword to search online for the video that best fits your document. To make your document look professionally produced, Word provides header, footer, cover page, and text box designs that complement each other. For example, you can add a matching cover page, header, and sidebar.</w:t>
       </w:r>
     </w:p>
     <w:p>
@@ -4771,7 +4792,7 @@
 </file>
 
 <file path=customXml/itemProps2.xml><?xml version="1.0" encoding="utf-8"?>
-<ds:datastoreItem xmlns:ds="http://schemas.openxmlformats.org/officeDocument/2006/customXml" ds:itemID="{B2F2B7B1-5CD5-FC40-B3CC-522FC42FBC09}">
+<ds:datastoreItem xmlns:ds="http://schemas.openxmlformats.org/officeDocument/2006/customXml" ds:itemID="{236028E1-4023-2D42-A829-03F8EF6A3672}">
   <ds:schemaRefs>
     <ds:schemaRef ds:uri="http://schemas.openxmlformats.org/officeDocument/2006/bibliography"/>
   </ds:schemaRefs>

</xml_diff>

<commit_message>
support draw layer on pagination representation
</commit_message>
<xml_diff>
--- a/dist/basic.docx
+++ b/dist/basic.docx
@@ -4,7 +4,6 @@
   <w:body>
     <w:p>
       <w:pPr>
-        <w:ind w:right="4"/>
         <w:rPr>
           <w:rFonts w:ascii="Times" w:hAnsi="Times"/>
           <w:lang w:val="en-US"/>
@@ -13,127 +12,60 @@
       <w:r>
         <w:rPr>
           <w:rFonts w:ascii="Times" w:hAnsi="Times"/>
-          <w:noProof/>
           <w:lang w:val="en-US"/>
         </w:rPr>
-        <mc:AlternateContent>
-          <mc:Choice Requires="wps">
-            <w:drawing>
-              <wp:anchor distT="0" distB="0" distL="114300" distR="114300" simplePos="0" relativeHeight="251659264" behindDoc="0" locked="0" layoutInCell="1" allowOverlap="1" wp14:anchorId="6CB3318F" wp14:editId="145ED43E">
-                <wp:simplePos x="0" y="0"/>
-                <wp:positionH relativeFrom="column">
-                  <wp:posOffset>2184400</wp:posOffset>
-                </wp:positionH>
-                <wp:positionV relativeFrom="paragraph">
-                  <wp:posOffset>254000</wp:posOffset>
-                </wp:positionV>
-                <wp:extent cx="1447800" cy="1464733"/>
-                <wp:effectExtent l="0" t="0" r="12700" b="8890"/>
-                <wp:wrapSquare wrapText="bothSides"/>
-                <wp:docPr id="9" name="Text Box 9"/>
-                <wp:cNvGraphicFramePr/>
-                <a:graphic xmlns:a="http://schemas.openxmlformats.org/drawingml/2006/main">
-                  <a:graphicData uri="http://schemas.microsoft.com/office/word/2010/wordprocessingShape">
-                    <wps:wsp>
-                      <wps:cNvSpPr txBox="1"/>
-                      <wps:spPr>
-                        <a:xfrm>
-                          <a:off x="0" y="0"/>
-                          <a:ext cx="1447800" cy="1464733"/>
-                        </a:xfrm>
-                        <a:prstGeom prst="rect">
-                          <a:avLst/>
-                        </a:prstGeom>
-                        <a:solidFill>
-                          <a:schemeClr val="lt1"/>
-                        </a:solidFill>
-                        <a:ln w="6350">
-                          <a:solidFill>
-                            <a:prstClr val="black"/>
-                          </a:solidFill>
-                        </a:ln>
-                      </wps:spPr>
-                      <wps:txbx>
-                        <w:txbxContent>
-                          <w:p/>
-                        </w:txbxContent>
-                      </wps:txbx>
-                      <wps:bodyPr rot="0" spcFirstLastPara="0" vertOverflow="overflow" horzOverflow="overflow" vert="horz" wrap="square" lIns="91440" tIns="45720" rIns="91440" bIns="45720" numCol="1" spcCol="0" rtlCol="0" fromWordArt="0" anchor="t" anchorCtr="0" forceAA="0" compatLnSpc="1">
-                        <a:prstTxWarp prst="textNoShape">
-                          <a:avLst/>
-                        </a:prstTxWarp>
-                        <a:noAutofit/>
-                      </wps:bodyPr>
-                    </wps:wsp>
-                  </a:graphicData>
-                </a:graphic>
-              </wp:anchor>
-            </w:drawing>
-          </mc:Choice>
-          <mc:Fallback>
-            <w:pict>
-              <v:shapetype w14:anchorId="6CB3318F" id="_x0000_t202" coordsize="21600,21600" o:spt="202" path="m,l,21600r21600,l21600,xe">
-                <v:stroke joinstyle="miter"/>
-                <v:path gradientshapeok="t" o:connecttype="rect"/>
-              </v:shapetype>
-              <v:shape id="Text Box 9" o:spid="_x0000_s1026" type="#_x0000_t202" style="position:absolute;margin-left:172pt;margin-top:20pt;width:114pt;height:115.35pt;z-index:251659264;visibility:visible;mso-wrap-style:square;mso-wrap-distance-left:9pt;mso-wrap-distance-top:0;mso-wrap-distance-right:9pt;mso-wrap-distance-bottom:0;mso-position-horizontal:absolute;mso-position-horizontal-relative:text;mso-position-vertical:absolute;mso-position-vertical-relative:text;v-text-anchor:top" o:gfxdata="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" fillcolor="white [3201]" strokeweight=".5pt">
-                <v:textbox>
-                  <w:txbxContent>
-                    <w:p/>
-                  </w:txbxContent>
-                </v:textbox>
-                <w10:wrap type="square"/>
-              </v:shape>
-            </w:pict>
-          </mc:Fallback>
-        </mc:AlternateContent>
+        <w:t xml:space="preserve">Video </w:t>
+      </w:r>
+      <w:r>
+        <w:rPr>
+          <w:rFonts w:ascii="Times" w:hAnsi="Times"/>
+          <w:b/>
+          <w:bCs/>
+          <w:lang w:val="en-US"/>
+        </w:rPr>
+        <w:t>provides</w:t>
       </w:r>
       <w:r>
         <w:rPr>
           <w:rFonts w:ascii="Times" w:hAnsi="Times"/>
           <w:lang w:val="en-US"/>
         </w:rPr>
-        <w:t>Video provides a powerful way to help you prove your point. When you click Online Video, you can paste in the embed code for the video you want to add. You can also type a keyword to search online for the video that best fits your document. To make your document look professionally produced, Word provides header, footer, cover page, and text box designs that complement each other.</w:t>
+        <w:t xml:space="preserve"> a </w:t>
       </w:r>
-    </w:p>
-    <w:p>
-      <w:pPr>
+      <w:r>
+        <w:rPr>
+          <w:rFonts w:ascii="Times" w:hAnsi="Times"/>
+          <w:i/>
+          <w:iCs/>
+          <w:lang w:val="en-US"/>
+        </w:rPr>
+        <w:t>powerful</w:t>
+      </w:r>
+      <w:r>
         <w:rPr>
           <w:rFonts w:ascii="Times" w:hAnsi="Times"/>
           <w:lang w:val="en-US"/>
-          <w14:textFill>
-            <w14:gradFill>
-              <w14:gsLst>
-                <w14:gs w14:pos="0">
-                  <w14:schemeClr w14:val="accent1">
-                    <w14:lumMod w14:val="5000"/>
-                    <w14:lumOff w14:val="95000"/>
-                  </w14:schemeClr>
-                </w14:gs>
-                <w14:gs w14:pos="74000">
-                  <w14:schemeClr w14:val="accent1">
-                    <w14:lumMod w14:val="45000"/>
-                    <w14:lumOff w14:val="55000"/>
-                  </w14:schemeClr>
-                </w14:gs>
-                <w14:gs w14:pos="83000">
-                  <w14:schemeClr w14:val="accent1">
-                    <w14:lumMod w14:val="45000"/>
-                    <w14:lumOff w14:val="55000"/>
-                  </w14:schemeClr>
-                </w14:gs>
-                <w14:gs w14:pos="100000">
-                  <w14:schemeClr w14:val="accent1">
-                    <w14:lumMod w14:val="30000"/>
-                    <w14:lumOff w14:val="70000"/>
-                  </w14:schemeClr>
-                </w14:gs>
-              </w14:gsLst>
-              <w14:lin w14:ang="5400000" w14:scaled="0"/>
-            </w14:gradFill>
-          </w14:textFill>
         </w:rPr>
-      </w:pPr>
+        <w:t xml:space="preserve"> way to </w:t>
+      </w:r>
+      <w:r>
+        <w:rPr>
+          <w:rFonts w:ascii="Times" w:hAnsi="Times"/>
+          <w:b/>
+          <w:bCs/>
+          <w:i/>
+          <w:iCs/>
+          <w:lang w:val="en-US"/>
+        </w:rPr>
+        <w:t>help</w:t>
+      </w:r>
+      <w:r>
+        <w:rPr>
+          <w:rFonts w:ascii="Times" w:hAnsi="Times"/>
+          <w:lang w:val="en-US"/>
+        </w:rPr>
+        <w:t xml:space="preserve"> you prove your point.</w:t>
+      </w:r>
     </w:p>
     <w:sectPr>
       <w:pgSz w:w="12240" w:h="15840"/>

</xml_diff>

<commit_message>
fix cell increased height
</commit_message>
<xml_diff>
--- a/dist/basic.docx
+++ b/dist/basic.docx
@@ -11,6 +11,7 @@
       <w:tblGrid>
         <w:gridCol w:w="3116"/>
         <w:gridCol w:w="3117"/>
+        <w:gridCol w:w="3117"/>
       </w:tblGrid>
       <w:tr>
         <w:tc>
@@ -18,6 +19,19 @@
             <w:tcW w:w="3116" w:type="dxa"/>
             <w:vMerge w:val="restart"/>
           </w:tcPr>
+          <w:p>
+            <w:pPr>
+              <w:rPr>
+                <w:lang w:val="en-US"/>
+              </w:rPr>
+            </w:pPr>
+            <w:r>
+              <w:rPr>
+                <w:lang w:val="en-US"/>
+              </w:rPr>
+              <w:t>Video provides a powerful way to help you prove your point. When you click Online Video, you can paste in the embed code for the video you want to add. You can also type a keyword to search online.</w:t>
+            </w:r>
+          </w:p>
           <w:p>
             <w:pPr>
               <w:rPr>
@@ -54,14 +68,77 @@
               <w:rPr>
                 <w:lang w:val="en-US"/>
               </w:rPr>
-              <w:t xml:space="preserve">To change the way a picture fits in your document, click it and a button for layout options appears next to it. When you work on a table, click where you want to add a row or a column, and then click the plus sign. Reading is easier, too, in the new Reading view. You can collapse parts of the </w:t>
+              <w:t xml:space="preserve">To change the way a picture fits in your document, click it and a button for layout </w:t>
             </w:r>
             <w:r>
               <w:rPr>
                 <w:lang w:val="en-US"/>
               </w:rPr>
               <w:lastRenderedPageBreak/>
-              <w:t>document and focus on the text you want. If you need to stop reading before you reach the end, Word remembers where you left off - even on another device.</w:t>
+              <w:t xml:space="preserve">options appears next to it. When you work on a table, click where you want to add a row or a column, and then click the plus sign. Reading is easier, too, in the new Reading view. </w:t>
+            </w:r>
+          </w:p>
+        </w:tc>
+        <w:tc>
+          <w:tcPr>
+            <w:tcW w:w="6234" w:type="dxa"/>
+            <w:gridSpan w:val="2"/>
+          </w:tcPr>
+          <w:p/>
+        </w:tc>
+      </w:tr>
+      <w:tr>
+        <w:tc>
+          <w:tcPr>
+            <w:tcW w:w="3116" w:type="dxa"/>
+            <w:vMerge/>
+          </w:tcPr>
+          <w:p>
+            <w:pPr>
+              <w:rPr>
+                <w:lang w:val="en-US"/>
+              </w:rPr>
+            </w:pPr>
+          </w:p>
+        </w:tc>
+        <w:tc>
+          <w:tcPr>
+            <w:tcW w:w="6234" w:type="dxa"/>
+            <w:gridSpan w:val="2"/>
+          </w:tcPr>
+          <w:p/>
+        </w:tc>
+      </w:tr>
+      <w:tr>
+        <w:tc>
+          <w:tcPr>
+            <w:tcW w:w="3116" w:type="dxa"/>
+            <w:vMerge/>
+          </w:tcPr>
+          <w:p/>
+        </w:tc>
+        <w:tc>
+          <w:tcPr>
+            <w:tcW w:w="3117" w:type="dxa"/>
+          </w:tcPr>
+          <w:p/>
+        </w:tc>
+        <w:tc>
+          <w:tcPr>
+            <w:tcW w:w="3117" w:type="dxa"/>
+            <w:vMerge w:val="restart"/>
+          </w:tcPr>
+          <w:p>
+            <w:pPr>
+              <w:rPr>
+                <w:lang w:val="en-US"/>
+              </w:rPr>
+            </w:pPr>
+            <w:r>
+              <w:rPr>
+                <w:lang w:val="en-US"/>
+              </w:rPr>
+              <w:t>Video provides a powerful way to help you prove your point. When you click Online Video, you can paste in the embed code for the video you want to add. You can</w:t>
             </w:r>
           </w:p>
           <w:p>
@@ -70,26 +147,84 @@
                 <w:lang w:val="en-US"/>
               </w:rPr>
             </w:pPr>
+            <w:r>
+              <w:rPr>
+                <w:lang w:val="en-US"/>
+              </w:rPr>
+              <w:t>Video provides a powerful way to help you prove your point. When you click Online Video, you can paste in the embed code for the video you want to add. You can also type a keyword to search online for the video that best fits your document. To make your document look professionally produced, Word provides header, footer, cover page, and text box designs that complement each other.</w:t>
+            </w:r>
           </w:p>
-        </w:tc>
-        <w:tc>
-          <w:tcPr>
-            <w:tcW w:w="3117" w:type="dxa"/>
-          </w:tcPr>
-          <w:p/>
+          <w:p>
+            <w:pPr>
+              <w:rPr>
+                <w:lang w:val="en-US"/>
+              </w:rPr>
+            </w:pPr>
+            <w:r>
+              <w:rPr>
+                <w:lang w:val="en-US"/>
+              </w:rPr>
+              <w:t>For example, you can add a matching cover page, header, and sidebar. Click Insert and then choose the elements you want from the different galleries. Themes and styles also help keep your document coordinated. When you click Design and choose a new Theme, the pictures, charts, and SmartArt graphics change to match your new theme.</w:t>
+            </w:r>
+          </w:p>
+          <w:p>
+            <w:pPr>
+              <w:rPr>
+                <w:lang w:val="en-US"/>
+              </w:rPr>
+            </w:pPr>
+            <w:r>
+              <w:rPr>
+                <w:lang w:val="en-US"/>
+              </w:rPr>
+              <w:t xml:space="preserve">When you apply styles, your headings change to match the new theme. Save time in Word with new buttons that show up where you need them. To change the way a picture fits in your document, </w:t>
+            </w:r>
+            <w:r>
+              <w:rPr>
+                <w:lang w:val="en-US"/>
+              </w:rPr>
+              <w:lastRenderedPageBreak/>
+              <w:t>click it and a button for layout options appears next to it. When you work on a table, click where you want to add a row or a column, and then click the plus sign.</w:t>
+            </w:r>
+          </w:p>
+          <w:p>
+            <w:pPr>
+              <w:rPr>
+                <w:lang w:val="en-US"/>
+              </w:rPr>
+            </w:pPr>
+            <w:r>
+              <w:rPr>
+                <w:lang w:val="en-US"/>
+              </w:rPr>
+              <w:t>Reading is easier, too, in the new Reading view. You can collapse parts of the document and focus on the text you want. If you need to stop reading before you reach the end, Word remembers where you left off - even on another device. Video provides a powerful way to help you prove your point.</w:t>
+            </w:r>
+            <w:r>
+              <w:rPr>
+                <w:lang w:val="en-US"/>
+              </w:rPr>
+              <w:t xml:space="preserve"> </w:t>
+            </w:r>
+          </w:p>
         </w:tc>
       </w:tr>
       <w:tr>
         <w:tc>
           <w:tcPr>
             <w:tcW w:w="3116" w:type="dxa"/>
+          </w:tcPr>
+          <w:p/>
+        </w:tc>
+        <w:tc>
+          <w:tcPr>
+            <w:tcW w:w="3117" w:type="dxa"/>
+          </w:tcPr>
+          <w:p/>
+        </w:tc>
+        <w:tc>
+          <w:tcPr>
+            <w:tcW w:w="3117" w:type="dxa"/>
             <w:vMerge/>
-          </w:tcPr>
-          <w:p/>
-        </w:tc>
-        <w:tc>
-          <w:tcPr>
-            <w:tcW w:w="3117" w:type="dxa"/>
           </w:tcPr>
           <w:p/>
         </w:tc>
@@ -98,6 +233,12 @@
         <w:tc>
           <w:tcPr>
             <w:tcW w:w="3116" w:type="dxa"/>
+          </w:tcPr>
+          <w:p/>
+        </w:tc>
+        <w:tc>
+          <w:tcPr>
+            <w:tcW w:w="3117" w:type="dxa"/>
           </w:tcPr>
           <w:p/>
         </w:tc>

</xml_diff>

<commit_message>
table row/col span done
</commit_message>
<xml_diff>
--- a/dist/basic.docx
+++ b/dist/basic.docx
@@ -103,22 +103,6 @@
         </w:tc>
         <w:tc>
           <w:tcPr>
-            <w:tcW w:w="6234" w:type="dxa"/>
-            <w:gridSpan w:val="2"/>
-          </w:tcPr>
-          <w:p/>
-        </w:tc>
-      </w:tr>
-      <w:tr>
-        <w:tc>
-          <w:tcPr>
-            <w:tcW w:w="3116" w:type="dxa"/>
-            <w:vMerge/>
-          </w:tcPr>
-          <w:p/>
-        </w:tc>
-        <w:tc>
-          <w:tcPr>
             <w:tcW w:w="3117" w:type="dxa"/>
           </w:tcPr>
           <w:p/>
@@ -177,34 +161,57 @@
               <w:rPr>
                 <w:lang w:val="en-US"/>
               </w:rPr>
-              <w:t xml:space="preserve">When you apply styles, your headings change to match the new theme. Save time in Word with new buttons that show up where you need them. To change the way a picture fits in your document, </w:t>
+              <w:t xml:space="preserve">When you apply styles, your headings change to match the new theme. Save time in Word with new buttons that show up where you need them. To change the way a picture fits in your document, click it and a button for </w:t>
             </w:r>
             <w:r>
               <w:rPr>
                 <w:lang w:val="en-US"/>
               </w:rPr>
               <w:lastRenderedPageBreak/>
-              <w:t>click it and a button for layout options appears next to it. When you work on a table, click where you want to add a row or a column, and then click the plus sign.</w:t>
+              <w:t>layout options appears next to it. When you work on a table, click where you want to add a row or a column, and then click the plus sign.</w:t>
             </w:r>
           </w:p>
           <w:p>
+            <w:r>
+              <w:rPr>
+                <w:lang w:val="en-US"/>
+              </w:rPr>
+              <w:t xml:space="preserve">Reading is easier, too, in the new Reading view. You can collapse parts of the document and focus on the text you want. If you need to stop reading before you reach the end, Word remembers where you left off - even on another device. Video provides a powerful way to help you prove your point. </w:t>
+            </w:r>
+          </w:p>
+        </w:tc>
+      </w:tr>
+      <w:tr>
+        <w:tc>
+          <w:tcPr>
+            <w:tcW w:w="3116" w:type="dxa"/>
+            <w:vMerge/>
+          </w:tcPr>
+          <w:p/>
+        </w:tc>
+        <w:tc>
+          <w:tcPr>
+            <w:tcW w:w="3117" w:type="dxa"/>
+          </w:tcPr>
+          <w:p>
             <w:pPr>
               <w:rPr>
                 <w:lang w:val="en-US"/>
               </w:rPr>
             </w:pPr>
-            <w:r>
-              <w:rPr>
-                <w:lang w:val="en-US"/>
-              </w:rPr>
-              <w:t>Reading is easier, too, in the new Reading view. You can collapse parts of the document and focus on the text you want. If you need to stop reading before you reach the end, Word remembers where you left off - even on another device. Video provides a powerful way to help you prove your point.</w:t>
-            </w:r>
-            <w:r>
-              <w:rPr>
-                <w:lang w:val="en-US"/>
-              </w:rPr>
-              <w:t xml:space="preserve"> </w:t>
-            </w:r>
+          </w:p>
+        </w:tc>
+        <w:tc>
+          <w:tcPr>
+            <w:tcW w:w="3117" w:type="dxa"/>
+            <w:vMerge/>
+          </w:tcPr>
+          <w:p>
+            <w:pPr>
+              <w:rPr>
+                <w:lang w:val="en-US"/>
+              </w:rPr>
+            </w:pPr>
           </w:p>
         </w:tc>
       </w:tr>

</xml_diff>

<commit_message>
nocontent would not emitter
</commit_message>
<xml_diff>
--- a/dist/basic.docx
+++ b/dist/basic.docx
@@ -21,6 +21,182 @@
           <w:lang w:val="en-US"/>
         </w:rPr>
       </w:pPr>
+      <w:r>
+        <w:rPr>
+          <w:noProof/>
+          <w:lang w:val="en-US"/>
+        </w:rPr>
+        <mc:AlternateContent>
+          <mc:Choice Requires="wps">
+            <w:drawing>
+              <wp:anchor distT="0" distB="0" distL="114300" distR="114300" simplePos="0" relativeHeight="251659264" behindDoc="0" locked="0" layoutInCell="1" allowOverlap="1" wp14:anchorId="477713D7" wp14:editId="28FB218F">
+                <wp:simplePos x="0" y="0"/>
+                <wp:positionH relativeFrom="column">
+                  <wp:posOffset>824898</wp:posOffset>
+                </wp:positionH>
+                <wp:positionV relativeFrom="paragraph">
+                  <wp:posOffset>845802</wp:posOffset>
+                </wp:positionV>
+                <wp:extent cx="1958869" cy="1790700"/>
+                <wp:effectExtent l="292100" t="368300" r="302260" b="368300"/>
+                <wp:wrapNone/>
+                <wp:docPr id="1" name="Text Box 1"/>
+                <wp:cNvGraphicFramePr/>
+                <a:graphic xmlns:a="http://schemas.openxmlformats.org/drawingml/2006/main">
+                  <a:graphicData uri="http://schemas.microsoft.com/office/word/2010/wordprocessingShape">
+                    <wps:wsp>
+                      <wps:cNvSpPr txBox="1"/>
+                      <wps:spPr>
+                        <a:xfrm rot="1688297">
+                          <a:off x="0" y="0"/>
+                          <a:ext cx="1958869" cy="1790700"/>
+                        </a:xfrm>
+                        <a:prstGeom prst="rect">
+                          <a:avLst/>
+                        </a:prstGeom>
+                        <a:solidFill>
+                          <a:schemeClr val="lt1"/>
+                        </a:solidFill>
+                        <a:ln w="6350">
+                          <a:solidFill>
+                            <a:prstClr val="black"/>
+                          </a:solidFill>
+                        </a:ln>
+                      </wps:spPr>
+                      <wps:txbx>
+                        <w:txbxContent>
+                          <w:p>
+                            <w:pPr>
+                              <w:rPr>
+                                <w:lang w:val="en-US"/>
+                              </w:rPr>
+                            </w:pPr>
+                            <w:proofErr w:type="spellStart"/>
+                            <w:r>
+                              <w:rPr>
+                                <w:lang w:val="en-US"/>
+                              </w:rPr>
+                              <w:t>goode</w:t>
+                            </w:r>
+                            <w:proofErr w:type="spellEnd"/>
+                          </w:p>
+                        </w:txbxContent>
+                      </wps:txbx>
+                      <wps:bodyPr rot="0" spcFirstLastPara="0" vertOverflow="overflow" horzOverflow="overflow" vert="horz" wrap="square" lIns="91440" tIns="45720" rIns="91440" bIns="45720" numCol="1" spcCol="0" rtlCol="0" fromWordArt="0" anchor="t" anchorCtr="0" forceAA="0" compatLnSpc="1">
+                        <a:prstTxWarp prst="textNoShape">
+                          <a:avLst/>
+                        </a:prstTxWarp>
+                        <a:noAutofit/>
+                      </wps:bodyPr>
+                    </wps:wsp>
+                  </a:graphicData>
+                </a:graphic>
+                <wp14:sizeRelH relativeFrom="margin">
+                  <wp14:pctWidth>0</wp14:pctWidth>
+                </wp14:sizeRelH>
+              </wp:anchor>
+            </w:drawing>
+          </mc:Choice>
+          <mc:Fallback>
+            <w:pict>
+              <v:shapetype w14:anchorId="477713D7" id="_x0000_t202" coordsize="21600,21600" o:spt="202" path="m,l,21600r21600,l21600,xe">
+                <v:stroke joinstyle="miter"/>
+                <v:path gradientshapeok="t" o:connecttype="rect"/>
+              </v:shapetype>
+              <v:shape id="Text Box 1" o:spid="_x0000_s1026" type="#_x0000_t202" style="position:absolute;margin-left:64.95pt;margin-top:66.6pt;width:154.25pt;height:141pt;rotation:1844071fd;z-index:251659264;visibility:visible;mso-wrap-style:square;mso-width-percent:0;mso-wrap-distance-left:9pt;mso-wrap-distance-top:0;mso-wrap-distance-right:9pt;mso-wrap-distance-bottom:0;mso-position-horizontal:absolute;mso-position-horizontal-relative:text;mso-position-vertical:absolute;mso-position-vertical-relative:text;mso-width-percent:0;mso-width-relative:margin;v-text-anchor:top" o:gfxdata="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" fillcolor="white [3201]" strokeweight=".5pt">
+                <v:textbox>
+                  <w:txbxContent>
+                    <w:p>
+                      <w:pPr>
+                        <w:rPr>
+                          <w:lang w:val="en-US"/>
+                        </w:rPr>
+                      </w:pPr>
+                      <w:proofErr w:type="spellStart"/>
+                      <w:r>
+                        <w:rPr>
+                          <w:lang w:val="en-US"/>
+                        </w:rPr>
+                        <w:t>goode</w:t>
+                      </w:r>
+                      <w:proofErr w:type="spellEnd"/>
+                    </w:p>
+                  </w:txbxContent>
+                </v:textbox>
+              </v:shape>
+            </w:pict>
+          </mc:Fallback>
+        </mc:AlternateContent>
+      </w:r>
+      <w:r>
+        <w:rPr>
+          <w:noProof/>
+          <w:lang w:val="en-US"/>
+        </w:rPr>
+        <mc:AlternateContent>
+          <mc:Choice Requires="wps">
+            <w:drawing>
+              <wp:anchor distT="0" distB="0" distL="114300" distR="114300" simplePos="0" relativeHeight="251660288" behindDoc="0" locked="0" layoutInCell="1" allowOverlap="1" wp14:anchorId="227920BF" wp14:editId="4F9F9C0A">
+                <wp:simplePos x="0" y="0"/>
+                <wp:positionH relativeFrom="column">
+                  <wp:posOffset>3221990</wp:posOffset>
+                </wp:positionH>
+                <wp:positionV relativeFrom="paragraph">
+                  <wp:posOffset>428614</wp:posOffset>
+                </wp:positionV>
+                <wp:extent cx="1341620" cy="1349114"/>
+                <wp:effectExtent l="0" t="0" r="17780" b="10160"/>
+                <wp:wrapNone/>
+                <wp:docPr id="2" name="Rectangle 2"/>
+                <wp:cNvGraphicFramePr/>
+                <a:graphic xmlns:a="http://schemas.openxmlformats.org/drawingml/2006/main">
+                  <a:graphicData uri="http://schemas.microsoft.com/office/word/2010/wordprocessingShape">
+                    <wps:wsp>
+                      <wps:cNvSpPr/>
+                      <wps:spPr>
+                        <a:xfrm>
+                          <a:off x="0" y="0"/>
+                          <a:ext cx="1341620" cy="1349114"/>
+                        </a:xfrm>
+                        <a:prstGeom prst="rect">
+                          <a:avLst/>
+                        </a:prstGeom>
+                      </wps:spPr>
+                      <wps:style>
+                        <a:lnRef idx="2">
+                          <a:schemeClr val="accent1">
+                            <a:shade val="50000"/>
+                          </a:schemeClr>
+                        </a:lnRef>
+                        <a:fillRef idx="1">
+                          <a:schemeClr val="accent1"/>
+                        </a:fillRef>
+                        <a:effectRef idx="0">
+                          <a:schemeClr val="accent1"/>
+                        </a:effectRef>
+                        <a:fontRef idx="minor">
+                          <a:schemeClr val="lt1"/>
+                        </a:fontRef>
+                      </wps:style>
+                      <wps:bodyPr rot="0" spcFirstLastPara="0" vertOverflow="overflow" horzOverflow="overflow" vert="horz" wrap="square" lIns="91440" tIns="45720" rIns="91440" bIns="45720" numCol="1" spcCol="0" rtlCol="0" fromWordArt="0" anchor="ctr" anchorCtr="0" forceAA="0" compatLnSpc="1">
+                        <a:prstTxWarp prst="textNoShape">
+                          <a:avLst/>
+                        </a:prstTxWarp>
+                        <a:noAutofit/>
+                      </wps:bodyPr>
+                    </wps:wsp>
+                  </a:graphicData>
+                </a:graphic>
+              </wp:anchor>
+            </w:drawing>
+          </mc:Choice>
+          <mc:Fallback>
+            <w:pict>
+              <v:rect w14:anchorId="3607AD94" id="Rectangle 2" o:spid="_x0000_s1026" style="position:absolute;margin-left:253.7pt;margin-top:33.75pt;width:105.65pt;height:106.25pt;z-index:251660288;visibility:visible;mso-wrap-style:square;mso-wrap-distance-left:9pt;mso-wrap-distance-top:0;mso-wrap-distance-right:9pt;mso-wrap-distance-bottom:0;mso-position-horizontal:absolute;mso-position-horizontal-relative:text;mso-position-vertical:absolute;mso-position-vertical-relative:text;v-text-anchor:middle" o:gfxdata="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" fillcolor="#4472c4 [3204]" strokecolor="#1f3763 [1604]" strokeweight="1pt"/>
+            </w:pict>
+          </mc:Fallback>
+        </mc:AlternateContent>
+      </w:r>
     </w:p>
     <w:sectPr>
       <w:pgSz w:w="12240" w:h="15840"/>

</xml_diff>